<commit_message>
Section 4 - Part 1 - 13th August
</commit_message>
<xml_diff>
--- a/Section3_Part2 Notes.docx
+++ b/Section3_Part2 Notes.docx
@@ -593,13 +593,3804 @@
           <w:szCs w:val="24"/>
         </w:rPr>
       </w:pPr>
+      <w:r>
+        <w:rPr>
+          <w:sz w:val="24"/>
+          <w:szCs w:val="24"/>
+        </w:rPr>
+        <w:t>How can we return a Boolean if a string “text” has another string “can” inside it?</w:t>
+      </w:r>
+    </w:p>
+    <w:p>
+      <w:pPr>
+        <w:pStyle w:val="ListParagraph"/>
+        <w:numPr>
+          <w:ilvl w:val="1"/>
+          <w:numId w:val="1"/>
+        </w:numPr>
+        <w:tabs>
+          <w:tab w:val="left" w:pos="916"/>
+          <w:tab w:val="left" w:pos="1832"/>
+          <w:tab w:val="left" w:pos="2748"/>
+          <w:tab w:val="left" w:pos="3664"/>
+          <w:tab w:val="left" w:pos="4580"/>
+          <w:tab w:val="left" w:pos="5496"/>
+          <w:tab w:val="left" w:pos="6412"/>
+          <w:tab w:val="left" w:pos="7328"/>
+          <w:tab w:val="left" w:pos="8244"/>
+          <w:tab w:val="left" w:pos="9160"/>
+          <w:tab w:val="left" w:pos="10076"/>
+          <w:tab w:val="left" w:pos="10992"/>
+          <w:tab w:val="left" w:pos="11908"/>
+          <w:tab w:val="left" w:pos="12824"/>
+          <w:tab w:val="left" w:pos="13740"/>
+          <w:tab w:val="left" w:pos="14656"/>
+        </w:tabs>
+        <w:spacing w:before="120" w:after="120" w:line="240" w:lineRule="auto"/>
+        <w:rPr>
+          <w:rFonts w:ascii="Consolas" w:eastAsia="Times New Roman" w:hAnsi="Consolas" w:cs="Courier New"/>
+          <w:color w:val="000000"/>
+          <w:spacing w:val="2"/>
+          <w:sz w:val="21"/>
+          <w:szCs w:val="21"/>
+          <w:lang w:eastAsia="en-IE"/>
+        </w:rPr>
+      </w:pPr>
+      <w:proofErr w:type="spellStart"/>
+      <w:r>
+        <w:rPr>
+          <w:rFonts w:ascii="Consolas" w:eastAsia="Times New Roman" w:hAnsi="Consolas" w:cs="Courier New"/>
+          <w:color w:val="000000"/>
+          <w:spacing w:val="2"/>
+          <w:sz w:val="21"/>
+          <w:szCs w:val="21"/>
+          <w:lang w:eastAsia="en-IE"/>
+        </w:rPr>
+        <w:t>text</w:t>
+      </w:r>
+      <w:r>
+        <w:rPr>
+          <w:rFonts w:ascii="Consolas" w:eastAsia="Times New Roman" w:hAnsi="Consolas" w:cs="Courier New"/>
+          <w:color w:val="999999"/>
+          <w:spacing w:val="2"/>
+          <w:sz w:val="21"/>
+          <w:szCs w:val="21"/>
+          <w:lang w:eastAsia="en-IE"/>
+        </w:rPr>
+        <w:t>.</w:t>
+      </w:r>
+      <w:r>
+        <w:rPr>
+          <w:rFonts w:ascii="Consolas" w:eastAsia="Times New Roman" w:hAnsi="Consolas" w:cs="Courier New"/>
+          <w:color w:val="DD4A68"/>
+          <w:spacing w:val="2"/>
+          <w:sz w:val="21"/>
+          <w:szCs w:val="21"/>
+          <w:lang w:eastAsia="en-IE"/>
+        </w:rPr>
+        <w:t>contains</w:t>
+      </w:r>
+      <w:proofErr w:type="spellEnd"/>
+      <w:r>
+        <w:rPr>
+          <w:rFonts w:ascii="Consolas" w:eastAsia="Times New Roman" w:hAnsi="Consolas" w:cs="Courier New"/>
+          <w:color w:val="999999"/>
+          <w:spacing w:val="2"/>
+          <w:sz w:val="21"/>
+          <w:szCs w:val="21"/>
+          <w:lang w:eastAsia="en-IE"/>
+        </w:rPr>
+        <w:t>(</w:t>
+      </w:r>
+      <w:r>
+        <w:rPr>
+          <w:rFonts w:ascii="Consolas" w:eastAsia="Times New Roman" w:hAnsi="Consolas" w:cs="Courier New"/>
+          <w:color w:val="669900"/>
+          <w:spacing w:val="2"/>
+          <w:sz w:val="21"/>
+          <w:szCs w:val="21"/>
+          <w:lang w:eastAsia="en-IE"/>
+        </w:rPr>
+        <w:t>"can"</w:t>
+      </w:r>
+      <w:r>
+        <w:rPr>
+          <w:rFonts w:ascii="Consolas" w:eastAsia="Times New Roman" w:hAnsi="Consolas" w:cs="Courier New"/>
+          <w:color w:val="999999"/>
+          <w:spacing w:val="2"/>
+          <w:sz w:val="21"/>
+          <w:szCs w:val="21"/>
+          <w:lang w:eastAsia="en-IE"/>
+        </w:rPr>
+        <w:t>)</w:t>
+      </w:r>
+    </w:p>
+    <w:p>
+      <w:pPr>
+        <w:tabs>
+          <w:tab w:val="left" w:pos="916"/>
+          <w:tab w:val="left" w:pos="1832"/>
+          <w:tab w:val="left" w:pos="2748"/>
+          <w:tab w:val="left" w:pos="3664"/>
+          <w:tab w:val="left" w:pos="4580"/>
+          <w:tab w:val="left" w:pos="5496"/>
+          <w:tab w:val="left" w:pos="6412"/>
+          <w:tab w:val="left" w:pos="7328"/>
+          <w:tab w:val="left" w:pos="8244"/>
+          <w:tab w:val="left" w:pos="9160"/>
+          <w:tab w:val="left" w:pos="10076"/>
+          <w:tab w:val="left" w:pos="10992"/>
+          <w:tab w:val="left" w:pos="11908"/>
+          <w:tab w:val="left" w:pos="12824"/>
+          <w:tab w:val="left" w:pos="13740"/>
+          <w:tab w:val="left" w:pos="14656"/>
+        </w:tabs>
+        <w:spacing w:before="120" w:after="120" w:line="240" w:lineRule="auto"/>
+        <w:rPr>
+          <w:rFonts w:ascii="Consolas" w:eastAsia="Times New Roman" w:hAnsi="Consolas" w:cs="Courier New"/>
+          <w:color w:val="000000"/>
+          <w:spacing w:val="2"/>
+          <w:sz w:val="21"/>
+          <w:szCs w:val="21"/>
+          <w:lang w:eastAsia="en-IE"/>
+        </w:rPr>
+      </w:pPr>
+    </w:p>
+    <w:p>
+      <w:pPr>
+        <w:tabs>
+          <w:tab w:val="left" w:pos="916"/>
+          <w:tab w:val="left" w:pos="1832"/>
+          <w:tab w:val="left" w:pos="2748"/>
+          <w:tab w:val="left" w:pos="3664"/>
+          <w:tab w:val="left" w:pos="4580"/>
+          <w:tab w:val="left" w:pos="5496"/>
+          <w:tab w:val="left" w:pos="6412"/>
+          <w:tab w:val="left" w:pos="7328"/>
+          <w:tab w:val="left" w:pos="8244"/>
+          <w:tab w:val="left" w:pos="9160"/>
+          <w:tab w:val="left" w:pos="10076"/>
+          <w:tab w:val="left" w:pos="10992"/>
+          <w:tab w:val="left" w:pos="11908"/>
+          <w:tab w:val="left" w:pos="12824"/>
+          <w:tab w:val="left" w:pos="13740"/>
+          <w:tab w:val="left" w:pos="14656"/>
+        </w:tabs>
+        <w:spacing w:before="120" w:after="120" w:line="240" w:lineRule="auto"/>
+        <w:rPr>
+          <w:rFonts w:ascii="Consolas" w:eastAsia="Times New Roman" w:hAnsi="Consolas" w:cs="Courier New"/>
+          <w:color w:val="000000"/>
+          <w:spacing w:val="2"/>
+          <w:sz w:val="21"/>
+          <w:szCs w:val="21"/>
+          <w:lang w:eastAsia="en-IE"/>
+        </w:rPr>
+      </w:pPr>
+      <w:r>
+        <w:rPr>
+          <w:rFonts w:ascii="Consolas" w:eastAsia="Times New Roman" w:hAnsi="Consolas" w:cs="Courier New"/>
+          <w:color w:val="000000"/>
+          <w:spacing w:val="2"/>
+          <w:sz w:val="21"/>
+          <w:szCs w:val="21"/>
+          <w:lang w:eastAsia="en-IE"/>
+        </w:rPr>
+        <w:tab/>
+        <w:t>Part 4</w:t>
+      </w:r>
+    </w:p>
+    <w:p>
+      <w:pPr>
+        <w:pStyle w:val="ListParagraph"/>
+        <w:numPr>
+          <w:ilvl w:val="0"/>
+          <w:numId w:val="1"/>
+        </w:numPr>
+        <w:rPr>
+          <w:sz w:val="24"/>
+          <w:szCs w:val="24"/>
+        </w:rPr>
+      </w:pPr>
+      <w:r>
+        <w:rPr>
+          <w:sz w:val="24"/>
+          <w:szCs w:val="24"/>
+        </w:rPr>
+        <w:t>What are the two attributes of a class?</w:t>
+      </w:r>
+    </w:p>
+    <w:p>
+      <w:pPr>
+        <w:pStyle w:val="ListParagraph"/>
+        <w:numPr>
+          <w:ilvl w:val="1"/>
+          <w:numId w:val="1"/>
+        </w:numPr>
+        <w:rPr>
+          <w:szCs w:val="24"/>
+        </w:rPr>
+      </w:pPr>
+      <w:r>
+        <w:rPr>
+          <w:rFonts w:ascii="Segoe UI" w:hAnsi="Segoe UI" w:cs="Segoe UI"/>
+          <w:color w:val="333333"/>
+          <w:spacing w:val="2"/>
+          <w:sz w:val="24"/>
+          <w:szCs w:val="27"/>
+          <w:shd w:val="clear" w:color="auto" w:fill="FCFCFC"/>
+        </w:rPr>
+        <w:t>A </w:t>
+      </w:r>
+      <w:r>
+        <w:rPr>
+          <w:rStyle w:val="Strong"/>
+          <w:rFonts w:ascii="Segoe UI" w:hAnsi="Segoe UI" w:cs="Segoe UI"/>
+          <w:color w:val="333333"/>
+          <w:spacing w:val="2"/>
+          <w:sz w:val="24"/>
+          <w:szCs w:val="27"/>
+          <w:shd w:val="clear" w:color="auto" w:fill="FCFCFC"/>
+        </w:rPr>
+        <w:t>class</w:t>
+      </w:r>
+      <w:r>
+        <w:rPr>
+          <w:rFonts w:ascii="Segoe UI" w:hAnsi="Segoe UI" w:cs="Segoe UI"/>
+          <w:color w:val="333333"/>
+          <w:spacing w:val="2"/>
+          <w:sz w:val="24"/>
+          <w:szCs w:val="27"/>
+          <w:shd w:val="clear" w:color="auto" w:fill="FCFCFC"/>
+        </w:rPr>
+        <w:t> defines the attributes of objects, i.e., the information related to them (instance variables), and their commands, i.e., their methods. The values of instance (i.e., object) variables define the internal state of an individual object, whereas methods define the functionality it offers</w:t>
+      </w:r>
+    </w:p>
+    <w:p>
+      <w:pPr>
+        <w:pStyle w:val="ListParagraph"/>
+        <w:numPr>
+          <w:ilvl w:val="0"/>
+          <w:numId w:val="1"/>
+        </w:numPr>
+        <w:rPr>
+          <w:szCs w:val="24"/>
+        </w:rPr>
+      </w:pPr>
+      <w:r>
+        <w:rPr>
+          <w:rFonts w:ascii="Segoe UI" w:hAnsi="Segoe UI" w:cs="Segoe UI"/>
+          <w:color w:val="333333"/>
+          <w:spacing w:val="2"/>
+          <w:sz w:val="24"/>
+          <w:szCs w:val="27"/>
+          <w:shd w:val="clear" w:color="auto" w:fill="FCFCFC"/>
+        </w:rPr>
+        <w:t>What is a method in OOP?</w:t>
+      </w:r>
+    </w:p>
+    <w:p>
+      <w:pPr>
+        <w:pStyle w:val="ListParagraph"/>
+        <w:numPr>
+          <w:ilvl w:val="1"/>
+          <w:numId w:val="1"/>
+        </w:numPr>
+        <w:rPr>
+          <w:sz w:val="20"/>
+          <w:szCs w:val="24"/>
+        </w:rPr>
+      </w:pPr>
+      <w:r>
+        <w:rPr>
+          <w:rFonts w:ascii="Segoe UI" w:hAnsi="Segoe UI" w:cs="Segoe UI"/>
+          <w:color w:val="333333"/>
+          <w:spacing w:val="2"/>
+          <w:sz w:val="24"/>
+          <w:szCs w:val="27"/>
+          <w:shd w:val="clear" w:color="auto" w:fill="FCFCFC"/>
+        </w:rPr>
+        <w:t>A </w:t>
+      </w:r>
+      <w:r>
+        <w:rPr>
+          <w:rStyle w:val="Strong"/>
+          <w:rFonts w:ascii="Segoe UI" w:hAnsi="Segoe UI" w:cs="Segoe UI"/>
+          <w:color w:val="333333"/>
+          <w:spacing w:val="2"/>
+          <w:sz w:val="24"/>
+          <w:szCs w:val="27"/>
+          <w:shd w:val="clear" w:color="auto" w:fill="FCFCFC"/>
+        </w:rPr>
+        <w:t>Method</w:t>
+      </w:r>
+      <w:r>
+        <w:rPr>
+          <w:rFonts w:ascii="Segoe UI" w:hAnsi="Segoe UI" w:cs="Segoe UI"/>
+          <w:color w:val="333333"/>
+          <w:spacing w:val="2"/>
+          <w:sz w:val="24"/>
+          <w:szCs w:val="27"/>
+          <w:shd w:val="clear" w:color="auto" w:fill="FCFCFC"/>
+        </w:rPr>
+        <w:t xml:space="preserve"> is a piece of source code written inside a class </w:t>
+      </w:r>
+      <w:proofErr w:type="gramStart"/>
+      <w:r>
+        <w:rPr>
+          <w:rFonts w:ascii="Segoe UI" w:hAnsi="Segoe UI" w:cs="Segoe UI"/>
+          <w:color w:val="333333"/>
+          <w:spacing w:val="2"/>
+          <w:sz w:val="24"/>
+          <w:szCs w:val="27"/>
+          <w:shd w:val="clear" w:color="auto" w:fill="FCFCFC"/>
+        </w:rPr>
+        <w:t>that's</w:t>
+      </w:r>
+      <w:proofErr w:type="gramEnd"/>
+      <w:r>
+        <w:rPr>
+          <w:rFonts w:ascii="Segoe UI" w:hAnsi="Segoe UI" w:cs="Segoe UI"/>
+          <w:color w:val="333333"/>
+          <w:spacing w:val="2"/>
+          <w:sz w:val="24"/>
+          <w:szCs w:val="27"/>
+          <w:shd w:val="clear" w:color="auto" w:fill="FCFCFC"/>
+        </w:rPr>
+        <w:t xml:space="preserve"> been named and has the ability to be called. A method is always part of some class</w:t>
+      </w:r>
+    </w:p>
+    <w:p>
+      <w:pPr>
+        <w:pStyle w:val="ListParagraph"/>
+        <w:numPr>
+          <w:ilvl w:val="0"/>
+          <w:numId w:val="1"/>
+        </w:numPr>
+        <w:rPr>
+          <w:sz w:val="20"/>
+          <w:szCs w:val="24"/>
+        </w:rPr>
+      </w:pPr>
+      <w:r>
+        <w:rPr>
+          <w:rFonts w:ascii="Segoe UI" w:hAnsi="Segoe UI" w:cs="Segoe UI"/>
+          <w:color w:val="333333"/>
+          <w:spacing w:val="2"/>
+          <w:sz w:val="24"/>
+          <w:szCs w:val="27"/>
+          <w:shd w:val="clear" w:color="auto" w:fill="FCFCFC"/>
+        </w:rPr>
+        <w:t xml:space="preserve">What </w:t>
+      </w:r>
+      <w:proofErr w:type="gramStart"/>
+      <w:r>
+        <w:rPr>
+          <w:rFonts w:ascii="Segoe UI" w:hAnsi="Segoe UI" w:cs="Segoe UI"/>
+          <w:color w:val="333333"/>
+          <w:spacing w:val="2"/>
+          <w:sz w:val="24"/>
+          <w:szCs w:val="27"/>
+          <w:shd w:val="clear" w:color="auto" w:fill="FCFCFC"/>
+        </w:rPr>
+        <w:t>is a method often used</w:t>
+      </w:r>
+      <w:proofErr w:type="gramEnd"/>
+      <w:r>
+        <w:rPr>
+          <w:rFonts w:ascii="Segoe UI" w:hAnsi="Segoe UI" w:cs="Segoe UI"/>
+          <w:color w:val="333333"/>
+          <w:spacing w:val="2"/>
+          <w:sz w:val="24"/>
+          <w:szCs w:val="27"/>
+          <w:shd w:val="clear" w:color="auto" w:fill="FCFCFC"/>
+        </w:rPr>
+        <w:t xml:space="preserve"> for?</w:t>
+      </w:r>
+    </w:p>
+    <w:p>
+      <w:pPr>
+        <w:pStyle w:val="ListParagraph"/>
+        <w:numPr>
+          <w:ilvl w:val="1"/>
+          <w:numId w:val="1"/>
+        </w:numPr>
+        <w:rPr>
+          <w:sz w:val="24"/>
+          <w:szCs w:val="24"/>
+        </w:rPr>
+      </w:pPr>
+      <w:r>
+        <w:rPr>
+          <w:rFonts w:ascii="Segoe UI" w:hAnsi="Segoe UI" w:cs="Segoe UI"/>
+          <w:color w:val="333333"/>
+          <w:spacing w:val="2"/>
+          <w:sz w:val="24"/>
+          <w:szCs w:val="24"/>
+          <w:shd w:val="clear" w:color="auto" w:fill="FCFCFC"/>
+        </w:rPr>
+        <w:t>A method is often used</w:t>
+      </w:r>
+      <w:r>
+        <w:rPr>
+          <w:sz w:val="24"/>
+          <w:szCs w:val="24"/>
+        </w:rPr>
+        <w:t xml:space="preserve"> </w:t>
+      </w:r>
+      <w:r>
+        <w:rPr>
+          <w:rFonts w:ascii="Segoe UI" w:hAnsi="Segoe UI" w:cs="Segoe UI"/>
+          <w:color w:val="333333"/>
+          <w:spacing w:val="2"/>
+          <w:sz w:val="24"/>
+          <w:szCs w:val="24"/>
+          <w:shd w:val="clear" w:color="auto" w:fill="FCFCFC"/>
+        </w:rPr>
+        <w:t>is often used to modify the internal state of an object instantiated from a class.</w:t>
+      </w:r>
+    </w:p>
+    <w:p>
+      <w:pPr>
+        <w:pStyle w:val="ListParagraph"/>
+        <w:numPr>
+          <w:ilvl w:val="0"/>
+          <w:numId w:val="1"/>
+        </w:numPr>
+        <w:rPr>
+          <w:sz w:val="24"/>
+          <w:szCs w:val="24"/>
+        </w:rPr>
+      </w:pPr>
+      <w:r>
+        <w:rPr>
+          <w:rFonts w:ascii="Segoe UI" w:hAnsi="Segoe UI" w:cs="Segoe UI"/>
+          <w:color w:val="333333"/>
+          <w:spacing w:val="2"/>
+          <w:sz w:val="24"/>
+          <w:szCs w:val="24"/>
+          <w:shd w:val="clear" w:color="auto" w:fill="FCFCFC"/>
+        </w:rPr>
+        <w:t>What is the relationship between a class and an object?</w:t>
+      </w:r>
+    </w:p>
+    <w:p>
+      <w:pPr>
+        <w:pStyle w:val="ListParagraph"/>
+        <w:numPr>
+          <w:ilvl w:val="1"/>
+          <w:numId w:val="1"/>
+        </w:numPr>
+        <w:rPr>
+          <w:szCs w:val="24"/>
+        </w:rPr>
+      </w:pPr>
+      <w:r>
+        <w:rPr>
+          <w:rFonts w:ascii="Segoe UI" w:hAnsi="Segoe UI" w:cs="Segoe UI"/>
+          <w:color w:val="333333"/>
+          <w:spacing w:val="2"/>
+          <w:sz w:val="24"/>
+          <w:szCs w:val="27"/>
+          <w:shd w:val="clear" w:color="auto" w:fill="FCFCFC"/>
+        </w:rPr>
+        <w:t>A class lays out a blueprint for any objects that are instantiated from it.</w:t>
+      </w:r>
+      <w:r>
+        <w:rPr>
+          <w:rFonts w:ascii="Segoe UI" w:hAnsi="Segoe UI" w:cs="Segoe UI"/>
+          <w:color w:val="333333"/>
+          <w:spacing w:val="2"/>
+          <w:sz w:val="24"/>
+          <w:szCs w:val="27"/>
+          <w:shd w:val="clear" w:color="auto" w:fill="FCFCFC"/>
+        </w:rPr>
+        <w:t xml:space="preserve"> </w:t>
+      </w:r>
+      <w:r>
+        <w:rPr>
+          <w:rFonts w:ascii="Segoe UI" w:hAnsi="Segoe UI" w:cs="Segoe UI"/>
+          <w:color w:val="333333"/>
+          <w:spacing w:val="2"/>
+          <w:sz w:val="24"/>
+          <w:szCs w:val="27"/>
+          <w:shd w:val="clear" w:color="auto" w:fill="FCFCFC"/>
+        </w:rPr>
+        <w:t xml:space="preserve">The states of individual </w:t>
+      </w:r>
+      <w:r>
+        <w:rPr>
+          <w:rFonts w:ascii="Segoe UI" w:hAnsi="Segoe UI" w:cs="Segoe UI"/>
+          <w:color w:val="333333"/>
+          <w:spacing w:val="2"/>
+          <w:sz w:val="24"/>
+          <w:szCs w:val="27"/>
+          <w:shd w:val="clear" w:color="auto" w:fill="FCFCFC"/>
+        </w:rPr>
+        <w:t>objects, i.e., their attributes,</w:t>
+      </w:r>
+      <w:r>
+        <w:rPr>
+          <w:rFonts w:ascii="Segoe UI" w:hAnsi="Segoe UI" w:cs="Segoe UI"/>
+          <w:color w:val="333333"/>
+          <w:spacing w:val="2"/>
+          <w:sz w:val="24"/>
+          <w:szCs w:val="27"/>
+          <w:shd w:val="clear" w:color="auto" w:fill="FCFCFC"/>
+        </w:rPr>
+        <w:t xml:space="preserve"> may all </w:t>
+      </w:r>
+      <w:r>
+        <w:rPr>
+          <w:rFonts w:ascii="Segoe UI" w:hAnsi="Segoe UI" w:cs="Segoe UI"/>
+          <w:color w:val="333333"/>
+          <w:spacing w:val="2"/>
+          <w:sz w:val="24"/>
+          <w:szCs w:val="27"/>
+          <w:shd w:val="clear" w:color="auto" w:fill="FCFCFC"/>
+        </w:rPr>
+        <w:t>be different.</w:t>
+      </w:r>
+    </w:p>
+    <w:p>
+      <w:pPr>
+        <w:pStyle w:val="ListParagraph"/>
+        <w:numPr>
+          <w:ilvl w:val="0"/>
+          <w:numId w:val="1"/>
+        </w:numPr>
+        <w:rPr>
+          <w:szCs w:val="24"/>
+        </w:rPr>
+      </w:pPr>
+      <w:r>
+        <w:rPr>
+          <w:szCs w:val="24"/>
+        </w:rPr>
+        <w:t>How do you create a new class in NetBeans?</w:t>
+      </w:r>
+    </w:p>
+    <w:p>
+      <w:pPr>
+        <w:pStyle w:val="ListParagraph"/>
+        <w:numPr>
+          <w:ilvl w:val="1"/>
+          <w:numId w:val="1"/>
+        </w:numPr>
+        <w:rPr>
+          <w:sz w:val="20"/>
+          <w:szCs w:val="24"/>
+        </w:rPr>
+      </w:pPr>
+      <w:r>
+        <w:rPr>
+          <w:rFonts w:ascii="Segoe UI" w:hAnsi="Segoe UI" w:cs="Segoe UI"/>
+          <w:color w:val="333333"/>
+          <w:spacing w:val="2"/>
+          <w:sz w:val="24"/>
+          <w:szCs w:val="27"/>
+          <w:shd w:val="clear" w:color="auto" w:fill="FCFCFC"/>
+        </w:rPr>
+        <w:lastRenderedPageBreak/>
+        <w:t>In NetBeans, a new class can be created by going to the </w:t>
+      </w:r>
+      <w:r>
+        <w:rPr>
+          <w:rStyle w:val="Emphasis"/>
+          <w:rFonts w:ascii="Segoe UI" w:hAnsi="Segoe UI" w:cs="Segoe UI"/>
+          <w:color w:val="333333"/>
+          <w:spacing w:val="2"/>
+          <w:sz w:val="24"/>
+          <w:szCs w:val="27"/>
+          <w:shd w:val="clear" w:color="auto" w:fill="FCFCFC"/>
+        </w:rPr>
+        <w:t>projects</w:t>
+      </w:r>
+      <w:r>
+        <w:rPr>
+          <w:rFonts w:ascii="Segoe UI" w:hAnsi="Segoe UI" w:cs="Segoe UI"/>
+          <w:color w:val="333333"/>
+          <w:spacing w:val="2"/>
+          <w:sz w:val="24"/>
+          <w:szCs w:val="27"/>
+          <w:shd w:val="clear" w:color="auto" w:fill="FCFCFC"/>
+        </w:rPr>
+        <w:t xml:space="preserve"> section located on the left, </w:t>
+      </w:r>
+      <w:proofErr w:type="gramStart"/>
+      <w:r>
+        <w:rPr>
+          <w:rFonts w:ascii="Segoe UI" w:hAnsi="Segoe UI" w:cs="Segoe UI"/>
+          <w:color w:val="333333"/>
+          <w:spacing w:val="2"/>
+          <w:sz w:val="24"/>
+          <w:szCs w:val="27"/>
+          <w:shd w:val="clear" w:color="auto" w:fill="FCFCFC"/>
+        </w:rPr>
+        <w:t>right-clicking</w:t>
+      </w:r>
+      <w:proofErr w:type="gramEnd"/>
+      <w:r>
+        <w:rPr>
+          <w:rFonts w:ascii="Segoe UI" w:hAnsi="Segoe UI" w:cs="Segoe UI"/>
+          <w:color w:val="333333"/>
+          <w:spacing w:val="2"/>
+          <w:sz w:val="24"/>
+          <w:szCs w:val="27"/>
+          <w:shd w:val="clear" w:color="auto" w:fill="FCFCFC"/>
+        </w:rPr>
+        <w:t> </w:t>
+      </w:r>
+      <w:r>
+        <w:rPr>
+          <w:rStyle w:val="Emphasis"/>
+          <w:rFonts w:ascii="Segoe UI" w:hAnsi="Segoe UI" w:cs="Segoe UI"/>
+          <w:color w:val="333333"/>
+          <w:spacing w:val="2"/>
+          <w:sz w:val="24"/>
+          <w:szCs w:val="27"/>
+          <w:shd w:val="clear" w:color="auto" w:fill="FCFCFC"/>
+        </w:rPr>
+        <w:t>new</w:t>
+      </w:r>
+      <w:r>
+        <w:rPr>
+          <w:rFonts w:ascii="Segoe UI" w:hAnsi="Segoe UI" w:cs="Segoe UI"/>
+          <w:color w:val="333333"/>
+          <w:spacing w:val="2"/>
+          <w:sz w:val="24"/>
+          <w:szCs w:val="27"/>
+          <w:shd w:val="clear" w:color="auto" w:fill="FCFCFC"/>
+        </w:rPr>
+        <w:t>, and then </w:t>
+      </w:r>
+      <w:r>
+        <w:rPr>
+          <w:rStyle w:val="Emphasis"/>
+          <w:rFonts w:ascii="Segoe UI" w:hAnsi="Segoe UI" w:cs="Segoe UI"/>
+          <w:color w:val="333333"/>
+          <w:spacing w:val="2"/>
+          <w:sz w:val="24"/>
+          <w:szCs w:val="27"/>
+          <w:shd w:val="clear" w:color="auto" w:fill="FCFCFC"/>
+        </w:rPr>
+        <w:t>java class</w:t>
+      </w:r>
+      <w:r>
+        <w:rPr>
+          <w:rFonts w:ascii="Segoe UI" w:hAnsi="Segoe UI" w:cs="Segoe UI"/>
+          <w:color w:val="333333"/>
+          <w:spacing w:val="2"/>
+          <w:sz w:val="24"/>
+          <w:szCs w:val="27"/>
+          <w:shd w:val="clear" w:color="auto" w:fill="FCFCFC"/>
+        </w:rPr>
+        <w:t xml:space="preserve">. The class </w:t>
+      </w:r>
+      <w:proofErr w:type="gramStart"/>
+      <w:r>
+        <w:rPr>
+          <w:rFonts w:ascii="Segoe UI" w:hAnsi="Segoe UI" w:cs="Segoe UI"/>
+          <w:color w:val="333333"/>
+          <w:spacing w:val="2"/>
+          <w:sz w:val="24"/>
+          <w:szCs w:val="27"/>
+          <w:shd w:val="clear" w:color="auto" w:fill="FCFCFC"/>
+        </w:rPr>
+        <w:t>is provided</w:t>
+      </w:r>
+      <w:proofErr w:type="gramEnd"/>
+      <w:r>
+        <w:rPr>
+          <w:rFonts w:ascii="Segoe UI" w:hAnsi="Segoe UI" w:cs="Segoe UI"/>
+          <w:color w:val="333333"/>
+          <w:spacing w:val="2"/>
+          <w:sz w:val="24"/>
+          <w:szCs w:val="27"/>
+          <w:shd w:val="clear" w:color="auto" w:fill="FCFCFC"/>
+        </w:rPr>
+        <w:t xml:space="preserve"> a name in the dialog that opens.</w:t>
+      </w:r>
+    </w:p>
+    <w:p>
+      <w:pPr>
+        <w:pStyle w:val="ListParagraph"/>
+        <w:numPr>
+          <w:ilvl w:val="0"/>
+          <w:numId w:val="1"/>
+        </w:numPr>
+        <w:rPr>
+          <w:sz w:val="18"/>
+          <w:szCs w:val="24"/>
+        </w:rPr>
+      </w:pPr>
+      <w:r>
+        <w:rPr>
+          <w:rFonts w:ascii="Segoe UI" w:hAnsi="Segoe UI" w:cs="Segoe UI"/>
+          <w:color w:val="333333"/>
+          <w:spacing w:val="2"/>
+          <w:szCs w:val="27"/>
+          <w:shd w:val="clear" w:color="auto" w:fill="FCFCFC"/>
+        </w:rPr>
+        <w:t>What are instance variables?</w:t>
+      </w:r>
+    </w:p>
+    <w:p>
+      <w:pPr>
+        <w:pStyle w:val="ListParagraph"/>
+        <w:numPr>
+          <w:ilvl w:val="1"/>
+          <w:numId w:val="1"/>
+        </w:numPr>
+        <w:rPr>
+          <w:sz w:val="16"/>
+          <w:szCs w:val="24"/>
+        </w:rPr>
+      </w:pPr>
+      <w:r>
+        <w:rPr>
+          <w:rFonts w:ascii="Segoe UI" w:hAnsi="Segoe UI" w:cs="Segoe UI"/>
+          <w:color w:val="333333"/>
+          <w:spacing w:val="2"/>
+          <w:szCs w:val="27"/>
+          <w:shd w:val="clear" w:color="auto" w:fill="FCFCFC"/>
+        </w:rPr>
+        <w:t>We specify above that each object created from the </w:t>
+      </w:r>
+      <w:r>
+        <w:rPr>
+          <w:rStyle w:val="HTMLCode"/>
+          <w:rFonts w:ascii="Consolas" w:eastAsiaTheme="minorHAnsi" w:hAnsi="Consolas"/>
+          <w:spacing w:val="2"/>
+          <w:sz w:val="22"/>
+          <w:szCs w:val="27"/>
+        </w:rPr>
+        <w:t>Person</w:t>
+      </w:r>
+      <w:r>
+        <w:rPr>
+          <w:rFonts w:ascii="Segoe UI" w:hAnsi="Segoe UI" w:cs="Segoe UI"/>
+          <w:color w:val="333333"/>
+          <w:spacing w:val="2"/>
+          <w:szCs w:val="27"/>
+          <w:shd w:val="clear" w:color="auto" w:fill="FCFCFC"/>
+        </w:rPr>
+        <w:t> class has a </w:t>
+      </w:r>
+      <w:r>
+        <w:rPr>
+          <w:rStyle w:val="HTMLCode"/>
+          <w:rFonts w:ascii="Consolas" w:eastAsiaTheme="minorHAnsi" w:hAnsi="Consolas"/>
+          <w:spacing w:val="2"/>
+          <w:sz w:val="22"/>
+          <w:szCs w:val="27"/>
+        </w:rPr>
+        <w:t>name</w:t>
+      </w:r>
+      <w:r>
+        <w:rPr>
+          <w:rFonts w:ascii="Segoe UI" w:hAnsi="Segoe UI" w:cs="Segoe UI"/>
+          <w:color w:val="333333"/>
+          <w:spacing w:val="2"/>
+          <w:szCs w:val="27"/>
+          <w:shd w:val="clear" w:color="auto" w:fill="FCFCFC"/>
+        </w:rPr>
+        <w:t> and an </w:t>
+      </w:r>
+      <w:r>
+        <w:rPr>
+          <w:rStyle w:val="HTMLCode"/>
+          <w:rFonts w:ascii="Consolas" w:eastAsiaTheme="minorHAnsi" w:hAnsi="Consolas"/>
+          <w:spacing w:val="2"/>
+          <w:sz w:val="22"/>
+          <w:szCs w:val="27"/>
+        </w:rPr>
+        <w:t>age</w:t>
+      </w:r>
+      <w:r>
+        <w:rPr>
+          <w:rFonts w:ascii="Segoe UI" w:hAnsi="Segoe UI" w:cs="Segoe UI"/>
+          <w:color w:val="333333"/>
+          <w:spacing w:val="2"/>
+          <w:szCs w:val="27"/>
+          <w:shd w:val="clear" w:color="auto" w:fill="FCFCFC"/>
+        </w:rPr>
+        <w:t xml:space="preserve">. Variables defined inside a class </w:t>
+      </w:r>
+      <w:proofErr w:type="gramStart"/>
+      <w:r>
+        <w:rPr>
+          <w:rFonts w:ascii="Segoe UI" w:hAnsi="Segoe UI" w:cs="Segoe UI"/>
+          <w:color w:val="333333"/>
+          <w:spacing w:val="2"/>
+          <w:szCs w:val="27"/>
+          <w:shd w:val="clear" w:color="auto" w:fill="FCFCFC"/>
+        </w:rPr>
+        <w:t>are called</w:t>
+      </w:r>
+      <w:proofErr w:type="gramEnd"/>
+      <w:r>
+        <w:rPr>
+          <w:rFonts w:ascii="Segoe UI" w:hAnsi="Segoe UI" w:cs="Segoe UI"/>
+          <w:color w:val="333333"/>
+          <w:spacing w:val="2"/>
+          <w:szCs w:val="27"/>
+          <w:shd w:val="clear" w:color="auto" w:fill="FCFCFC"/>
+        </w:rPr>
+        <w:t> </w:t>
+      </w:r>
+      <w:r>
+        <w:rPr>
+          <w:rStyle w:val="Strong"/>
+          <w:rFonts w:ascii="Segoe UI" w:hAnsi="Segoe UI" w:cs="Segoe UI"/>
+          <w:color w:val="333333"/>
+          <w:spacing w:val="2"/>
+          <w:szCs w:val="27"/>
+          <w:shd w:val="clear" w:color="auto" w:fill="FCFCFC"/>
+        </w:rPr>
+        <w:t>instance variables</w:t>
+      </w:r>
+      <w:r>
+        <w:rPr>
+          <w:rFonts w:ascii="Segoe UI" w:hAnsi="Segoe UI" w:cs="Segoe UI"/>
+          <w:color w:val="333333"/>
+          <w:spacing w:val="2"/>
+          <w:szCs w:val="27"/>
+          <w:shd w:val="clear" w:color="auto" w:fill="FCFCFC"/>
+        </w:rPr>
+        <w:t>, or object fields or object attributes.</w:t>
+      </w:r>
+    </w:p>
+    <w:p>
+      <w:pPr>
+        <w:pStyle w:val="ListParagraph"/>
+        <w:numPr>
+          <w:ilvl w:val="0"/>
+          <w:numId w:val="1"/>
+        </w:numPr>
+        <w:rPr>
+          <w:sz w:val="16"/>
+          <w:szCs w:val="24"/>
+        </w:rPr>
+      </w:pPr>
+      <w:r>
+        <w:rPr>
+          <w:rFonts w:ascii="Segoe UI" w:hAnsi="Segoe UI" w:cs="Segoe UI"/>
+          <w:color w:val="333333"/>
+          <w:spacing w:val="2"/>
+          <w:szCs w:val="27"/>
+          <w:shd w:val="clear" w:color="auto" w:fill="FCFCFC"/>
+        </w:rPr>
+        <w:t>What does the keyword private mean in a class?</w:t>
+      </w:r>
+    </w:p>
+    <w:p>
+      <w:pPr>
+        <w:pStyle w:val="ListParagraph"/>
+        <w:numPr>
+          <w:ilvl w:val="1"/>
+          <w:numId w:val="1"/>
+        </w:numPr>
+        <w:rPr>
+          <w:sz w:val="14"/>
+          <w:szCs w:val="24"/>
+        </w:rPr>
+      </w:pPr>
+      <w:r>
+        <w:rPr>
+          <w:rFonts w:ascii="Segoe UI" w:hAnsi="Segoe UI" w:cs="Segoe UI"/>
+          <w:color w:val="333333"/>
+          <w:spacing w:val="2"/>
+          <w:szCs w:val="27"/>
+          <w:shd w:val="clear" w:color="auto" w:fill="FCFCFC"/>
+        </w:rPr>
+        <w:t>The keyword </w:t>
+      </w:r>
+      <w:r>
+        <w:rPr>
+          <w:rStyle w:val="Strong"/>
+          <w:rFonts w:ascii="Segoe UI" w:hAnsi="Segoe UI" w:cs="Segoe UI"/>
+          <w:color w:val="333333"/>
+          <w:spacing w:val="2"/>
+          <w:szCs w:val="27"/>
+          <w:shd w:val="clear" w:color="auto" w:fill="FCFCFC"/>
+        </w:rPr>
+        <w:t>private</w:t>
+      </w:r>
+      <w:r>
+        <w:rPr>
+          <w:rFonts w:ascii="Segoe UI" w:hAnsi="Segoe UI" w:cs="Segoe UI"/>
+          <w:color w:val="333333"/>
+          <w:spacing w:val="2"/>
+          <w:szCs w:val="27"/>
+          <w:shd w:val="clear" w:color="auto" w:fill="FCFCFC"/>
+        </w:rPr>
+        <w:t xml:space="preserve"> means that the variables are "hidden" inside the object. This </w:t>
+      </w:r>
+      <w:proofErr w:type="gramStart"/>
+      <w:r>
+        <w:rPr>
+          <w:rFonts w:ascii="Segoe UI" w:hAnsi="Segoe UI" w:cs="Segoe UI"/>
+          <w:color w:val="333333"/>
+          <w:spacing w:val="2"/>
+          <w:szCs w:val="27"/>
+          <w:shd w:val="clear" w:color="auto" w:fill="FCFCFC"/>
+        </w:rPr>
+        <w:t>is known</w:t>
+      </w:r>
+      <w:proofErr w:type="gramEnd"/>
+      <w:r>
+        <w:rPr>
+          <w:rFonts w:ascii="Segoe UI" w:hAnsi="Segoe UI" w:cs="Segoe UI"/>
+          <w:color w:val="333333"/>
+          <w:spacing w:val="2"/>
+          <w:szCs w:val="27"/>
+          <w:shd w:val="clear" w:color="auto" w:fill="FCFCFC"/>
+        </w:rPr>
+        <w:t xml:space="preserve"> as </w:t>
+      </w:r>
+      <w:r>
+        <w:rPr>
+          <w:rStyle w:val="Strong"/>
+          <w:rFonts w:ascii="Segoe UI" w:hAnsi="Segoe UI" w:cs="Segoe UI"/>
+          <w:color w:val="333333"/>
+          <w:spacing w:val="2"/>
+          <w:szCs w:val="27"/>
+          <w:shd w:val="clear" w:color="auto" w:fill="FCFCFC"/>
+        </w:rPr>
+        <w:t>encapsulation</w:t>
+      </w:r>
+      <w:r>
+        <w:rPr>
+          <w:rFonts w:ascii="Segoe UI" w:hAnsi="Segoe UI" w:cs="Segoe UI"/>
+          <w:color w:val="333333"/>
+          <w:spacing w:val="2"/>
+          <w:szCs w:val="27"/>
+          <w:shd w:val="clear" w:color="auto" w:fill="FCFCFC"/>
+        </w:rPr>
+        <w:t>.</w:t>
+      </w:r>
+      <w:r>
+        <w:rPr>
+          <w:rFonts w:ascii="Segoe UI" w:hAnsi="Segoe UI" w:cs="Segoe UI"/>
+          <w:color w:val="333333"/>
+          <w:spacing w:val="2"/>
+          <w:szCs w:val="27"/>
+          <w:shd w:val="clear" w:color="auto" w:fill="FCFCFC"/>
+        </w:rPr>
+        <w:t xml:space="preserve"> i.e. You </w:t>
+      </w:r>
+      <w:proofErr w:type="spellStart"/>
+      <w:r>
+        <w:rPr>
+          <w:rFonts w:ascii="Segoe UI" w:hAnsi="Segoe UI" w:cs="Segoe UI"/>
+          <w:color w:val="333333"/>
+          <w:spacing w:val="2"/>
+          <w:szCs w:val="27"/>
+          <w:shd w:val="clear" w:color="auto" w:fill="FCFCFC"/>
+        </w:rPr>
+        <w:t>can not</w:t>
+      </w:r>
+      <w:proofErr w:type="spellEnd"/>
+      <w:r>
+        <w:rPr>
+          <w:rFonts w:ascii="Segoe UI" w:hAnsi="Segoe UI" w:cs="Segoe UI"/>
+          <w:color w:val="333333"/>
+          <w:spacing w:val="2"/>
+          <w:szCs w:val="27"/>
+          <w:shd w:val="clear" w:color="auto" w:fill="FCFCFC"/>
+        </w:rPr>
+        <w:t xml:space="preserve"> change it by referencing the instance such as </w:t>
+      </w:r>
+      <w:proofErr w:type="spellStart"/>
+      <w:r>
+        <w:rPr>
+          <w:rFonts w:ascii="Segoe UI" w:hAnsi="Segoe UI" w:cs="Segoe UI"/>
+          <w:color w:val="333333"/>
+          <w:spacing w:val="2"/>
+          <w:szCs w:val="27"/>
+          <w:shd w:val="clear" w:color="auto" w:fill="FCFCFC"/>
+        </w:rPr>
+        <w:t>instance.attribute</w:t>
+      </w:r>
+      <w:proofErr w:type="spellEnd"/>
+      <w:r>
+        <w:rPr>
+          <w:rFonts w:ascii="Segoe UI" w:hAnsi="Segoe UI" w:cs="Segoe UI"/>
+          <w:color w:val="333333"/>
+          <w:spacing w:val="2"/>
+          <w:szCs w:val="27"/>
+          <w:shd w:val="clear" w:color="auto" w:fill="FCFCFC"/>
+        </w:rPr>
+        <w:t xml:space="preserve"> = some value</w:t>
+      </w:r>
+    </w:p>
+    <w:p>
+      <w:pPr>
+        <w:pStyle w:val="ListParagraph"/>
+        <w:numPr>
+          <w:ilvl w:val="0"/>
+          <w:numId w:val="1"/>
+        </w:numPr>
+        <w:rPr>
+          <w:sz w:val="14"/>
+          <w:szCs w:val="24"/>
+        </w:rPr>
+      </w:pPr>
+      <w:r>
+        <w:rPr>
+          <w:rFonts w:ascii="Segoe UI" w:hAnsi="Segoe UI" w:cs="Segoe UI"/>
+          <w:color w:val="333333"/>
+          <w:spacing w:val="2"/>
+          <w:szCs w:val="27"/>
+          <w:shd w:val="clear" w:color="auto" w:fill="FCFCFC"/>
+        </w:rPr>
+        <w:t xml:space="preserve">In a class </w:t>
+      </w:r>
+      <w:proofErr w:type="gramStart"/>
+      <w:r>
+        <w:rPr>
+          <w:rFonts w:ascii="Segoe UI" w:hAnsi="Segoe UI" w:cs="Segoe UI"/>
+          <w:color w:val="333333"/>
+          <w:spacing w:val="2"/>
+          <w:szCs w:val="27"/>
+          <w:shd w:val="clear" w:color="auto" w:fill="FCFCFC"/>
+        </w:rPr>
+        <w:t>diagram</w:t>
+      </w:r>
+      <w:proofErr w:type="gramEnd"/>
+      <w:r>
+        <w:rPr>
+          <w:rFonts w:ascii="Segoe UI" w:hAnsi="Segoe UI" w:cs="Segoe UI"/>
+          <w:color w:val="333333"/>
+          <w:spacing w:val="2"/>
+          <w:szCs w:val="27"/>
+          <w:shd w:val="clear" w:color="auto" w:fill="FCFCFC"/>
+        </w:rPr>
+        <w:t xml:space="preserve"> how do you signify that an attribute is encapsulated?</w:t>
+      </w:r>
+    </w:p>
+    <w:p>
+      <w:pPr>
+        <w:pStyle w:val="ListParagraph"/>
+        <w:numPr>
+          <w:ilvl w:val="1"/>
+          <w:numId w:val="1"/>
+        </w:numPr>
+        <w:rPr>
+          <w:vanish/>
+          <w:sz w:val="14"/>
+          <w:szCs w:val="24"/>
+        </w:rPr>
+      </w:pPr>
+      <w:r>
+        <w:rPr>
+          <w:rFonts w:ascii="Segoe UI" w:hAnsi="Segoe UI" w:cs="Segoe UI"/>
+          <w:vanish/>
+          <w:color w:val="333333"/>
+          <w:spacing w:val="2"/>
+          <w:szCs w:val="27"/>
+          <w:shd w:val="clear" w:color="auto" w:fill="FCFCFC"/>
+        </w:rPr>
+        <w:t>In the class diagram, the variables associated with the class are defined as "variableName: variableType". The minus sign before the variable name indicates that the variable is encapsulated (it has the keyword private)</w:t>
+      </w:r>
+    </w:p>
+    <w:p>
+      <w:pPr>
+        <w:pStyle w:val="ListParagraph"/>
+        <w:numPr>
+          <w:ilvl w:val="0"/>
+          <w:numId w:val="1"/>
+        </w:numPr>
+        <w:rPr>
+          <w:vanish/>
+          <w:sz w:val="14"/>
+          <w:szCs w:val="24"/>
+        </w:rPr>
+      </w:pPr>
+      <w:r>
+        <w:rPr>
+          <w:rFonts w:ascii="Segoe UI" w:hAnsi="Segoe UI" w:cs="Segoe UI"/>
+          <w:vanish/>
+          <w:color w:val="333333"/>
+          <w:spacing w:val="2"/>
+          <w:szCs w:val="27"/>
+          <w:shd w:val="clear" w:color="auto" w:fill="FCFCFC"/>
+        </w:rPr>
+        <w:t>What is the purpose of a constructor?</w:t>
+      </w:r>
+    </w:p>
+    <w:p>
+      <w:pPr>
+        <w:pStyle w:val="ListParagraph"/>
+        <w:numPr>
+          <w:ilvl w:val="1"/>
+          <w:numId w:val="1"/>
+        </w:numPr>
+        <w:rPr>
+          <w:vanish/>
+          <w:sz w:val="14"/>
+          <w:szCs w:val="24"/>
+        </w:rPr>
+      </w:pPr>
+      <w:proofErr w:type="gramStart"/>
+      <w:r>
+        <w:rPr>
+          <w:rFonts w:ascii="Segoe UI" w:hAnsi="Segoe UI" w:cs="Segoe UI"/>
+          <w:vanish/>
+          <w:color w:val="333333"/>
+          <w:spacing w:val="2"/>
+          <w:szCs w:val="27"/>
+          <w:shd w:val="clear" w:color="auto" w:fill="FCFCFC"/>
+        </w:rPr>
+        <w:t>It’s a method that</w:t>
+      </w:r>
+      <w:proofErr w:type="gramEnd"/>
+      <w:r>
+        <w:rPr>
+          <w:rFonts w:ascii="Segoe UI" w:hAnsi="Segoe UI" w:cs="Segoe UI"/>
+          <w:vanish/>
+          <w:color w:val="333333"/>
+          <w:spacing w:val="2"/>
+          <w:szCs w:val="27"/>
+          <w:shd w:val="clear" w:color="auto" w:fill="FCFCFC"/>
+        </w:rPr>
+        <w:t xml:space="preserve"> creates an instance of an object. It may take an input </w:t>
+      </w:r>
+      <w:proofErr w:type="gramStart"/>
+      <w:r>
+        <w:rPr>
+          <w:rFonts w:ascii="Segoe UI" w:hAnsi="Segoe UI" w:cs="Segoe UI"/>
+          <w:vanish/>
+          <w:color w:val="333333"/>
+          <w:spacing w:val="2"/>
+          <w:szCs w:val="27"/>
+          <w:shd w:val="clear" w:color="auto" w:fill="FCFCFC"/>
+        </w:rPr>
+        <w:t>and also</w:t>
+      </w:r>
+      <w:proofErr w:type="gramEnd"/>
+      <w:r>
+        <w:rPr>
+          <w:rFonts w:ascii="Segoe UI" w:hAnsi="Segoe UI" w:cs="Segoe UI"/>
+          <w:vanish/>
+          <w:color w:val="333333"/>
+          <w:spacing w:val="2"/>
+          <w:szCs w:val="27"/>
+          <w:shd w:val="clear" w:color="auto" w:fill="FCFCFC"/>
+        </w:rPr>
+        <w:t xml:space="preserve"> set some of the instance attributes.</w:t>
+      </w:r>
+    </w:p>
+    <w:p>
+      <w:pPr>
+        <w:pStyle w:val="ListParagraph"/>
+        <w:numPr>
+          <w:ilvl w:val="0"/>
+          <w:numId w:val="1"/>
+        </w:numPr>
+        <w:rPr>
+          <w:vanish/>
+          <w:sz w:val="14"/>
+          <w:szCs w:val="24"/>
+        </w:rPr>
+      </w:pPr>
+      <w:r>
+        <w:rPr>
+          <w:rFonts w:ascii="Segoe UI" w:hAnsi="Segoe UI" w:cs="Segoe UI"/>
+          <w:vanish/>
+          <w:color w:val="333333"/>
+          <w:spacing w:val="2"/>
+          <w:szCs w:val="27"/>
+          <w:shd w:val="clear" w:color="auto" w:fill="FCFCFC"/>
+        </w:rPr>
+        <w:t>How do you name a constructor?</w:t>
+      </w:r>
+    </w:p>
+    <w:p>
+      <w:pPr>
+        <w:pStyle w:val="ListParagraph"/>
+        <w:numPr>
+          <w:ilvl w:val="1"/>
+          <w:numId w:val="1"/>
+        </w:numPr>
+        <w:rPr>
+          <w:vanish/>
+          <w:sz w:val="14"/>
+          <w:szCs w:val="24"/>
+        </w:rPr>
+      </w:pPr>
+      <w:r>
+        <w:rPr>
+          <w:rFonts w:ascii="Segoe UI" w:hAnsi="Segoe UI" w:cs="Segoe UI"/>
+          <w:vanish/>
+          <w:color w:val="333333"/>
+          <w:spacing w:val="2"/>
+          <w:szCs w:val="27"/>
+          <w:shd w:val="clear" w:color="auto" w:fill="FCFCFC"/>
+        </w:rPr>
+        <w:t>If a class is named Person then its constructor is also named Person</w:t>
+      </w:r>
+    </w:p>
+    <w:p>
+      <w:pPr>
+        <w:pStyle w:val="ListParagraph"/>
+        <w:numPr>
+          <w:ilvl w:val="0"/>
+          <w:numId w:val="1"/>
+        </w:numPr>
+        <w:rPr>
+          <w:vanish/>
+          <w:sz w:val="14"/>
+          <w:szCs w:val="24"/>
+        </w:rPr>
+      </w:pPr>
+      <w:r>
+        <w:rPr>
+          <w:rFonts w:ascii="Segoe UI" w:hAnsi="Segoe UI" w:cs="Segoe UI"/>
+          <w:vanish/>
+          <w:color w:val="333333"/>
+          <w:spacing w:val="2"/>
+          <w:szCs w:val="27"/>
+          <w:shd w:val="clear" w:color="auto" w:fill="FCFCFC"/>
+        </w:rPr>
+        <w:t xml:space="preserve">What keyword </w:t>
+      </w:r>
+      <w:proofErr w:type="gramStart"/>
+      <w:r>
+        <w:rPr>
+          <w:rFonts w:ascii="Segoe UI" w:hAnsi="Segoe UI" w:cs="Segoe UI"/>
+          <w:vanish/>
+          <w:color w:val="333333"/>
+          <w:spacing w:val="2"/>
+          <w:szCs w:val="27"/>
+          <w:shd w:val="clear" w:color="auto" w:fill="FCFCFC"/>
+        </w:rPr>
+        <w:t>is always used</w:t>
+      </w:r>
+      <w:proofErr w:type="gramEnd"/>
+      <w:r>
+        <w:rPr>
+          <w:rFonts w:ascii="Segoe UI" w:hAnsi="Segoe UI" w:cs="Segoe UI"/>
+          <w:vanish/>
+          <w:color w:val="333333"/>
+          <w:spacing w:val="2"/>
+          <w:szCs w:val="27"/>
+          <w:shd w:val="clear" w:color="auto" w:fill="FCFCFC"/>
+        </w:rPr>
+        <w:t xml:space="preserve"> whe</w:t>
+      </w:r>
+      <w:r>
+        <w:rPr>
+          <w:rFonts w:ascii="Segoe UI" w:hAnsi="Segoe UI" w:cs="Segoe UI"/>
+          <w:vanish/>
+          <w:color w:val="333333"/>
+          <w:spacing w:val="2"/>
+          <w:szCs w:val="27"/>
+          <w:shd w:val="clear" w:color="auto" w:fill="FCFCFC"/>
+        </w:rPr>
+        <w:t>n creating instances of a class?</w:t>
+      </w:r>
+    </w:p>
+    <w:p>
+      <w:pPr>
+        <w:pStyle w:val="ListParagraph"/>
+        <w:numPr>
+          <w:ilvl w:val="1"/>
+          <w:numId w:val="1"/>
+        </w:numPr>
+        <w:rPr>
+          <w:vanish/>
+          <w:sz w:val="14"/>
+          <w:szCs w:val="24"/>
+        </w:rPr>
+      </w:pPr>
+      <w:r>
+        <w:rPr>
+          <w:rFonts w:ascii="Segoe UI" w:hAnsi="Segoe UI" w:cs="Segoe UI"/>
+          <w:b/>
+          <w:vanish/>
+          <w:color w:val="333333"/>
+          <w:spacing w:val="2"/>
+          <w:szCs w:val="27"/>
+          <w:shd w:val="clear" w:color="auto" w:fill="FCFCFC"/>
+        </w:rPr>
+        <w:t>new</w:t>
+      </w:r>
+      <w:r>
+        <w:rPr>
+          <w:rFonts w:ascii="Segoe UI" w:hAnsi="Segoe UI" w:cs="Segoe UI"/>
+          <w:vanish/>
+          <w:color w:val="333333"/>
+          <w:spacing w:val="2"/>
+          <w:szCs w:val="27"/>
+          <w:shd w:val="clear" w:color="auto" w:fill="FCFCFC"/>
+        </w:rPr>
+        <w:t xml:space="preserve">, </w:t>
+      </w:r>
+      <w:proofErr w:type="spellStart"/>
+      <w:r>
+        <w:rPr>
+          <w:rFonts w:ascii="Segoe UI" w:hAnsi="Segoe UI" w:cs="Segoe UI"/>
+          <w:vanish/>
+          <w:color w:val="333333"/>
+          <w:spacing w:val="2"/>
+          <w:szCs w:val="27"/>
+          <w:shd w:val="clear" w:color="auto" w:fill="FCFCFC"/>
+        </w:rPr>
+        <w:t>ClassName</w:t>
+      </w:r>
+      <w:proofErr w:type="spellEnd"/>
+      <w:r>
+        <w:rPr>
+          <w:rFonts w:ascii="Segoe UI" w:hAnsi="Segoe UI" w:cs="Segoe UI"/>
+          <w:vanish/>
+          <w:color w:val="333333"/>
+          <w:spacing w:val="2"/>
+          <w:szCs w:val="27"/>
+          <w:shd w:val="clear" w:color="auto" w:fill="FCFCFC"/>
+        </w:rPr>
+        <w:t xml:space="preserve"> </w:t>
+      </w:r>
+      <w:proofErr w:type="spellStart"/>
+      <w:r>
+        <w:rPr>
+          <w:rFonts w:ascii="Segoe UI" w:hAnsi="Segoe UI" w:cs="Segoe UI"/>
+          <w:vanish/>
+          <w:color w:val="333333"/>
+          <w:spacing w:val="2"/>
+          <w:szCs w:val="27"/>
+          <w:shd w:val="clear" w:color="auto" w:fill="FCFCFC"/>
+        </w:rPr>
+        <w:t>some</w:t>
+      </w:r>
+      <w:r>
+        <w:rPr>
+          <w:rFonts w:ascii="Segoe UI" w:hAnsi="Segoe UI" w:cs="Segoe UI"/>
+          <w:vanish/>
+          <w:color w:val="333333"/>
+          <w:spacing w:val="2"/>
+          <w:szCs w:val="27"/>
+          <w:shd w:val="clear" w:color="auto" w:fill="FCFCFC"/>
+        </w:rPr>
+        <w:t>Cl</w:t>
+      </w:r>
+      <w:r>
+        <w:rPr>
+          <w:rFonts w:ascii="Segoe UI" w:hAnsi="Segoe UI" w:cs="Segoe UI"/>
+          <w:vanish/>
+          <w:color w:val="333333"/>
+          <w:spacing w:val="2"/>
+          <w:szCs w:val="27"/>
+          <w:shd w:val="clear" w:color="auto" w:fill="FCFCFC"/>
+        </w:rPr>
+        <w:t>ass</w:t>
+      </w:r>
+      <w:proofErr w:type="spellEnd"/>
+      <w:r>
+        <w:rPr>
+          <w:rFonts w:ascii="Segoe UI" w:hAnsi="Segoe UI" w:cs="Segoe UI"/>
+          <w:vanish/>
+          <w:color w:val="333333"/>
+          <w:spacing w:val="2"/>
+          <w:szCs w:val="27"/>
+          <w:shd w:val="clear" w:color="auto" w:fill="FCFCFC"/>
+        </w:rPr>
+        <w:t xml:space="preserve"> = new </w:t>
+      </w:r>
+      <w:proofErr w:type="spellStart"/>
+      <w:r>
+        <w:rPr>
+          <w:rFonts w:ascii="Segoe UI" w:hAnsi="Segoe UI" w:cs="Segoe UI"/>
+          <w:vanish/>
+          <w:color w:val="333333"/>
+          <w:spacing w:val="2"/>
+          <w:szCs w:val="27"/>
+          <w:shd w:val="clear" w:color="auto" w:fill="FCFCFC"/>
+        </w:rPr>
+        <w:t>C</w:t>
+      </w:r>
+      <w:r>
+        <w:rPr>
+          <w:rFonts w:ascii="Segoe UI" w:hAnsi="Segoe UI" w:cs="Segoe UI"/>
+          <w:vanish/>
+          <w:color w:val="333333"/>
+          <w:spacing w:val="2"/>
+          <w:szCs w:val="27"/>
+          <w:shd w:val="clear" w:color="auto" w:fill="FCFCFC"/>
+        </w:rPr>
+        <w:t>lassName</w:t>
+      </w:r>
+      <w:proofErr w:type="spellEnd"/>
+      <w:r>
+        <w:rPr>
+          <w:rFonts w:ascii="Segoe UI" w:hAnsi="Segoe UI" w:cs="Segoe UI"/>
+          <w:vanish/>
+          <w:color w:val="333333"/>
+          <w:spacing w:val="2"/>
+          <w:szCs w:val="27"/>
+          <w:shd w:val="clear" w:color="auto" w:fill="FCFCFC"/>
+        </w:rPr>
+        <w:t>(constructor arguments)</w:t>
+      </w:r>
+    </w:p>
+    <w:p>
+      <w:pPr>
+        <w:pStyle w:val="ListParagraph"/>
+        <w:numPr>
+          <w:ilvl w:val="0"/>
+          <w:numId w:val="1"/>
+        </w:numPr>
+        <w:rPr>
+          <w:vanish/>
+          <w:sz w:val="14"/>
+          <w:szCs w:val="24"/>
+        </w:rPr>
+      </w:pPr>
+      <w:r>
+        <w:rPr>
+          <w:rFonts w:ascii="Segoe UI" w:hAnsi="Segoe UI" w:cs="Segoe UI"/>
+          <w:vanish/>
+          <w:color w:val="333333"/>
+          <w:spacing w:val="2"/>
+          <w:szCs w:val="27"/>
+          <w:shd w:val="clear" w:color="auto" w:fill="FCFCFC"/>
+        </w:rPr>
+        <w:t>What keyword is used in the constructor to set the initial values of object attributes</w:t>
+      </w:r>
+    </w:p>
+    <w:p>
+      <w:pPr>
+        <w:pStyle w:val="ListParagraph"/>
+        <w:numPr>
+          <w:ilvl w:val="1"/>
+          <w:numId w:val="1"/>
+        </w:numPr>
+        <w:rPr>
+          <w:vanish/>
+          <w:sz w:val="12"/>
+          <w:szCs w:val="24"/>
+        </w:rPr>
+      </w:pPr>
+      <w:proofErr w:type="gramStart"/>
+      <w:r>
+        <w:rPr>
+          <w:rFonts w:ascii="Segoe UI" w:hAnsi="Segoe UI" w:cs="Segoe UI"/>
+          <w:color w:val="333333"/>
+          <w:spacing w:val="2"/>
+          <w:sz w:val="24"/>
+          <w:szCs w:val="27"/>
+          <w:shd w:val="clear" w:color="auto" w:fill="FCFCFC"/>
+        </w:rPr>
+        <w:t>the</w:t>
+      </w:r>
+      <w:proofErr w:type="gramEnd"/>
+      <w:r>
+        <w:rPr>
+          <w:rFonts w:ascii="Segoe UI" w:hAnsi="Segoe UI" w:cs="Segoe UI"/>
+          <w:color w:val="333333"/>
+          <w:spacing w:val="2"/>
+          <w:sz w:val="24"/>
+          <w:szCs w:val="27"/>
+          <w:shd w:val="clear" w:color="auto" w:fill="FCFCFC"/>
+        </w:rPr>
+        <w:t xml:space="preserve"> constructor contains the expression </w:t>
+      </w:r>
+      <w:proofErr w:type="spellStart"/>
+      <w:r>
+        <w:rPr>
+          <w:rStyle w:val="HTMLCode"/>
+          <w:rFonts w:ascii="Consolas" w:eastAsiaTheme="minorHAnsi" w:hAnsi="Consolas"/>
+          <w:spacing w:val="2"/>
+          <w:sz w:val="24"/>
+          <w:szCs w:val="27"/>
+        </w:rPr>
+        <w:t>this.age</w:t>
+      </w:r>
+      <w:proofErr w:type="spellEnd"/>
+      <w:r>
+        <w:rPr>
+          <w:rStyle w:val="HTMLCode"/>
+          <w:rFonts w:ascii="Consolas" w:eastAsiaTheme="minorHAnsi" w:hAnsi="Consolas"/>
+          <w:spacing w:val="2"/>
+          <w:sz w:val="24"/>
+          <w:szCs w:val="27"/>
+        </w:rPr>
+        <w:t xml:space="preserve"> = 0</w:t>
+      </w:r>
+      <w:r>
+        <w:rPr>
+          <w:rFonts w:ascii="Segoe UI" w:hAnsi="Segoe UI" w:cs="Segoe UI"/>
+          <w:color w:val="333333"/>
+          <w:spacing w:val="2"/>
+          <w:sz w:val="24"/>
+          <w:szCs w:val="27"/>
+          <w:shd w:val="clear" w:color="auto" w:fill="FCFCFC"/>
+        </w:rPr>
+        <w:t>. This expression sets the instance variable </w:t>
+      </w:r>
+      <w:r>
+        <w:rPr>
+          <w:rStyle w:val="HTMLCode"/>
+          <w:rFonts w:ascii="Consolas" w:eastAsiaTheme="minorHAnsi" w:hAnsi="Consolas"/>
+          <w:spacing w:val="2"/>
+          <w:sz w:val="24"/>
+          <w:szCs w:val="27"/>
+        </w:rPr>
+        <w:t>age</w:t>
+      </w:r>
+      <w:r>
+        <w:rPr>
+          <w:rFonts w:ascii="Segoe UI" w:hAnsi="Segoe UI" w:cs="Segoe UI"/>
+          <w:color w:val="333333"/>
+          <w:spacing w:val="2"/>
+          <w:sz w:val="24"/>
+          <w:szCs w:val="27"/>
+          <w:shd w:val="clear" w:color="auto" w:fill="FCFCFC"/>
+        </w:rPr>
+        <w:t xml:space="preserve"> of the newly created object (i.e., "this" object's age) to </w:t>
+      </w:r>
+      <w:proofErr w:type="gramStart"/>
+      <w:r>
+        <w:rPr>
+          <w:rFonts w:ascii="Segoe UI" w:hAnsi="Segoe UI" w:cs="Segoe UI"/>
+          <w:color w:val="333333"/>
+          <w:spacing w:val="2"/>
+          <w:sz w:val="24"/>
+          <w:szCs w:val="27"/>
+          <w:shd w:val="clear" w:color="auto" w:fill="FCFCFC"/>
+        </w:rPr>
+        <w:t>0</w:t>
+      </w:r>
+      <w:proofErr w:type="gramEnd"/>
+      <w:r>
+        <w:rPr>
+          <w:rFonts w:ascii="Segoe UI" w:hAnsi="Segoe UI" w:cs="Segoe UI"/>
+          <w:color w:val="333333"/>
+          <w:spacing w:val="2"/>
+          <w:sz w:val="24"/>
+          <w:szCs w:val="27"/>
+          <w:shd w:val="clear" w:color="auto" w:fill="FCFCFC"/>
+        </w:rPr>
+        <w:t>. The second expression </w:t>
+      </w:r>
+      <w:r>
+        <w:rPr>
+          <w:rStyle w:val="HTMLCode"/>
+          <w:rFonts w:ascii="Consolas" w:eastAsiaTheme="minorHAnsi" w:hAnsi="Consolas"/>
+          <w:spacing w:val="2"/>
+          <w:sz w:val="24"/>
+          <w:szCs w:val="27"/>
+        </w:rPr>
+        <w:t xml:space="preserve">this.name = </w:t>
+      </w:r>
+      <w:proofErr w:type="spellStart"/>
+      <w:r>
+        <w:rPr>
+          <w:rStyle w:val="HTMLCode"/>
+          <w:rFonts w:ascii="Consolas" w:eastAsiaTheme="minorHAnsi" w:hAnsi="Consolas"/>
+          <w:spacing w:val="2"/>
+          <w:sz w:val="24"/>
+          <w:szCs w:val="27"/>
+        </w:rPr>
+        <w:t>initialName</w:t>
+      </w:r>
+      <w:proofErr w:type="spellEnd"/>
+      <w:r>
+        <w:rPr>
+          <w:rFonts w:ascii="Segoe UI" w:hAnsi="Segoe UI" w:cs="Segoe UI"/>
+          <w:color w:val="333333"/>
+          <w:spacing w:val="2"/>
+          <w:sz w:val="24"/>
+          <w:szCs w:val="27"/>
+          <w:shd w:val="clear" w:color="auto" w:fill="FCFCFC"/>
+        </w:rPr>
+        <w:t> likewise assigns the string passed as a parameter to the instance variable </w:t>
+      </w:r>
+      <w:r>
+        <w:rPr>
+          <w:rStyle w:val="HTMLCode"/>
+          <w:rFonts w:ascii="Consolas" w:eastAsiaTheme="minorHAnsi" w:hAnsi="Consolas"/>
+          <w:spacing w:val="2"/>
+          <w:sz w:val="24"/>
+          <w:szCs w:val="27"/>
+        </w:rPr>
+        <w:t>name</w:t>
+      </w:r>
+      <w:r>
+        <w:rPr>
+          <w:rFonts w:ascii="Segoe UI" w:hAnsi="Segoe UI" w:cs="Segoe UI"/>
+          <w:color w:val="333333"/>
+          <w:spacing w:val="2"/>
+          <w:sz w:val="24"/>
+          <w:szCs w:val="27"/>
+          <w:shd w:val="clear" w:color="auto" w:fill="FCFCFC"/>
+        </w:rPr>
+        <w:t> of the object created</w:t>
+      </w:r>
+    </w:p>
+    <w:p>
+      <w:pPr>
+        <w:tabs>
+          <w:tab w:val="left" w:pos="916"/>
+          <w:tab w:val="left" w:pos="1832"/>
+          <w:tab w:val="left" w:pos="2748"/>
+          <w:tab w:val="left" w:pos="3664"/>
+          <w:tab w:val="left" w:pos="4580"/>
+          <w:tab w:val="left" w:pos="5496"/>
+          <w:tab w:val="left" w:pos="6412"/>
+          <w:tab w:val="left" w:pos="7328"/>
+          <w:tab w:val="left" w:pos="8244"/>
+          <w:tab w:val="left" w:pos="9160"/>
+          <w:tab w:val="left" w:pos="10076"/>
+          <w:tab w:val="left" w:pos="10992"/>
+          <w:tab w:val="left" w:pos="11908"/>
+          <w:tab w:val="left" w:pos="12824"/>
+          <w:tab w:val="left" w:pos="13740"/>
+          <w:tab w:val="left" w:pos="14656"/>
+        </w:tabs>
+        <w:spacing w:before="120" w:after="120" w:line="240" w:lineRule="auto"/>
+        <w:ind w:left="720"/>
+        <w:rPr>
+          <w:rFonts w:ascii="Consolas" w:eastAsia="Times New Roman" w:hAnsi="Consolas" w:cs="Courier New"/>
+          <w:color w:val="000000"/>
+          <w:spacing w:val="2"/>
+          <w:sz w:val="21"/>
+          <w:szCs w:val="21"/>
+          <w:lang w:eastAsia="en-IE"/>
+        </w:rPr>
+      </w:pPr>
+    </w:p>
+    <w:p>
+      <w:pPr>
+        <w:tabs>
+          <w:tab w:val="left" w:pos="916"/>
+          <w:tab w:val="left" w:pos="1832"/>
+          <w:tab w:val="left" w:pos="2748"/>
+          <w:tab w:val="left" w:pos="3664"/>
+          <w:tab w:val="left" w:pos="4580"/>
+          <w:tab w:val="left" w:pos="5496"/>
+          <w:tab w:val="left" w:pos="6412"/>
+          <w:tab w:val="left" w:pos="7328"/>
+          <w:tab w:val="left" w:pos="8244"/>
+          <w:tab w:val="left" w:pos="9160"/>
+          <w:tab w:val="left" w:pos="10076"/>
+          <w:tab w:val="left" w:pos="10992"/>
+          <w:tab w:val="left" w:pos="11908"/>
+          <w:tab w:val="left" w:pos="12824"/>
+          <w:tab w:val="left" w:pos="13740"/>
+          <w:tab w:val="left" w:pos="14656"/>
+        </w:tabs>
+        <w:spacing w:before="120" w:after="120" w:line="240" w:lineRule="auto"/>
+        <w:rPr>
+          <w:rFonts w:ascii="Consolas" w:eastAsia="Times New Roman" w:hAnsi="Consolas" w:cs="Courier New"/>
+          <w:color w:val="000000"/>
+          <w:spacing w:val="2"/>
+          <w:sz w:val="21"/>
+          <w:szCs w:val="21"/>
+          <w:lang w:eastAsia="en-IE"/>
+        </w:rPr>
+      </w:pPr>
+      <w:r>
+        <w:rPr>
+          <w:rFonts w:ascii="Consolas" w:eastAsia="Times New Roman" w:hAnsi="Consolas" w:cs="Courier New"/>
+          <w:color w:val="0077AA"/>
+          <w:spacing w:val="2"/>
+          <w:sz w:val="21"/>
+          <w:szCs w:val="21"/>
+          <w:lang w:eastAsia="en-IE"/>
+        </w:rPr>
+        <w:tab/>
+      </w:r>
+      <w:proofErr w:type="gramStart"/>
+      <w:r>
+        <w:rPr>
+          <w:rFonts w:ascii="Consolas" w:eastAsia="Times New Roman" w:hAnsi="Consolas" w:cs="Courier New"/>
+          <w:color w:val="0077AA"/>
+          <w:spacing w:val="2"/>
+          <w:sz w:val="21"/>
+          <w:szCs w:val="21"/>
+          <w:lang w:eastAsia="en-IE"/>
+        </w:rPr>
+        <w:t>public</w:t>
+      </w:r>
+      <w:proofErr w:type="gramEnd"/>
+      <w:r>
+        <w:rPr>
+          <w:rFonts w:ascii="Consolas" w:eastAsia="Times New Roman" w:hAnsi="Consolas" w:cs="Courier New"/>
+          <w:color w:val="000000"/>
+          <w:spacing w:val="2"/>
+          <w:sz w:val="21"/>
+          <w:szCs w:val="21"/>
+          <w:lang w:eastAsia="en-IE"/>
+        </w:rPr>
+        <w:t xml:space="preserve"> </w:t>
+      </w:r>
+      <w:r>
+        <w:rPr>
+          <w:rFonts w:ascii="Consolas" w:eastAsia="Times New Roman" w:hAnsi="Consolas" w:cs="Courier New"/>
+          <w:color w:val="0077AA"/>
+          <w:spacing w:val="2"/>
+          <w:sz w:val="21"/>
+          <w:szCs w:val="21"/>
+          <w:lang w:eastAsia="en-IE"/>
+        </w:rPr>
+        <w:t>class</w:t>
+      </w:r>
+      <w:r>
+        <w:rPr>
+          <w:rFonts w:ascii="Consolas" w:eastAsia="Times New Roman" w:hAnsi="Consolas" w:cs="Courier New"/>
+          <w:color w:val="000000"/>
+          <w:spacing w:val="2"/>
+          <w:sz w:val="21"/>
+          <w:szCs w:val="21"/>
+          <w:lang w:eastAsia="en-IE"/>
+        </w:rPr>
+        <w:t xml:space="preserve"> </w:t>
+      </w:r>
+      <w:r>
+        <w:rPr>
+          <w:rFonts w:ascii="Consolas" w:eastAsia="Times New Roman" w:hAnsi="Consolas" w:cs="Courier New"/>
+          <w:color w:val="DD4A68"/>
+          <w:spacing w:val="2"/>
+          <w:sz w:val="21"/>
+          <w:szCs w:val="21"/>
+          <w:lang w:eastAsia="en-IE"/>
+        </w:rPr>
+        <w:t>Person</w:t>
+      </w:r>
+      <w:r>
+        <w:rPr>
+          <w:rFonts w:ascii="Consolas" w:eastAsia="Times New Roman" w:hAnsi="Consolas" w:cs="Courier New"/>
+          <w:color w:val="000000"/>
+          <w:spacing w:val="2"/>
+          <w:sz w:val="21"/>
+          <w:szCs w:val="21"/>
+          <w:lang w:eastAsia="en-IE"/>
+        </w:rPr>
+        <w:t xml:space="preserve"> </w:t>
+      </w:r>
+      <w:r>
+        <w:rPr>
+          <w:rFonts w:ascii="Consolas" w:eastAsia="Times New Roman" w:hAnsi="Consolas" w:cs="Courier New"/>
+          <w:color w:val="999999"/>
+          <w:spacing w:val="2"/>
+          <w:sz w:val="21"/>
+          <w:szCs w:val="21"/>
+          <w:lang w:eastAsia="en-IE"/>
+        </w:rPr>
+        <w:t>{</w:t>
+      </w:r>
+    </w:p>
+    <w:p>
+      <w:pPr>
+        <w:tabs>
+          <w:tab w:val="left" w:pos="916"/>
+          <w:tab w:val="left" w:pos="1832"/>
+          <w:tab w:val="left" w:pos="2748"/>
+          <w:tab w:val="left" w:pos="3664"/>
+          <w:tab w:val="left" w:pos="4580"/>
+          <w:tab w:val="left" w:pos="5496"/>
+          <w:tab w:val="left" w:pos="6412"/>
+          <w:tab w:val="left" w:pos="7328"/>
+          <w:tab w:val="left" w:pos="8244"/>
+          <w:tab w:val="left" w:pos="9160"/>
+          <w:tab w:val="left" w:pos="10076"/>
+          <w:tab w:val="left" w:pos="10992"/>
+          <w:tab w:val="left" w:pos="11908"/>
+          <w:tab w:val="left" w:pos="12824"/>
+          <w:tab w:val="left" w:pos="13740"/>
+          <w:tab w:val="left" w:pos="14656"/>
+        </w:tabs>
+        <w:spacing w:before="120" w:after="120" w:line="240" w:lineRule="auto"/>
+        <w:ind w:left="720"/>
+        <w:rPr>
+          <w:rFonts w:ascii="Consolas" w:eastAsia="Times New Roman" w:hAnsi="Consolas" w:cs="Courier New"/>
+          <w:color w:val="000000"/>
+          <w:spacing w:val="2"/>
+          <w:sz w:val="21"/>
+          <w:szCs w:val="21"/>
+          <w:lang w:eastAsia="en-IE"/>
+        </w:rPr>
+      </w:pPr>
+      <w:r>
+        <w:rPr>
+          <w:rFonts w:ascii="Consolas" w:eastAsia="Times New Roman" w:hAnsi="Consolas" w:cs="Courier New"/>
+          <w:color w:val="000000"/>
+          <w:spacing w:val="2"/>
+          <w:sz w:val="21"/>
+          <w:szCs w:val="21"/>
+          <w:lang w:eastAsia="en-IE"/>
+        </w:rPr>
+        <w:t xml:space="preserve">    </w:t>
+      </w:r>
+      <w:proofErr w:type="gramStart"/>
+      <w:r>
+        <w:rPr>
+          <w:rFonts w:ascii="Consolas" w:eastAsia="Times New Roman" w:hAnsi="Consolas" w:cs="Courier New"/>
+          <w:color w:val="0077AA"/>
+          <w:spacing w:val="2"/>
+          <w:sz w:val="21"/>
+          <w:szCs w:val="21"/>
+          <w:lang w:eastAsia="en-IE"/>
+        </w:rPr>
+        <w:t>private</w:t>
+      </w:r>
+      <w:proofErr w:type="gramEnd"/>
+      <w:r>
+        <w:rPr>
+          <w:rFonts w:ascii="Consolas" w:eastAsia="Times New Roman" w:hAnsi="Consolas" w:cs="Courier New"/>
+          <w:color w:val="000000"/>
+          <w:spacing w:val="2"/>
+          <w:sz w:val="21"/>
+          <w:szCs w:val="21"/>
+          <w:lang w:eastAsia="en-IE"/>
+        </w:rPr>
+        <w:t xml:space="preserve"> </w:t>
+      </w:r>
+      <w:r>
+        <w:rPr>
+          <w:rFonts w:ascii="Consolas" w:eastAsia="Times New Roman" w:hAnsi="Consolas" w:cs="Courier New"/>
+          <w:color w:val="DD4A68"/>
+          <w:spacing w:val="2"/>
+          <w:sz w:val="21"/>
+          <w:szCs w:val="21"/>
+          <w:lang w:eastAsia="en-IE"/>
+        </w:rPr>
+        <w:t>String</w:t>
+      </w:r>
+      <w:r>
+        <w:rPr>
+          <w:rFonts w:ascii="Consolas" w:eastAsia="Times New Roman" w:hAnsi="Consolas" w:cs="Courier New"/>
+          <w:color w:val="000000"/>
+          <w:spacing w:val="2"/>
+          <w:sz w:val="21"/>
+          <w:szCs w:val="21"/>
+          <w:lang w:eastAsia="en-IE"/>
+        </w:rPr>
+        <w:t xml:space="preserve"> name</w:t>
+      </w:r>
+      <w:r>
+        <w:rPr>
+          <w:rFonts w:ascii="Consolas" w:eastAsia="Times New Roman" w:hAnsi="Consolas" w:cs="Courier New"/>
+          <w:color w:val="999999"/>
+          <w:spacing w:val="2"/>
+          <w:sz w:val="21"/>
+          <w:szCs w:val="21"/>
+          <w:lang w:eastAsia="en-IE"/>
+        </w:rPr>
+        <w:t>;</w:t>
+      </w:r>
+    </w:p>
+    <w:p>
+      <w:pPr>
+        <w:tabs>
+          <w:tab w:val="left" w:pos="916"/>
+          <w:tab w:val="left" w:pos="1832"/>
+          <w:tab w:val="left" w:pos="2748"/>
+          <w:tab w:val="left" w:pos="3664"/>
+          <w:tab w:val="left" w:pos="4580"/>
+          <w:tab w:val="left" w:pos="5496"/>
+          <w:tab w:val="left" w:pos="6412"/>
+          <w:tab w:val="left" w:pos="7328"/>
+          <w:tab w:val="left" w:pos="8244"/>
+          <w:tab w:val="left" w:pos="9160"/>
+          <w:tab w:val="left" w:pos="10076"/>
+          <w:tab w:val="left" w:pos="10992"/>
+          <w:tab w:val="left" w:pos="11908"/>
+          <w:tab w:val="left" w:pos="12824"/>
+          <w:tab w:val="left" w:pos="13740"/>
+          <w:tab w:val="left" w:pos="14656"/>
+        </w:tabs>
+        <w:spacing w:before="120" w:after="120" w:line="240" w:lineRule="auto"/>
+        <w:ind w:left="720"/>
+        <w:rPr>
+          <w:rFonts w:ascii="Consolas" w:eastAsia="Times New Roman" w:hAnsi="Consolas" w:cs="Courier New"/>
+          <w:color w:val="000000"/>
+          <w:spacing w:val="2"/>
+          <w:sz w:val="21"/>
+          <w:szCs w:val="21"/>
+          <w:lang w:eastAsia="en-IE"/>
+        </w:rPr>
+      </w:pPr>
+      <w:r>
+        <w:rPr>
+          <w:rFonts w:ascii="Consolas" w:eastAsia="Times New Roman" w:hAnsi="Consolas" w:cs="Courier New"/>
+          <w:color w:val="000000"/>
+          <w:spacing w:val="2"/>
+          <w:sz w:val="21"/>
+          <w:szCs w:val="21"/>
+          <w:lang w:eastAsia="en-IE"/>
+        </w:rPr>
+        <w:t xml:space="preserve">    </w:t>
+      </w:r>
+      <w:proofErr w:type="gramStart"/>
+      <w:r>
+        <w:rPr>
+          <w:rFonts w:ascii="Consolas" w:eastAsia="Times New Roman" w:hAnsi="Consolas" w:cs="Courier New"/>
+          <w:color w:val="0077AA"/>
+          <w:spacing w:val="2"/>
+          <w:sz w:val="21"/>
+          <w:szCs w:val="21"/>
+          <w:lang w:eastAsia="en-IE"/>
+        </w:rPr>
+        <w:t>private</w:t>
+      </w:r>
+      <w:proofErr w:type="gramEnd"/>
+      <w:r>
+        <w:rPr>
+          <w:rFonts w:ascii="Consolas" w:eastAsia="Times New Roman" w:hAnsi="Consolas" w:cs="Courier New"/>
+          <w:color w:val="000000"/>
+          <w:spacing w:val="2"/>
+          <w:sz w:val="21"/>
+          <w:szCs w:val="21"/>
+          <w:lang w:eastAsia="en-IE"/>
+        </w:rPr>
+        <w:t xml:space="preserve"> </w:t>
+      </w:r>
+      <w:proofErr w:type="spellStart"/>
+      <w:r>
+        <w:rPr>
+          <w:rFonts w:ascii="Consolas" w:eastAsia="Times New Roman" w:hAnsi="Consolas" w:cs="Courier New"/>
+          <w:color w:val="0077AA"/>
+          <w:spacing w:val="2"/>
+          <w:sz w:val="21"/>
+          <w:szCs w:val="21"/>
+          <w:lang w:eastAsia="en-IE"/>
+        </w:rPr>
+        <w:t>int</w:t>
+      </w:r>
+      <w:proofErr w:type="spellEnd"/>
+      <w:r>
+        <w:rPr>
+          <w:rFonts w:ascii="Consolas" w:eastAsia="Times New Roman" w:hAnsi="Consolas" w:cs="Courier New"/>
+          <w:color w:val="000000"/>
+          <w:spacing w:val="2"/>
+          <w:sz w:val="21"/>
+          <w:szCs w:val="21"/>
+          <w:lang w:eastAsia="en-IE"/>
+        </w:rPr>
+        <w:t xml:space="preserve"> age</w:t>
+      </w:r>
+      <w:r>
+        <w:rPr>
+          <w:rFonts w:ascii="Consolas" w:eastAsia="Times New Roman" w:hAnsi="Consolas" w:cs="Courier New"/>
+          <w:color w:val="999999"/>
+          <w:spacing w:val="2"/>
+          <w:sz w:val="21"/>
+          <w:szCs w:val="21"/>
+          <w:lang w:eastAsia="en-IE"/>
+        </w:rPr>
+        <w:t>;</w:t>
+      </w:r>
+    </w:p>
+    <w:p>
+      <w:pPr>
+        <w:tabs>
+          <w:tab w:val="left" w:pos="916"/>
+          <w:tab w:val="left" w:pos="1832"/>
+          <w:tab w:val="left" w:pos="2748"/>
+          <w:tab w:val="left" w:pos="3664"/>
+          <w:tab w:val="left" w:pos="4580"/>
+          <w:tab w:val="left" w:pos="5496"/>
+          <w:tab w:val="left" w:pos="6412"/>
+          <w:tab w:val="left" w:pos="7328"/>
+          <w:tab w:val="left" w:pos="8244"/>
+          <w:tab w:val="left" w:pos="9160"/>
+          <w:tab w:val="left" w:pos="10076"/>
+          <w:tab w:val="left" w:pos="10992"/>
+          <w:tab w:val="left" w:pos="11908"/>
+          <w:tab w:val="left" w:pos="12824"/>
+          <w:tab w:val="left" w:pos="13740"/>
+          <w:tab w:val="left" w:pos="14656"/>
+        </w:tabs>
+        <w:spacing w:before="120" w:after="120" w:line="240" w:lineRule="auto"/>
+        <w:ind w:left="720"/>
+        <w:rPr>
+          <w:rFonts w:ascii="Consolas" w:eastAsia="Times New Roman" w:hAnsi="Consolas" w:cs="Courier New"/>
+          <w:color w:val="000000"/>
+          <w:spacing w:val="2"/>
+          <w:sz w:val="21"/>
+          <w:szCs w:val="21"/>
+          <w:lang w:eastAsia="en-IE"/>
+        </w:rPr>
+      </w:pPr>
+    </w:p>
+    <w:p>
+      <w:pPr>
+        <w:tabs>
+          <w:tab w:val="left" w:pos="916"/>
+          <w:tab w:val="left" w:pos="1832"/>
+          <w:tab w:val="left" w:pos="2748"/>
+          <w:tab w:val="left" w:pos="3664"/>
+          <w:tab w:val="left" w:pos="4580"/>
+          <w:tab w:val="left" w:pos="5496"/>
+          <w:tab w:val="left" w:pos="6412"/>
+          <w:tab w:val="left" w:pos="7328"/>
+          <w:tab w:val="left" w:pos="8244"/>
+          <w:tab w:val="left" w:pos="9160"/>
+          <w:tab w:val="left" w:pos="10076"/>
+          <w:tab w:val="left" w:pos="10992"/>
+          <w:tab w:val="left" w:pos="11908"/>
+          <w:tab w:val="left" w:pos="12824"/>
+          <w:tab w:val="left" w:pos="13740"/>
+          <w:tab w:val="left" w:pos="14656"/>
+        </w:tabs>
+        <w:spacing w:before="120" w:after="120" w:line="240" w:lineRule="auto"/>
+        <w:ind w:left="720"/>
+        <w:rPr>
+          <w:rFonts w:ascii="Consolas" w:eastAsia="Times New Roman" w:hAnsi="Consolas" w:cs="Courier New"/>
+          <w:color w:val="000000"/>
+          <w:spacing w:val="2"/>
+          <w:sz w:val="21"/>
+          <w:szCs w:val="21"/>
+          <w:lang w:eastAsia="en-IE"/>
+        </w:rPr>
+      </w:pPr>
+      <w:r>
+        <w:rPr>
+          <w:rFonts w:ascii="Consolas" w:eastAsia="Times New Roman" w:hAnsi="Consolas" w:cs="Courier New"/>
+          <w:color w:val="000000"/>
+          <w:spacing w:val="2"/>
+          <w:sz w:val="21"/>
+          <w:szCs w:val="21"/>
+          <w:lang w:eastAsia="en-IE"/>
+        </w:rPr>
+        <w:t xml:space="preserve">    </w:t>
+      </w:r>
+      <w:proofErr w:type="gramStart"/>
+      <w:r>
+        <w:rPr>
+          <w:rFonts w:ascii="Consolas" w:eastAsia="Times New Roman" w:hAnsi="Consolas" w:cs="Courier New"/>
+          <w:color w:val="0077AA"/>
+          <w:spacing w:val="2"/>
+          <w:sz w:val="21"/>
+          <w:szCs w:val="21"/>
+          <w:lang w:eastAsia="en-IE"/>
+        </w:rPr>
+        <w:t>public</w:t>
+      </w:r>
+      <w:proofErr w:type="gramEnd"/>
+      <w:r>
+        <w:rPr>
+          <w:rFonts w:ascii="Consolas" w:eastAsia="Times New Roman" w:hAnsi="Consolas" w:cs="Courier New"/>
+          <w:color w:val="000000"/>
+          <w:spacing w:val="2"/>
+          <w:sz w:val="21"/>
+          <w:szCs w:val="21"/>
+          <w:lang w:eastAsia="en-IE"/>
+        </w:rPr>
+        <w:t xml:space="preserve"> </w:t>
+      </w:r>
+      <w:r>
+        <w:rPr>
+          <w:rFonts w:ascii="Consolas" w:eastAsia="Times New Roman" w:hAnsi="Consolas" w:cs="Courier New"/>
+          <w:color w:val="DD4A68"/>
+          <w:spacing w:val="2"/>
+          <w:sz w:val="21"/>
+          <w:szCs w:val="21"/>
+          <w:lang w:eastAsia="en-IE"/>
+        </w:rPr>
+        <w:t>Person</w:t>
+      </w:r>
+      <w:r>
+        <w:rPr>
+          <w:rFonts w:ascii="Consolas" w:eastAsia="Times New Roman" w:hAnsi="Consolas" w:cs="Courier New"/>
+          <w:color w:val="999999"/>
+          <w:spacing w:val="2"/>
+          <w:sz w:val="21"/>
+          <w:szCs w:val="21"/>
+          <w:lang w:eastAsia="en-IE"/>
+        </w:rPr>
+        <w:t>(</w:t>
+      </w:r>
+      <w:r>
+        <w:rPr>
+          <w:rFonts w:ascii="Consolas" w:eastAsia="Times New Roman" w:hAnsi="Consolas" w:cs="Courier New"/>
+          <w:color w:val="DD4A68"/>
+          <w:spacing w:val="2"/>
+          <w:sz w:val="21"/>
+          <w:szCs w:val="21"/>
+          <w:lang w:eastAsia="en-IE"/>
+        </w:rPr>
+        <w:t>String</w:t>
+      </w:r>
+      <w:r>
+        <w:rPr>
+          <w:rFonts w:ascii="Consolas" w:eastAsia="Times New Roman" w:hAnsi="Consolas" w:cs="Courier New"/>
+          <w:color w:val="000000"/>
+          <w:spacing w:val="2"/>
+          <w:sz w:val="21"/>
+          <w:szCs w:val="21"/>
+          <w:lang w:eastAsia="en-IE"/>
+        </w:rPr>
+        <w:t xml:space="preserve"> </w:t>
+      </w:r>
+      <w:proofErr w:type="spellStart"/>
+      <w:r>
+        <w:rPr>
+          <w:rFonts w:ascii="Consolas" w:eastAsia="Times New Roman" w:hAnsi="Consolas" w:cs="Courier New"/>
+          <w:color w:val="000000"/>
+          <w:spacing w:val="2"/>
+          <w:sz w:val="21"/>
+          <w:szCs w:val="21"/>
+          <w:lang w:eastAsia="en-IE"/>
+        </w:rPr>
+        <w:t>initialName</w:t>
+      </w:r>
+      <w:proofErr w:type="spellEnd"/>
+      <w:r>
+        <w:rPr>
+          <w:rFonts w:ascii="Consolas" w:eastAsia="Times New Roman" w:hAnsi="Consolas" w:cs="Courier New"/>
+          <w:color w:val="999999"/>
+          <w:spacing w:val="2"/>
+          <w:sz w:val="21"/>
+          <w:szCs w:val="21"/>
+          <w:lang w:eastAsia="en-IE"/>
+        </w:rPr>
+        <w:t>)</w:t>
+      </w:r>
+      <w:r>
+        <w:rPr>
+          <w:rFonts w:ascii="Consolas" w:eastAsia="Times New Roman" w:hAnsi="Consolas" w:cs="Courier New"/>
+          <w:color w:val="000000"/>
+          <w:spacing w:val="2"/>
+          <w:sz w:val="21"/>
+          <w:szCs w:val="21"/>
+          <w:lang w:eastAsia="en-IE"/>
+        </w:rPr>
+        <w:t xml:space="preserve"> </w:t>
+      </w:r>
+      <w:r>
+        <w:rPr>
+          <w:rFonts w:ascii="Consolas" w:eastAsia="Times New Roman" w:hAnsi="Consolas" w:cs="Courier New"/>
+          <w:color w:val="999999"/>
+          <w:spacing w:val="2"/>
+          <w:sz w:val="21"/>
+          <w:szCs w:val="21"/>
+          <w:lang w:eastAsia="en-IE"/>
+        </w:rPr>
+        <w:t>{</w:t>
+      </w:r>
+    </w:p>
+    <w:p>
+      <w:pPr>
+        <w:tabs>
+          <w:tab w:val="left" w:pos="916"/>
+          <w:tab w:val="left" w:pos="1832"/>
+          <w:tab w:val="left" w:pos="2748"/>
+          <w:tab w:val="left" w:pos="3664"/>
+          <w:tab w:val="left" w:pos="4580"/>
+          <w:tab w:val="left" w:pos="5496"/>
+          <w:tab w:val="left" w:pos="6412"/>
+          <w:tab w:val="left" w:pos="7328"/>
+          <w:tab w:val="left" w:pos="8244"/>
+          <w:tab w:val="left" w:pos="9160"/>
+          <w:tab w:val="left" w:pos="10076"/>
+          <w:tab w:val="left" w:pos="10992"/>
+          <w:tab w:val="left" w:pos="11908"/>
+          <w:tab w:val="left" w:pos="12824"/>
+          <w:tab w:val="left" w:pos="13740"/>
+          <w:tab w:val="left" w:pos="14656"/>
+        </w:tabs>
+        <w:spacing w:before="120" w:after="120" w:line="240" w:lineRule="auto"/>
+        <w:ind w:left="720"/>
+        <w:rPr>
+          <w:rFonts w:ascii="Consolas" w:eastAsia="Times New Roman" w:hAnsi="Consolas" w:cs="Courier New"/>
+          <w:color w:val="000000"/>
+          <w:spacing w:val="2"/>
+          <w:sz w:val="21"/>
+          <w:szCs w:val="21"/>
+          <w:lang w:eastAsia="en-IE"/>
+        </w:rPr>
+      </w:pPr>
+      <w:r>
+        <w:rPr>
+          <w:rFonts w:ascii="Consolas" w:eastAsia="Times New Roman" w:hAnsi="Consolas" w:cs="Courier New"/>
+          <w:color w:val="000000"/>
+          <w:spacing w:val="2"/>
+          <w:sz w:val="21"/>
+          <w:szCs w:val="21"/>
+          <w:lang w:eastAsia="en-IE"/>
+        </w:rPr>
+        <w:t xml:space="preserve">        </w:t>
+      </w:r>
+      <w:proofErr w:type="spellStart"/>
+      <w:r>
+        <w:rPr>
+          <w:rFonts w:ascii="Consolas" w:eastAsia="Times New Roman" w:hAnsi="Consolas" w:cs="Courier New"/>
+          <w:color w:val="0077AA"/>
+          <w:spacing w:val="2"/>
+          <w:sz w:val="21"/>
+          <w:szCs w:val="21"/>
+          <w:lang w:eastAsia="en-IE"/>
+        </w:rPr>
+        <w:t>this</w:t>
+      </w:r>
+      <w:r>
+        <w:rPr>
+          <w:rFonts w:ascii="Consolas" w:eastAsia="Times New Roman" w:hAnsi="Consolas" w:cs="Courier New"/>
+          <w:color w:val="999999"/>
+          <w:spacing w:val="2"/>
+          <w:sz w:val="21"/>
+          <w:szCs w:val="21"/>
+          <w:lang w:eastAsia="en-IE"/>
+        </w:rPr>
+        <w:t>.</w:t>
+      </w:r>
+      <w:r>
+        <w:rPr>
+          <w:rFonts w:ascii="Consolas" w:eastAsia="Times New Roman" w:hAnsi="Consolas" w:cs="Courier New"/>
+          <w:color w:val="000000"/>
+          <w:spacing w:val="2"/>
+          <w:sz w:val="21"/>
+          <w:szCs w:val="21"/>
+          <w:lang w:eastAsia="en-IE"/>
+        </w:rPr>
+        <w:t>age</w:t>
+      </w:r>
+      <w:proofErr w:type="spellEnd"/>
+      <w:r>
+        <w:rPr>
+          <w:rFonts w:ascii="Consolas" w:eastAsia="Times New Roman" w:hAnsi="Consolas" w:cs="Courier New"/>
+          <w:color w:val="000000"/>
+          <w:spacing w:val="2"/>
+          <w:sz w:val="21"/>
+          <w:szCs w:val="21"/>
+          <w:lang w:eastAsia="en-IE"/>
+        </w:rPr>
+        <w:t xml:space="preserve"> </w:t>
+      </w:r>
+      <w:r>
+        <w:rPr>
+          <w:rFonts w:ascii="Consolas" w:eastAsia="Times New Roman" w:hAnsi="Consolas" w:cs="Courier New"/>
+          <w:color w:val="9A6E3A"/>
+          <w:spacing w:val="2"/>
+          <w:sz w:val="21"/>
+          <w:szCs w:val="21"/>
+          <w:lang w:eastAsia="en-IE"/>
+        </w:rPr>
+        <w:t>=</w:t>
+      </w:r>
+      <w:r>
+        <w:rPr>
+          <w:rFonts w:ascii="Consolas" w:eastAsia="Times New Roman" w:hAnsi="Consolas" w:cs="Courier New"/>
+          <w:color w:val="000000"/>
+          <w:spacing w:val="2"/>
+          <w:sz w:val="21"/>
+          <w:szCs w:val="21"/>
+          <w:lang w:eastAsia="en-IE"/>
+        </w:rPr>
+        <w:t xml:space="preserve"> </w:t>
+      </w:r>
+      <w:r>
+        <w:rPr>
+          <w:rFonts w:ascii="Consolas" w:eastAsia="Times New Roman" w:hAnsi="Consolas" w:cs="Courier New"/>
+          <w:color w:val="990055"/>
+          <w:spacing w:val="2"/>
+          <w:sz w:val="21"/>
+          <w:szCs w:val="21"/>
+          <w:lang w:eastAsia="en-IE"/>
+        </w:rPr>
+        <w:t>0</w:t>
+      </w:r>
+      <w:r>
+        <w:rPr>
+          <w:rFonts w:ascii="Consolas" w:eastAsia="Times New Roman" w:hAnsi="Consolas" w:cs="Courier New"/>
+          <w:color w:val="999999"/>
+          <w:spacing w:val="2"/>
+          <w:sz w:val="21"/>
+          <w:szCs w:val="21"/>
+          <w:lang w:eastAsia="en-IE"/>
+        </w:rPr>
+        <w:t>;</w:t>
+      </w:r>
+    </w:p>
+    <w:p>
+      <w:pPr>
+        <w:tabs>
+          <w:tab w:val="left" w:pos="916"/>
+          <w:tab w:val="left" w:pos="1832"/>
+          <w:tab w:val="left" w:pos="2748"/>
+          <w:tab w:val="left" w:pos="3664"/>
+          <w:tab w:val="left" w:pos="4580"/>
+          <w:tab w:val="left" w:pos="5496"/>
+          <w:tab w:val="left" w:pos="6412"/>
+          <w:tab w:val="left" w:pos="7328"/>
+          <w:tab w:val="left" w:pos="8244"/>
+          <w:tab w:val="left" w:pos="9160"/>
+          <w:tab w:val="left" w:pos="10076"/>
+          <w:tab w:val="left" w:pos="10992"/>
+          <w:tab w:val="left" w:pos="11908"/>
+          <w:tab w:val="left" w:pos="12824"/>
+          <w:tab w:val="left" w:pos="13740"/>
+          <w:tab w:val="left" w:pos="14656"/>
+        </w:tabs>
+        <w:spacing w:before="120" w:after="120" w:line="240" w:lineRule="auto"/>
+        <w:ind w:left="720"/>
+        <w:rPr>
+          <w:rFonts w:ascii="Consolas" w:eastAsia="Times New Roman" w:hAnsi="Consolas" w:cs="Courier New"/>
+          <w:color w:val="000000"/>
+          <w:spacing w:val="2"/>
+          <w:sz w:val="21"/>
+          <w:szCs w:val="21"/>
+          <w:lang w:eastAsia="en-IE"/>
+        </w:rPr>
+      </w:pPr>
+      <w:r>
+        <w:rPr>
+          <w:rFonts w:ascii="Consolas" w:eastAsia="Times New Roman" w:hAnsi="Consolas" w:cs="Courier New"/>
+          <w:color w:val="000000"/>
+          <w:spacing w:val="2"/>
+          <w:sz w:val="21"/>
+          <w:szCs w:val="21"/>
+          <w:lang w:eastAsia="en-IE"/>
+        </w:rPr>
+        <w:t xml:space="preserve">        </w:t>
+      </w:r>
+      <w:r>
+        <w:rPr>
+          <w:rFonts w:ascii="Consolas" w:eastAsia="Times New Roman" w:hAnsi="Consolas" w:cs="Courier New"/>
+          <w:color w:val="0077AA"/>
+          <w:spacing w:val="2"/>
+          <w:sz w:val="21"/>
+          <w:szCs w:val="21"/>
+          <w:lang w:eastAsia="en-IE"/>
+        </w:rPr>
+        <w:t>this</w:t>
+      </w:r>
+      <w:r>
+        <w:rPr>
+          <w:rFonts w:ascii="Consolas" w:eastAsia="Times New Roman" w:hAnsi="Consolas" w:cs="Courier New"/>
+          <w:color w:val="999999"/>
+          <w:spacing w:val="2"/>
+          <w:sz w:val="21"/>
+          <w:szCs w:val="21"/>
+          <w:lang w:eastAsia="en-IE"/>
+        </w:rPr>
+        <w:t>.</w:t>
+      </w:r>
+      <w:r>
+        <w:rPr>
+          <w:rFonts w:ascii="Consolas" w:eastAsia="Times New Roman" w:hAnsi="Consolas" w:cs="Courier New"/>
+          <w:color w:val="000000"/>
+          <w:spacing w:val="2"/>
+          <w:sz w:val="21"/>
+          <w:szCs w:val="21"/>
+          <w:lang w:eastAsia="en-IE"/>
+        </w:rPr>
+        <w:t xml:space="preserve">name </w:t>
+      </w:r>
+      <w:r>
+        <w:rPr>
+          <w:rFonts w:ascii="Consolas" w:eastAsia="Times New Roman" w:hAnsi="Consolas" w:cs="Courier New"/>
+          <w:color w:val="9A6E3A"/>
+          <w:spacing w:val="2"/>
+          <w:sz w:val="21"/>
+          <w:szCs w:val="21"/>
+          <w:lang w:eastAsia="en-IE"/>
+        </w:rPr>
+        <w:t>=</w:t>
+      </w:r>
+      <w:r>
+        <w:rPr>
+          <w:rFonts w:ascii="Consolas" w:eastAsia="Times New Roman" w:hAnsi="Consolas" w:cs="Courier New"/>
+          <w:color w:val="000000"/>
+          <w:spacing w:val="2"/>
+          <w:sz w:val="21"/>
+          <w:szCs w:val="21"/>
+          <w:lang w:eastAsia="en-IE"/>
+        </w:rPr>
+        <w:t xml:space="preserve"> </w:t>
+      </w:r>
+      <w:proofErr w:type="spellStart"/>
+      <w:r>
+        <w:rPr>
+          <w:rFonts w:ascii="Consolas" w:eastAsia="Times New Roman" w:hAnsi="Consolas" w:cs="Courier New"/>
+          <w:color w:val="000000"/>
+          <w:spacing w:val="2"/>
+          <w:sz w:val="21"/>
+          <w:szCs w:val="21"/>
+          <w:lang w:eastAsia="en-IE"/>
+        </w:rPr>
+        <w:t>initialName</w:t>
+      </w:r>
+      <w:proofErr w:type="spellEnd"/>
+      <w:r>
+        <w:rPr>
+          <w:rFonts w:ascii="Consolas" w:eastAsia="Times New Roman" w:hAnsi="Consolas" w:cs="Courier New"/>
+          <w:color w:val="999999"/>
+          <w:spacing w:val="2"/>
+          <w:sz w:val="21"/>
+          <w:szCs w:val="21"/>
+          <w:lang w:eastAsia="en-IE"/>
+        </w:rPr>
+        <w:t>;</w:t>
+      </w:r>
+    </w:p>
+    <w:p>
+      <w:pPr>
+        <w:tabs>
+          <w:tab w:val="left" w:pos="916"/>
+          <w:tab w:val="left" w:pos="1832"/>
+          <w:tab w:val="left" w:pos="2748"/>
+          <w:tab w:val="left" w:pos="3664"/>
+          <w:tab w:val="left" w:pos="4580"/>
+          <w:tab w:val="left" w:pos="5496"/>
+          <w:tab w:val="left" w:pos="6412"/>
+          <w:tab w:val="left" w:pos="7328"/>
+          <w:tab w:val="left" w:pos="8244"/>
+          <w:tab w:val="left" w:pos="9160"/>
+          <w:tab w:val="left" w:pos="10076"/>
+          <w:tab w:val="left" w:pos="10992"/>
+          <w:tab w:val="left" w:pos="11908"/>
+          <w:tab w:val="left" w:pos="12824"/>
+          <w:tab w:val="left" w:pos="13740"/>
+          <w:tab w:val="left" w:pos="14656"/>
+        </w:tabs>
+        <w:spacing w:before="120" w:after="120" w:line="240" w:lineRule="auto"/>
+        <w:ind w:left="720"/>
+        <w:rPr>
+          <w:rFonts w:ascii="Consolas" w:eastAsia="Times New Roman" w:hAnsi="Consolas" w:cs="Courier New"/>
+          <w:color w:val="000000"/>
+          <w:spacing w:val="2"/>
+          <w:sz w:val="21"/>
+          <w:szCs w:val="21"/>
+          <w:lang w:eastAsia="en-IE"/>
+        </w:rPr>
+      </w:pPr>
+      <w:r>
+        <w:rPr>
+          <w:rFonts w:ascii="Consolas" w:eastAsia="Times New Roman" w:hAnsi="Consolas" w:cs="Courier New"/>
+          <w:color w:val="000000"/>
+          <w:spacing w:val="2"/>
+          <w:sz w:val="21"/>
+          <w:szCs w:val="21"/>
+          <w:lang w:eastAsia="en-IE"/>
+        </w:rPr>
+        <w:t xml:space="preserve">    </w:t>
+      </w:r>
+      <w:r>
+        <w:rPr>
+          <w:rFonts w:ascii="Consolas" w:eastAsia="Times New Roman" w:hAnsi="Consolas" w:cs="Courier New"/>
+          <w:color w:val="999999"/>
+          <w:spacing w:val="2"/>
+          <w:sz w:val="21"/>
+          <w:szCs w:val="21"/>
+          <w:lang w:eastAsia="en-IE"/>
+        </w:rPr>
+        <w:t>}</w:t>
+      </w:r>
+    </w:p>
+    <w:p>
+      <w:pPr>
+        <w:tabs>
+          <w:tab w:val="left" w:pos="916"/>
+          <w:tab w:val="left" w:pos="1832"/>
+          <w:tab w:val="left" w:pos="2748"/>
+          <w:tab w:val="left" w:pos="3664"/>
+          <w:tab w:val="left" w:pos="4580"/>
+          <w:tab w:val="left" w:pos="5496"/>
+          <w:tab w:val="left" w:pos="6412"/>
+          <w:tab w:val="left" w:pos="7328"/>
+          <w:tab w:val="left" w:pos="8244"/>
+          <w:tab w:val="left" w:pos="9160"/>
+          <w:tab w:val="left" w:pos="10076"/>
+          <w:tab w:val="left" w:pos="10992"/>
+          <w:tab w:val="left" w:pos="11908"/>
+          <w:tab w:val="left" w:pos="12824"/>
+          <w:tab w:val="left" w:pos="13740"/>
+          <w:tab w:val="left" w:pos="14656"/>
+        </w:tabs>
+        <w:spacing w:before="120" w:after="120" w:line="240" w:lineRule="auto"/>
+        <w:ind w:left="720"/>
+        <w:rPr>
+          <w:rFonts w:ascii="Consolas" w:eastAsia="Times New Roman" w:hAnsi="Consolas" w:cs="Courier New"/>
+          <w:color w:val="000000"/>
+          <w:spacing w:val="2"/>
+          <w:sz w:val="21"/>
+          <w:szCs w:val="21"/>
+          <w:lang w:eastAsia="en-IE"/>
+        </w:rPr>
+      </w:pPr>
+      <w:r>
+        <w:rPr>
+          <w:rFonts w:ascii="Consolas" w:eastAsia="Times New Roman" w:hAnsi="Consolas" w:cs="Courier New"/>
+          <w:color w:val="999999"/>
+          <w:spacing w:val="2"/>
+          <w:sz w:val="21"/>
+          <w:szCs w:val="21"/>
+          <w:lang w:eastAsia="en-IE"/>
+        </w:rPr>
+        <w:t>}</w:t>
+      </w:r>
+    </w:p>
+    <w:p>
+      <w:pPr>
+        <w:pStyle w:val="ListParagraph"/>
+        <w:numPr>
+          <w:ilvl w:val="0"/>
+          <w:numId w:val="1"/>
+        </w:numPr>
+        <w:tabs>
+          <w:tab w:val="left" w:pos="916"/>
+          <w:tab w:val="left" w:pos="1832"/>
+          <w:tab w:val="left" w:pos="2748"/>
+          <w:tab w:val="left" w:pos="3664"/>
+          <w:tab w:val="left" w:pos="4580"/>
+          <w:tab w:val="left" w:pos="5496"/>
+          <w:tab w:val="left" w:pos="6412"/>
+          <w:tab w:val="left" w:pos="7328"/>
+          <w:tab w:val="left" w:pos="8244"/>
+          <w:tab w:val="left" w:pos="9160"/>
+          <w:tab w:val="left" w:pos="10076"/>
+          <w:tab w:val="left" w:pos="10992"/>
+          <w:tab w:val="left" w:pos="11908"/>
+          <w:tab w:val="left" w:pos="12824"/>
+          <w:tab w:val="left" w:pos="13740"/>
+          <w:tab w:val="left" w:pos="14656"/>
+        </w:tabs>
+        <w:spacing w:before="120" w:after="120" w:line="240" w:lineRule="auto"/>
+        <w:rPr>
+          <w:rFonts w:ascii="Consolas" w:eastAsia="Times New Roman" w:hAnsi="Consolas" w:cs="Courier New"/>
+          <w:color w:val="000000"/>
+          <w:spacing w:val="2"/>
+          <w:sz w:val="21"/>
+          <w:szCs w:val="21"/>
+          <w:lang w:eastAsia="en-IE"/>
+        </w:rPr>
+      </w:pPr>
+      <w:r>
+        <w:rPr>
+          <w:rFonts w:ascii="Consolas" w:eastAsia="Times New Roman" w:hAnsi="Consolas" w:cs="Courier New"/>
+          <w:color w:val="000000"/>
+          <w:spacing w:val="2"/>
+          <w:sz w:val="21"/>
+          <w:szCs w:val="21"/>
+          <w:lang w:eastAsia="en-IE"/>
+        </w:rPr>
+        <w:t xml:space="preserve">What happens if no constructor is defined and you call the class </w:t>
+      </w:r>
+      <w:proofErr w:type="gramStart"/>
+      <w:r>
+        <w:rPr>
+          <w:rFonts w:ascii="Consolas" w:eastAsia="Times New Roman" w:hAnsi="Consolas" w:cs="Courier New"/>
+          <w:color w:val="000000"/>
+          <w:spacing w:val="2"/>
+          <w:sz w:val="21"/>
+          <w:szCs w:val="21"/>
+          <w:lang w:eastAsia="en-IE"/>
+        </w:rPr>
+        <w:t>Person(</w:t>
+      </w:r>
+      <w:proofErr w:type="gramEnd"/>
+      <w:r>
+        <w:rPr>
+          <w:rFonts w:ascii="Consolas" w:eastAsia="Times New Roman" w:hAnsi="Consolas" w:cs="Courier New"/>
+          <w:color w:val="000000"/>
+          <w:spacing w:val="2"/>
+          <w:sz w:val="21"/>
+          <w:szCs w:val="21"/>
+          <w:lang w:eastAsia="en-IE"/>
+        </w:rPr>
+        <w:t>)?</w:t>
+      </w:r>
+    </w:p>
+    <w:p>
+      <w:pPr>
+        <w:pStyle w:val="ListParagraph"/>
+        <w:numPr>
+          <w:ilvl w:val="1"/>
+          <w:numId w:val="1"/>
+        </w:numPr>
+        <w:tabs>
+          <w:tab w:val="left" w:pos="916"/>
+          <w:tab w:val="left" w:pos="1832"/>
+          <w:tab w:val="left" w:pos="2748"/>
+          <w:tab w:val="left" w:pos="3664"/>
+          <w:tab w:val="left" w:pos="4580"/>
+          <w:tab w:val="left" w:pos="5496"/>
+          <w:tab w:val="left" w:pos="6412"/>
+          <w:tab w:val="left" w:pos="7328"/>
+          <w:tab w:val="left" w:pos="8244"/>
+          <w:tab w:val="left" w:pos="9160"/>
+          <w:tab w:val="left" w:pos="10076"/>
+          <w:tab w:val="left" w:pos="10992"/>
+          <w:tab w:val="left" w:pos="11908"/>
+          <w:tab w:val="left" w:pos="12824"/>
+          <w:tab w:val="left" w:pos="13740"/>
+          <w:tab w:val="left" w:pos="14656"/>
+        </w:tabs>
+        <w:spacing w:before="120" w:after="120" w:line="240" w:lineRule="auto"/>
+        <w:rPr>
+          <w:rFonts w:ascii="Consolas" w:eastAsia="Times New Roman" w:hAnsi="Consolas" w:cs="Courier New"/>
+          <w:color w:val="000000"/>
+          <w:spacing w:val="2"/>
+          <w:sz w:val="21"/>
+          <w:szCs w:val="21"/>
+          <w:lang w:eastAsia="en-IE"/>
+        </w:rPr>
+      </w:pPr>
+      <w:r>
+        <w:lastRenderedPageBreak/>
+        <w:t xml:space="preserve">If the programmer does not define a constructor for a class, Java automatically creates a default one for it. A default constructor is a constructor that </w:t>
+      </w:r>
+      <w:proofErr w:type="gramStart"/>
+      <w:r>
+        <w:t>doesn't</w:t>
+      </w:r>
+      <w:proofErr w:type="gramEnd"/>
+      <w:r>
+        <w:t xml:space="preserve"> do anything apart from creating the object.</w:t>
+      </w:r>
+    </w:p>
+    <w:p>
+      <w:pPr>
+        <w:pStyle w:val="ListParagraph"/>
+        <w:numPr>
+          <w:ilvl w:val="0"/>
+          <w:numId w:val="1"/>
+        </w:numPr>
+        <w:tabs>
+          <w:tab w:val="left" w:pos="916"/>
+          <w:tab w:val="left" w:pos="1832"/>
+          <w:tab w:val="left" w:pos="2748"/>
+          <w:tab w:val="left" w:pos="3664"/>
+          <w:tab w:val="left" w:pos="4580"/>
+          <w:tab w:val="left" w:pos="5496"/>
+          <w:tab w:val="left" w:pos="6412"/>
+          <w:tab w:val="left" w:pos="7328"/>
+          <w:tab w:val="left" w:pos="8244"/>
+          <w:tab w:val="left" w:pos="9160"/>
+          <w:tab w:val="left" w:pos="10076"/>
+          <w:tab w:val="left" w:pos="10992"/>
+          <w:tab w:val="left" w:pos="11908"/>
+          <w:tab w:val="left" w:pos="12824"/>
+          <w:tab w:val="left" w:pos="13740"/>
+          <w:tab w:val="left" w:pos="14656"/>
+        </w:tabs>
+        <w:spacing w:before="120" w:after="120" w:line="240" w:lineRule="auto"/>
+        <w:rPr>
+          <w:rFonts w:ascii="Consolas" w:eastAsia="Times New Roman" w:hAnsi="Consolas" w:cs="Courier New"/>
+          <w:color w:val="000000"/>
+          <w:spacing w:val="2"/>
+          <w:sz w:val="21"/>
+          <w:szCs w:val="21"/>
+          <w:lang w:eastAsia="en-IE"/>
+        </w:rPr>
+      </w:pPr>
+      <w:r>
+        <w:t xml:space="preserve">In the default </w:t>
+      </w:r>
+      <w:proofErr w:type="gramStart"/>
+      <w:r>
+        <w:t>constructor</w:t>
+      </w:r>
+      <w:proofErr w:type="gramEnd"/>
+      <w:r>
+        <w:t xml:space="preserve"> what are the values given to attributes?</w:t>
+      </w:r>
+    </w:p>
+    <w:p>
+      <w:pPr>
+        <w:pStyle w:val="ListParagraph"/>
+        <w:numPr>
+          <w:ilvl w:val="1"/>
+          <w:numId w:val="1"/>
+        </w:numPr>
+        <w:tabs>
+          <w:tab w:val="left" w:pos="916"/>
+          <w:tab w:val="left" w:pos="1832"/>
+          <w:tab w:val="left" w:pos="2748"/>
+          <w:tab w:val="left" w:pos="3664"/>
+          <w:tab w:val="left" w:pos="4580"/>
+          <w:tab w:val="left" w:pos="5496"/>
+          <w:tab w:val="left" w:pos="6412"/>
+          <w:tab w:val="left" w:pos="7328"/>
+          <w:tab w:val="left" w:pos="8244"/>
+          <w:tab w:val="left" w:pos="9160"/>
+          <w:tab w:val="left" w:pos="10076"/>
+          <w:tab w:val="left" w:pos="10992"/>
+          <w:tab w:val="left" w:pos="11908"/>
+          <w:tab w:val="left" w:pos="12824"/>
+          <w:tab w:val="left" w:pos="13740"/>
+          <w:tab w:val="left" w:pos="14656"/>
+        </w:tabs>
+        <w:spacing w:before="120" w:after="120" w:line="240" w:lineRule="auto"/>
+        <w:rPr>
+          <w:rFonts w:ascii="Consolas" w:eastAsia="Times New Roman" w:hAnsi="Consolas" w:cs="Courier New"/>
+          <w:color w:val="000000"/>
+          <w:spacing w:val="2"/>
+          <w:sz w:val="21"/>
+          <w:szCs w:val="21"/>
+          <w:lang w:eastAsia="en-IE"/>
+        </w:rPr>
+      </w:pPr>
+      <w:r>
+        <w:t>References -&gt; Null, Primitives -&gt; 0</w:t>
+      </w:r>
+    </w:p>
+    <w:p>
+      <w:pPr>
+        <w:pStyle w:val="ListParagraph"/>
+        <w:numPr>
+          <w:ilvl w:val="0"/>
+          <w:numId w:val="1"/>
+        </w:numPr>
+        <w:tabs>
+          <w:tab w:val="left" w:pos="916"/>
+          <w:tab w:val="left" w:pos="1832"/>
+          <w:tab w:val="left" w:pos="2748"/>
+          <w:tab w:val="left" w:pos="3664"/>
+          <w:tab w:val="left" w:pos="4580"/>
+          <w:tab w:val="left" w:pos="5496"/>
+          <w:tab w:val="left" w:pos="6412"/>
+          <w:tab w:val="left" w:pos="7328"/>
+          <w:tab w:val="left" w:pos="8244"/>
+          <w:tab w:val="left" w:pos="9160"/>
+          <w:tab w:val="left" w:pos="10076"/>
+          <w:tab w:val="left" w:pos="10992"/>
+          <w:tab w:val="left" w:pos="11908"/>
+          <w:tab w:val="left" w:pos="12824"/>
+          <w:tab w:val="left" w:pos="13740"/>
+          <w:tab w:val="left" w:pos="14656"/>
+        </w:tabs>
+        <w:spacing w:before="120" w:after="120" w:line="240" w:lineRule="auto"/>
+        <w:rPr>
+          <w:rFonts w:ascii="Consolas" w:eastAsia="Times New Roman" w:hAnsi="Consolas" w:cs="Courier New"/>
+          <w:color w:val="000000"/>
+          <w:spacing w:val="2"/>
+          <w:sz w:val="21"/>
+          <w:szCs w:val="21"/>
+          <w:lang w:eastAsia="en-IE"/>
+        </w:rPr>
+      </w:pPr>
+      <w:r>
+        <w:t>What are primitives (definition and examples)</w:t>
+      </w:r>
+    </w:p>
+    <w:p>
+      <w:pPr>
+        <w:pStyle w:val="ListParagraph"/>
+        <w:numPr>
+          <w:ilvl w:val="1"/>
+          <w:numId w:val="1"/>
+        </w:numPr>
+        <w:tabs>
+          <w:tab w:val="left" w:pos="916"/>
+          <w:tab w:val="left" w:pos="1832"/>
+          <w:tab w:val="left" w:pos="2748"/>
+          <w:tab w:val="left" w:pos="3664"/>
+          <w:tab w:val="left" w:pos="4580"/>
+          <w:tab w:val="left" w:pos="5496"/>
+          <w:tab w:val="left" w:pos="6412"/>
+          <w:tab w:val="left" w:pos="7328"/>
+          <w:tab w:val="left" w:pos="8244"/>
+          <w:tab w:val="left" w:pos="9160"/>
+          <w:tab w:val="left" w:pos="10076"/>
+          <w:tab w:val="left" w:pos="10992"/>
+          <w:tab w:val="left" w:pos="11908"/>
+          <w:tab w:val="left" w:pos="12824"/>
+          <w:tab w:val="left" w:pos="13740"/>
+          <w:tab w:val="left" w:pos="14656"/>
+        </w:tabs>
+        <w:spacing w:before="120" w:after="120" w:line="240" w:lineRule="auto"/>
+        <w:rPr>
+          <w:rFonts w:ascii="Consolas" w:eastAsia="Times New Roman" w:hAnsi="Consolas" w:cs="Courier New"/>
+          <w:color w:val="000000"/>
+          <w:spacing w:val="2"/>
+          <w:sz w:val="21"/>
+          <w:szCs w:val="21"/>
+          <w:lang w:eastAsia="en-IE"/>
+        </w:rPr>
+      </w:pPr>
+      <w:r>
+        <w:t>Primitives are basic data types of fixed size that store objects directly.</w:t>
+      </w:r>
+    </w:p>
+    <w:p>
+      <w:pPr>
+        <w:pStyle w:val="ListParagraph"/>
+        <w:numPr>
+          <w:ilvl w:val="1"/>
+          <w:numId w:val="1"/>
+        </w:numPr>
+        <w:tabs>
+          <w:tab w:val="left" w:pos="916"/>
+          <w:tab w:val="left" w:pos="1832"/>
+          <w:tab w:val="left" w:pos="2748"/>
+          <w:tab w:val="left" w:pos="3664"/>
+          <w:tab w:val="left" w:pos="4580"/>
+          <w:tab w:val="left" w:pos="5496"/>
+          <w:tab w:val="left" w:pos="6412"/>
+          <w:tab w:val="left" w:pos="7328"/>
+          <w:tab w:val="left" w:pos="8244"/>
+          <w:tab w:val="left" w:pos="9160"/>
+          <w:tab w:val="left" w:pos="10076"/>
+          <w:tab w:val="left" w:pos="10992"/>
+          <w:tab w:val="left" w:pos="11908"/>
+          <w:tab w:val="left" w:pos="12824"/>
+          <w:tab w:val="left" w:pos="13740"/>
+          <w:tab w:val="left" w:pos="14656"/>
+        </w:tabs>
+        <w:spacing w:before="120" w:after="120" w:line="240" w:lineRule="auto"/>
+        <w:rPr>
+          <w:rFonts w:eastAsia="Times New Roman" w:cstheme="minorHAnsi"/>
+          <w:color w:val="000000"/>
+          <w:spacing w:val="2"/>
+          <w:sz w:val="21"/>
+          <w:szCs w:val="21"/>
+          <w:lang w:eastAsia="en-IE"/>
+        </w:rPr>
+      </w:pPr>
+      <w:proofErr w:type="spellStart"/>
+      <w:r>
+        <w:rPr>
+          <w:rFonts w:eastAsia="Times New Roman" w:cstheme="minorHAnsi"/>
+          <w:color w:val="000000"/>
+          <w:spacing w:val="2"/>
+          <w:sz w:val="21"/>
+          <w:szCs w:val="21"/>
+          <w:lang w:eastAsia="en-IE"/>
+        </w:rPr>
+        <w:t>int</w:t>
+      </w:r>
+      <w:proofErr w:type="spellEnd"/>
+      <w:r>
+        <w:rPr>
+          <w:rFonts w:eastAsia="Times New Roman" w:cstheme="minorHAnsi"/>
+          <w:color w:val="000000"/>
+          <w:spacing w:val="2"/>
+          <w:sz w:val="21"/>
+          <w:szCs w:val="21"/>
+          <w:lang w:eastAsia="en-IE"/>
+        </w:rPr>
+        <w:t xml:space="preserve">, double, </w:t>
+      </w:r>
+      <w:proofErr w:type="spellStart"/>
+      <w:r>
+        <w:rPr>
+          <w:rFonts w:eastAsia="Times New Roman" w:cstheme="minorHAnsi"/>
+          <w:color w:val="000000"/>
+          <w:spacing w:val="2"/>
+          <w:sz w:val="21"/>
+          <w:szCs w:val="21"/>
+          <w:lang w:eastAsia="en-IE"/>
+        </w:rPr>
+        <w:t>boolean</w:t>
+      </w:r>
+      <w:proofErr w:type="spellEnd"/>
+      <w:r>
+        <w:rPr>
+          <w:rFonts w:eastAsia="Times New Roman" w:cstheme="minorHAnsi"/>
+          <w:color w:val="000000"/>
+          <w:spacing w:val="2"/>
+          <w:sz w:val="21"/>
+          <w:szCs w:val="21"/>
+          <w:lang w:eastAsia="en-IE"/>
+        </w:rPr>
+        <w:t>, char, byte, short, long, float</w:t>
+      </w:r>
+    </w:p>
+    <w:p>
+      <w:pPr>
+        <w:pStyle w:val="ListParagraph"/>
+        <w:numPr>
+          <w:ilvl w:val="0"/>
+          <w:numId w:val="1"/>
+        </w:numPr>
+        <w:tabs>
+          <w:tab w:val="left" w:pos="916"/>
+          <w:tab w:val="left" w:pos="1832"/>
+          <w:tab w:val="left" w:pos="2748"/>
+          <w:tab w:val="left" w:pos="3664"/>
+          <w:tab w:val="left" w:pos="4580"/>
+          <w:tab w:val="left" w:pos="5496"/>
+          <w:tab w:val="left" w:pos="6412"/>
+          <w:tab w:val="left" w:pos="7328"/>
+          <w:tab w:val="left" w:pos="8244"/>
+          <w:tab w:val="left" w:pos="9160"/>
+          <w:tab w:val="left" w:pos="10076"/>
+          <w:tab w:val="left" w:pos="10992"/>
+          <w:tab w:val="left" w:pos="11908"/>
+          <w:tab w:val="left" w:pos="12824"/>
+          <w:tab w:val="left" w:pos="13740"/>
+          <w:tab w:val="left" w:pos="14656"/>
+        </w:tabs>
+        <w:spacing w:before="120" w:after="120" w:line="240" w:lineRule="auto"/>
+        <w:rPr>
+          <w:rFonts w:eastAsia="Times New Roman" w:cstheme="minorHAnsi"/>
+          <w:color w:val="000000"/>
+          <w:spacing w:val="2"/>
+          <w:sz w:val="21"/>
+          <w:szCs w:val="21"/>
+          <w:lang w:eastAsia="en-IE"/>
+        </w:rPr>
+      </w:pPr>
+      <w:r>
+        <w:rPr>
+          <w:rFonts w:eastAsia="Times New Roman" w:cstheme="minorHAnsi"/>
+          <w:color w:val="000000"/>
+          <w:spacing w:val="2"/>
+          <w:sz w:val="21"/>
+          <w:szCs w:val="21"/>
+          <w:lang w:eastAsia="en-IE"/>
+        </w:rPr>
+        <w:t>What are reference types</w:t>
+      </w:r>
+      <w:r>
+        <w:rPr>
+          <w:rFonts w:eastAsia="Times New Roman" w:cstheme="minorHAnsi"/>
+          <w:color w:val="000000"/>
+          <w:spacing w:val="2"/>
+          <w:sz w:val="21"/>
+          <w:szCs w:val="21"/>
+          <w:lang w:eastAsia="en-IE"/>
+        </w:rPr>
+        <w:t xml:space="preserve"> (definition and examples)</w:t>
+      </w:r>
+      <w:r>
+        <w:rPr>
+          <w:rFonts w:eastAsia="Times New Roman" w:cstheme="minorHAnsi"/>
+          <w:color w:val="000000"/>
+          <w:spacing w:val="2"/>
+          <w:sz w:val="21"/>
+          <w:szCs w:val="21"/>
+          <w:lang w:eastAsia="en-IE"/>
+        </w:rPr>
+        <w:t>?</w:t>
+      </w:r>
+    </w:p>
+    <w:p>
+      <w:pPr>
+        <w:pStyle w:val="ListParagraph"/>
+        <w:numPr>
+          <w:ilvl w:val="1"/>
+          <w:numId w:val="1"/>
+        </w:numPr>
+        <w:tabs>
+          <w:tab w:val="left" w:pos="916"/>
+          <w:tab w:val="left" w:pos="1832"/>
+          <w:tab w:val="left" w:pos="2748"/>
+          <w:tab w:val="left" w:pos="3664"/>
+          <w:tab w:val="left" w:pos="4580"/>
+          <w:tab w:val="left" w:pos="5496"/>
+          <w:tab w:val="left" w:pos="6412"/>
+          <w:tab w:val="left" w:pos="7328"/>
+          <w:tab w:val="left" w:pos="8244"/>
+          <w:tab w:val="left" w:pos="9160"/>
+          <w:tab w:val="left" w:pos="10076"/>
+          <w:tab w:val="left" w:pos="10992"/>
+          <w:tab w:val="left" w:pos="11908"/>
+          <w:tab w:val="left" w:pos="12824"/>
+          <w:tab w:val="left" w:pos="13740"/>
+          <w:tab w:val="left" w:pos="14656"/>
+        </w:tabs>
+        <w:spacing w:before="120" w:after="120" w:line="240" w:lineRule="auto"/>
+        <w:rPr>
+          <w:rFonts w:ascii="Consolas" w:eastAsia="Times New Roman" w:hAnsi="Consolas" w:cs="Courier New"/>
+          <w:color w:val="000000"/>
+          <w:spacing w:val="2"/>
+          <w:sz w:val="21"/>
+          <w:szCs w:val="21"/>
+          <w:lang w:eastAsia="en-IE"/>
+        </w:rPr>
+      </w:pPr>
+      <w:r>
+        <w:t xml:space="preserve">References are variables that </w:t>
+      </w:r>
+      <w:r>
+        <w:rPr>
+          <w:rStyle w:val="Strong"/>
+        </w:rPr>
+        <w:t>store the address (reference)</w:t>
+      </w:r>
+      <w:r>
+        <w:t xml:space="preserve"> of an object in memory, not the object itself.</w:t>
+      </w:r>
+    </w:p>
+    <w:p>
+      <w:pPr>
+        <w:pStyle w:val="ListParagraph"/>
+        <w:numPr>
+          <w:ilvl w:val="1"/>
+          <w:numId w:val="1"/>
+        </w:numPr>
+        <w:tabs>
+          <w:tab w:val="left" w:pos="916"/>
+          <w:tab w:val="left" w:pos="1832"/>
+          <w:tab w:val="left" w:pos="2748"/>
+          <w:tab w:val="left" w:pos="3664"/>
+          <w:tab w:val="left" w:pos="4580"/>
+          <w:tab w:val="left" w:pos="5496"/>
+          <w:tab w:val="left" w:pos="6412"/>
+          <w:tab w:val="left" w:pos="7328"/>
+          <w:tab w:val="left" w:pos="8244"/>
+          <w:tab w:val="left" w:pos="9160"/>
+          <w:tab w:val="left" w:pos="10076"/>
+          <w:tab w:val="left" w:pos="10992"/>
+          <w:tab w:val="left" w:pos="11908"/>
+          <w:tab w:val="left" w:pos="12824"/>
+          <w:tab w:val="left" w:pos="13740"/>
+          <w:tab w:val="left" w:pos="14656"/>
+        </w:tabs>
+        <w:spacing w:before="120" w:after="120" w:line="240" w:lineRule="auto"/>
+        <w:rPr>
+          <w:rFonts w:ascii="Consolas" w:eastAsia="Times New Roman" w:hAnsi="Consolas" w:cs="Courier New"/>
+          <w:color w:val="000000"/>
+          <w:spacing w:val="2"/>
+          <w:sz w:val="21"/>
+          <w:szCs w:val="21"/>
+          <w:lang w:eastAsia="en-IE"/>
+        </w:rPr>
+      </w:pPr>
+      <w:r>
+        <w:t xml:space="preserve">Examples include any object types, such as </w:t>
+      </w:r>
+      <w:r>
+        <w:rPr>
+          <w:rStyle w:val="HTMLCode"/>
+          <w:rFonts w:eastAsiaTheme="minorHAnsi"/>
+        </w:rPr>
+        <w:t>String</w:t>
+      </w:r>
+      <w:r>
+        <w:t>, arrays, or your own classes (</w:t>
+      </w:r>
+      <w:r>
+        <w:rPr>
+          <w:rStyle w:val="HTMLCode"/>
+          <w:rFonts w:eastAsiaTheme="minorHAnsi"/>
+        </w:rPr>
+        <w:t>Person</w:t>
+      </w:r>
+      <w:r>
+        <w:t>, etc.).</w:t>
+      </w:r>
+    </w:p>
+    <w:p>
+      <w:pPr>
+        <w:pStyle w:val="ListParagraph"/>
+        <w:numPr>
+          <w:ilvl w:val="0"/>
+          <w:numId w:val="1"/>
+        </w:numPr>
+        <w:tabs>
+          <w:tab w:val="left" w:pos="916"/>
+          <w:tab w:val="left" w:pos="1832"/>
+          <w:tab w:val="left" w:pos="2748"/>
+          <w:tab w:val="left" w:pos="3664"/>
+          <w:tab w:val="left" w:pos="4580"/>
+          <w:tab w:val="left" w:pos="5496"/>
+          <w:tab w:val="left" w:pos="6412"/>
+          <w:tab w:val="left" w:pos="7328"/>
+          <w:tab w:val="left" w:pos="8244"/>
+          <w:tab w:val="left" w:pos="9160"/>
+          <w:tab w:val="left" w:pos="10076"/>
+          <w:tab w:val="left" w:pos="10992"/>
+          <w:tab w:val="left" w:pos="11908"/>
+          <w:tab w:val="left" w:pos="12824"/>
+          <w:tab w:val="left" w:pos="13740"/>
+          <w:tab w:val="left" w:pos="14656"/>
+        </w:tabs>
+        <w:spacing w:before="120" w:after="120" w:line="240" w:lineRule="auto"/>
+        <w:rPr>
+          <w:rFonts w:ascii="Consolas" w:eastAsia="Times New Roman" w:hAnsi="Consolas" w:cs="Courier New"/>
+          <w:color w:val="000000"/>
+          <w:spacing w:val="2"/>
+          <w:sz w:val="21"/>
+          <w:szCs w:val="21"/>
+          <w:lang w:eastAsia="en-IE"/>
+        </w:rPr>
+      </w:pPr>
+      <w:r>
+        <w:t xml:space="preserve">Where and how </w:t>
+      </w:r>
+      <w:proofErr w:type="gramStart"/>
+      <w:r>
+        <w:t>is a method written</w:t>
+      </w:r>
+      <w:proofErr w:type="gramEnd"/>
+      <w:r>
+        <w:t xml:space="preserve"> in a class?</w:t>
+      </w:r>
+    </w:p>
+    <w:p>
+      <w:pPr>
+        <w:pStyle w:val="ListParagraph"/>
+        <w:numPr>
+          <w:ilvl w:val="1"/>
+          <w:numId w:val="1"/>
+        </w:numPr>
+        <w:tabs>
+          <w:tab w:val="left" w:pos="916"/>
+          <w:tab w:val="left" w:pos="1832"/>
+          <w:tab w:val="left" w:pos="2748"/>
+          <w:tab w:val="left" w:pos="3664"/>
+          <w:tab w:val="left" w:pos="4580"/>
+          <w:tab w:val="left" w:pos="5496"/>
+          <w:tab w:val="left" w:pos="6412"/>
+          <w:tab w:val="left" w:pos="7328"/>
+          <w:tab w:val="left" w:pos="8244"/>
+          <w:tab w:val="left" w:pos="9160"/>
+          <w:tab w:val="left" w:pos="10076"/>
+          <w:tab w:val="left" w:pos="10992"/>
+          <w:tab w:val="left" w:pos="11908"/>
+          <w:tab w:val="left" w:pos="12824"/>
+          <w:tab w:val="left" w:pos="13740"/>
+          <w:tab w:val="left" w:pos="14656"/>
+        </w:tabs>
+        <w:spacing w:before="120" w:after="120" w:line="240" w:lineRule="auto"/>
+        <w:rPr>
+          <w:rFonts w:eastAsia="Times New Roman" w:cstheme="minorHAnsi"/>
+          <w:color w:val="000000"/>
+          <w:spacing w:val="2"/>
+          <w:sz w:val="24"/>
+          <w:szCs w:val="24"/>
+          <w:lang w:eastAsia="en-IE"/>
+        </w:rPr>
+      </w:pPr>
+      <w:r>
+        <w:rPr>
+          <w:rFonts w:cstheme="minorHAnsi"/>
+          <w:color w:val="333333"/>
+          <w:spacing w:val="2"/>
+          <w:sz w:val="24"/>
+          <w:szCs w:val="24"/>
+          <w:shd w:val="clear" w:color="auto" w:fill="FCFCFC"/>
+        </w:rPr>
+        <w:t xml:space="preserve">A method </w:t>
+      </w:r>
+      <w:proofErr w:type="gramStart"/>
+      <w:r>
+        <w:rPr>
+          <w:rFonts w:cstheme="minorHAnsi"/>
+          <w:color w:val="333333"/>
+          <w:spacing w:val="2"/>
+          <w:sz w:val="24"/>
+          <w:szCs w:val="24"/>
+          <w:shd w:val="clear" w:color="auto" w:fill="FCFCFC"/>
+        </w:rPr>
+        <w:t>is written</w:t>
+      </w:r>
+      <w:proofErr w:type="gramEnd"/>
+      <w:r>
+        <w:rPr>
+          <w:rFonts w:cstheme="minorHAnsi"/>
+          <w:color w:val="333333"/>
+          <w:spacing w:val="2"/>
+          <w:sz w:val="24"/>
+          <w:szCs w:val="24"/>
+          <w:shd w:val="clear" w:color="auto" w:fill="FCFCFC"/>
+        </w:rPr>
+        <w:t xml:space="preserve"> inside of the class beneath the constructor. The method name </w:t>
+      </w:r>
+      <w:proofErr w:type="gramStart"/>
+      <w:r>
+        <w:rPr>
+          <w:rFonts w:cstheme="minorHAnsi"/>
+          <w:color w:val="333333"/>
+          <w:spacing w:val="2"/>
+          <w:sz w:val="24"/>
+          <w:szCs w:val="24"/>
+          <w:shd w:val="clear" w:color="auto" w:fill="FCFCFC"/>
+        </w:rPr>
+        <w:t>is preceded</w:t>
+      </w:r>
+      <w:proofErr w:type="gramEnd"/>
+      <w:r>
+        <w:rPr>
+          <w:rFonts w:cstheme="minorHAnsi"/>
+          <w:color w:val="333333"/>
+          <w:spacing w:val="2"/>
+          <w:sz w:val="24"/>
+          <w:szCs w:val="24"/>
+          <w:shd w:val="clear" w:color="auto" w:fill="FCFCFC"/>
+        </w:rPr>
+        <w:t xml:space="preserve"> by </w:t>
+      </w:r>
+      <w:r>
+        <w:rPr>
+          <w:rStyle w:val="HTMLCode"/>
+          <w:rFonts w:asciiTheme="minorHAnsi" w:eastAsiaTheme="minorHAnsi" w:hAnsiTheme="minorHAnsi" w:cstheme="minorHAnsi"/>
+          <w:spacing w:val="2"/>
+          <w:sz w:val="24"/>
+          <w:szCs w:val="24"/>
+        </w:rPr>
+        <w:t>public void</w:t>
+      </w:r>
+      <w:r>
+        <w:rPr>
+          <w:rFonts w:cstheme="minorHAnsi"/>
+          <w:color w:val="333333"/>
+          <w:spacing w:val="2"/>
+          <w:sz w:val="24"/>
+          <w:szCs w:val="24"/>
+          <w:shd w:val="clear" w:color="auto" w:fill="FCFCFC"/>
+        </w:rPr>
+        <w:t>, since the method is intended to be visible to the outside world (</w:t>
+      </w:r>
+      <w:r>
+        <w:rPr>
+          <w:rStyle w:val="HTMLCode"/>
+          <w:rFonts w:asciiTheme="minorHAnsi" w:eastAsiaTheme="minorHAnsi" w:hAnsiTheme="minorHAnsi" w:cstheme="minorHAnsi"/>
+          <w:spacing w:val="2"/>
+          <w:sz w:val="24"/>
+          <w:szCs w:val="24"/>
+        </w:rPr>
+        <w:t>public</w:t>
+      </w:r>
+      <w:r>
+        <w:rPr>
+          <w:rFonts w:cstheme="minorHAnsi"/>
+          <w:color w:val="333333"/>
+          <w:spacing w:val="2"/>
+          <w:sz w:val="24"/>
+          <w:szCs w:val="24"/>
+          <w:shd w:val="clear" w:color="auto" w:fill="FCFCFC"/>
+        </w:rPr>
+        <w:t>), and it does not return a value (</w:t>
+      </w:r>
+      <w:r>
+        <w:rPr>
+          <w:rStyle w:val="HTMLCode"/>
+          <w:rFonts w:asciiTheme="minorHAnsi" w:eastAsiaTheme="minorHAnsi" w:hAnsiTheme="minorHAnsi" w:cstheme="minorHAnsi"/>
+          <w:spacing w:val="2"/>
+          <w:sz w:val="24"/>
+          <w:szCs w:val="24"/>
+        </w:rPr>
+        <w:t>void</w:t>
+      </w:r>
+      <w:r>
+        <w:rPr>
+          <w:rFonts w:cstheme="minorHAnsi"/>
+          <w:color w:val="333333"/>
+          <w:spacing w:val="2"/>
+          <w:sz w:val="24"/>
+          <w:szCs w:val="24"/>
+          <w:shd w:val="clear" w:color="auto" w:fill="FCFCFC"/>
+        </w:rPr>
+        <w:t>).</w:t>
+      </w:r>
+    </w:p>
+    <w:p>
+      <w:pPr>
+        <w:pStyle w:val="ListParagraph"/>
+        <w:numPr>
+          <w:ilvl w:val="0"/>
+          <w:numId w:val="1"/>
+        </w:numPr>
+        <w:tabs>
+          <w:tab w:val="left" w:pos="916"/>
+          <w:tab w:val="left" w:pos="1832"/>
+          <w:tab w:val="left" w:pos="2748"/>
+          <w:tab w:val="left" w:pos="3664"/>
+          <w:tab w:val="left" w:pos="4580"/>
+          <w:tab w:val="left" w:pos="5496"/>
+          <w:tab w:val="left" w:pos="6412"/>
+          <w:tab w:val="left" w:pos="7328"/>
+          <w:tab w:val="left" w:pos="8244"/>
+          <w:tab w:val="left" w:pos="9160"/>
+          <w:tab w:val="left" w:pos="10076"/>
+          <w:tab w:val="left" w:pos="10992"/>
+          <w:tab w:val="left" w:pos="11908"/>
+          <w:tab w:val="left" w:pos="12824"/>
+          <w:tab w:val="left" w:pos="13740"/>
+          <w:tab w:val="left" w:pos="14656"/>
+        </w:tabs>
+        <w:spacing w:before="120" w:after="120" w:line="240" w:lineRule="auto"/>
+        <w:rPr>
+          <w:rFonts w:eastAsia="Times New Roman" w:cstheme="minorHAnsi"/>
+          <w:color w:val="000000"/>
+          <w:spacing w:val="2"/>
+          <w:sz w:val="24"/>
+          <w:szCs w:val="24"/>
+          <w:lang w:eastAsia="en-IE"/>
+        </w:rPr>
+      </w:pPr>
+      <w:r>
+        <w:rPr>
+          <w:rFonts w:cstheme="minorHAnsi"/>
+          <w:color w:val="333333"/>
+          <w:spacing w:val="2"/>
+          <w:sz w:val="24"/>
+          <w:szCs w:val="24"/>
+          <w:shd w:val="clear" w:color="auto" w:fill="FCFCFC"/>
+        </w:rPr>
+        <w:t xml:space="preserve">What does the static keyword mean in </w:t>
+      </w:r>
+      <w:r>
+        <w:rPr>
+          <w:rFonts w:cstheme="minorHAnsi"/>
+          <w:color w:val="333333"/>
+          <w:spacing w:val="2"/>
+          <w:sz w:val="24"/>
+          <w:szCs w:val="24"/>
+          <w:shd w:val="clear" w:color="auto" w:fill="FCFCFC"/>
+        </w:rPr>
+        <w:t xml:space="preserve">the method modifiers </w:t>
+      </w:r>
+      <w:r>
+        <w:rPr>
+          <w:rFonts w:cstheme="minorHAnsi"/>
+          <w:b/>
+          <w:color w:val="333333"/>
+          <w:spacing w:val="2"/>
+          <w:sz w:val="24"/>
+          <w:szCs w:val="24"/>
+          <w:shd w:val="clear" w:color="auto" w:fill="FCFCFC"/>
+        </w:rPr>
+        <w:t>public static void</w:t>
+      </w:r>
+      <w:r>
+        <w:rPr>
+          <w:rFonts w:cstheme="minorHAnsi"/>
+          <w:color w:val="333333"/>
+          <w:spacing w:val="2"/>
+          <w:sz w:val="24"/>
+          <w:szCs w:val="24"/>
+          <w:shd w:val="clear" w:color="auto" w:fill="FCFCFC"/>
+        </w:rPr>
+        <w:t>?</w:t>
+      </w:r>
+    </w:p>
+    <w:p>
+      <w:pPr>
+        <w:pStyle w:val="ListParagraph"/>
+        <w:numPr>
+          <w:ilvl w:val="1"/>
+          <w:numId w:val="1"/>
+        </w:numPr>
+        <w:tabs>
+          <w:tab w:val="left" w:pos="916"/>
+          <w:tab w:val="left" w:pos="1832"/>
+          <w:tab w:val="left" w:pos="2748"/>
+          <w:tab w:val="left" w:pos="3664"/>
+          <w:tab w:val="left" w:pos="4580"/>
+          <w:tab w:val="left" w:pos="5496"/>
+          <w:tab w:val="left" w:pos="6412"/>
+          <w:tab w:val="left" w:pos="7328"/>
+          <w:tab w:val="left" w:pos="8244"/>
+          <w:tab w:val="left" w:pos="9160"/>
+          <w:tab w:val="left" w:pos="10076"/>
+          <w:tab w:val="left" w:pos="10992"/>
+          <w:tab w:val="left" w:pos="11908"/>
+          <w:tab w:val="left" w:pos="12824"/>
+          <w:tab w:val="left" w:pos="13740"/>
+          <w:tab w:val="left" w:pos="14656"/>
+        </w:tabs>
+        <w:spacing w:before="120" w:after="120" w:line="240" w:lineRule="auto"/>
+        <w:rPr>
+          <w:rFonts w:eastAsia="Times New Roman" w:cstheme="minorHAnsi"/>
+          <w:color w:val="000000"/>
+          <w:spacing w:val="2"/>
+          <w:sz w:val="24"/>
+          <w:szCs w:val="24"/>
+          <w:lang w:eastAsia="en-IE"/>
+        </w:rPr>
+      </w:pPr>
+      <w:r>
+        <w:rPr>
+          <w:rFonts w:eastAsia="Times New Roman" w:cstheme="minorHAnsi"/>
+          <w:color w:val="000000"/>
+          <w:spacing w:val="2"/>
+          <w:sz w:val="24"/>
+          <w:szCs w:val="24"/>
+          <w:lang w:eastAsia="en-IE"/>
+        </w:rPr>
+        <w:t>Static methods are defined inside classes, just like instance methods.</w:t>
+      </w:r>
+    </w:p>
+    <w:p>
+      <w:pPr>
+        <w:pStyle w:val="ListParagraph"/>
+        <w:numPr>
+          <w:ilvl w:val="1"/>
+          <w:numId w:val="1"/>
+        </w:numPr>
+        <w:tabs>
+          <w:tab w:val="left" w:pos="916"/>
+          <w:tab w:val="left" w:pos="1832"/>
+          <w:tab w:val="left" w:pos="2748"/>
+          <w:tab w:val="left" w:pos="3664"/>
+          <w:tab w:val="left" w:pos="4580"/>
+          <w:tab w:val="left" w:pos="5496"/>
+          <w:tab w:val="left" w:pos="6412"/>
+          <w:tab w:val="left" w:pos="7328"/>
+          <w:tab w:val="left" w:pos="8244"/>
+          <w:tab w:val="left" w:pos="9160"/>
+          <w:tab w:val="left" w:pos="10076"/>
+          <w:tab w:val="left" w:pos="10992"/>
+          <w:tab w:val="left" w:pos="11908"/>
+          <w:tab w:val="left" w:pos="12824"/>
+          <w:tab w:val="left" w:pos="13740"/>
+          <w:tab w:val="left" w:pos="14656"/>
+        </w:tabs>
+        <w:spacing w:before="120" w:after="120" w:line="240" w:lineRule="auto"/>
+        <w:rPr>
+          <w:rFonts w:eastAsia="Times New Roman" w:cstheme="minorHAnsi"/>
+          <w:color w:val="000000"/>
+          <w:spacing w:val="2"/>
+          <w:sz w:val="24"/>
+          <w:szCs w:val="24"/>
+          <w:lang w:eastAsia="en-IE"/>
+        </w:rPr>
+      </w:pPr>
+      <w:proofErr w:type="gramStart"/>
+      <w:r>
+        <w:rPr>
+          <w:rFonts w:eastAsia="Times New Roman" w:cstheme="minorHAnsi"/>
+          <w:color w:val="000000"/>
+          <w:spacing w:val="2"/>
+          <w:sz w:val="24"/>
+          <w:szCs w:val="24"/>
+          <w:lang w:eastAsia="en-IE"/>
+        </w:rPr>
+        <w:t>But</w:t>
+      </w:r>
+      <w:proofErr w:type="gramEnd"/>
+      <w:r>
+        <w:rPr>
+          <w:rFonts w:eastAsia="Times New Roman" w:cstheme="minorHAnsi"/>
+          <w:color w:val="000000"/>
+          <w:spacing w:val="2"/>
+          <w:sz w:val="24"/>
+          <w:szCs w:val="24"/>
+          <w:lang w:eastAsia="en-IE"/>
+        </w:rPr>
+        <w:t xml:space="preserve"> they don’t operate on instance-specific data (unless you pass that data as parameters).</w:t>
+      </w:r>
+    </w:p>
+    <w:p>
+      <w:pPr>
+        <w:pStyle w:val="ListParagraph"/>
+        <w:numPr>
+          <w:ilvl w:val="1"/>
+          <w:numId w:val="1"/>
+        </w:numPr>
+        <w:tabs>
+          <w:tab w:val="left" w:pos="916"/>
+          <w:tab w:val="left" w:pos="1832"/>
+          <w:tab w:val="left" w:pos="2748"/>
+          <w:tab w:val="left" w:pos="3664"/>
+          <w:tab w:val="left" w:pos="4580"/>
+          <w:tab w:val="left" w:pos="5496"/>
+          <w:tab w:val="left" w:pos="6412"/>
+          <w:tab w:val="left" w:pos="7328"/>
+          <w:tab w:val="left" w:pos="8244"/>
+          <w:tab w:val="left" w:pos="9160"/>
+          <w:tab w:val="left" w:pos="10076"/>
+          <w:tab w:val="left" w:pos="10992"/>
+          <w:tab w:val="left" w:pos="11908"/>
+          <w:tab w:val="left" w:pos="12824"/>
+          <w:tab w:val="left" w:pos="13740"/>
+          <w:tab w:val="left" w:pos="14656"/>
+        </w:tabs>
+        <w:spacing w:before="120" w:after="120" w:line="240" w:lineRule="auto"/>
+        <w:rPr>
+          <w:rFonts w:eastAsia="Times New Roman" w:cstheme="minorHAnsi"/>
+          <w:color w:val="000000"/>
+          <w:spacing w:val="2"/>
+          <w:sz w:val="24"/>
+          <w:szCs w:val="24"/>
+          <w:lang w:eastAsia="en-IE"/>
+        </w:rPr>
+      </w:pPr>
+      <w:r>
+        <w:rPr>
+          <w:rFonts w:eastAsia="Times New Roman" w:cstheme="minorHAnsi"/>
+          <w:color w:val="000000"/>
+          <w:spacing w:val="2"/>
+          <w:sz w:val="24"/>
+          <w:szCs w:val="24"/>
+          <w:lang w:eastAsia="en-IE"/>
+        </w:rPr>
+        <w:t>They can work with primitives, references, or anything you give them — but they live inside classes.</w:t>
+      </w:r>
+    </w:p>
+    <w:p>
+      <w:pPr>
+        <w:pStyle w:val="ListParagraph"/>
+        <w:numPr>
+          <w:ilvl w:val="0"/>
+          <w:numId w:val="1"/>
+        </w:numPr>
+        <w:tabs>
+          <w:tab w:val="left" w:pos="916"/>
+          <w:tab w:val="left" w:pos="1832"/>
+          <w:tab w:val="left" w:pos="2748"/>
+          <w:tab w:val="left" w:pos="3664"/>
+          <w:tab w:val="left" w:pos="4580"/>
+          <w:tab w:val="left" w:pos="5496"/>
+          <w:tab w:val="left" w:pos="6412"/>
+          <w:tab w:val="left" w:pos="7328"/>
+          <w:tab w:val="left" w:pos="8244"/>
+          <w:tab w:val="left" w:pos="9160"/>
+          <w:tab w:val="left" w:pos="10076"/>
+          <w:tab w:val="left" w:pos="10992"/>
+          <w:tab w:val="left" w:pos="11908"/>
+          <w:tab w:val="left" w:pos="12824"/>
+          <w:tab w:val="left" w:pos="13740"/>
+          <w:tab w:val="left" w:pos="14656"/>
+        </w:tabs>
+        <w:spacing w:before="120" w:after="120" w:line="240" w:lineRule="auto"/>
+        <w:rPr>
+          <w:rFonts w:eastAsia="Times New Roman" w:cstheme="minorHAnsi"/>
+          <w:color w:val="000000"/>
+          <w:spacing w:val="2"/>
+          <w:sz w:val="24"/>
+          <w:szCs w:val="24"/>
+          <w:lang w:eastAsia="en-IE"/>
+        </w:rPr>
+      </w:pPr>
+      <w:r>
+        <w:rPr>
+          <w:rFonts w:eastAsia="Times New Roman" w:cstheme="minorHAnsi"/>
+          <w:color w:val="000000"/>
+          <w:spacing w:val="2"/>
+          <w:sz w:val="24"/>
+          <w:szCs w:val="24"/>
+          <w:lang w:eastAsia="en-IE"/>
+        </w:rPr>
+        <w:t>How do you decide if methods inside a class should include static keyword in the modifier or not</w:t>
+      </w:r>
+    </w:p>
+    <w:p>
+      <w:pPr>
+        <w:pStyle w:val="NormalWeb"/>
+        <w:numPr>
+          <w:ilvl w:val="1"/>
+          <w:numId w:val="1"/>
+        </w:numPr>
+        <w:rPr>
+          <w:rFonts w:asciiTheme="minorHAnsi" w:hAnsiTheme="minorHAnsi" w:cstheme="minorHAnsi"/>
+        </w:rPr>
+      </w:pPr>
+      <w:r>
+        <w:rPr>
+          <w:rFonts w:asciiTheme="minorHAnsi" w:hAnsiTheme="minorHAnsi" w:cstheme="minorHAnsi"/>
+        </w:rPr>
+        <w:t xml:space="preserve">If your method needs </w:t>
+      </w:r>
+      <w:r>
+        <w:rPr>
+          <w:rStyle w:val="Strong"/>
+          <w:rFonts w:asciiTheme="minorHAnsi" w:hAnsiTheme="minorHAnsi" w:cstheme="minorHAnsi"/>
+        </w:rPr>
+        <w:t xml:space="preserve">access to the object's fields or </w:t>
+      </w:r>
+      <w:proofErr w:type="spellStart"/>
+      <w:r>
+        <w:rPr>
+          <w:rStyle w:val="Strong"/>
+          <w:rFonts w:asciiTheme="minorHAnsi" w:hAnsiTheme="minorHAnsi" w:cstheme="minorHAnsi"/>
+        </w:rPr>
+        <w:t>behavior</w:t>
+      </w:r>
+      <w:proofErr w:type="spellEnd"/>
+      <w:r>
+        <w:rPr>
+          <w:rFonts w:asciiTheme="minorHAnsi" w:hAnsiTheme="minorHAnsi" w:cstheme="minorHAnsi"/>
+        </w:rPr>
+        <w:t xml:space="preserve">, it </w:t>
+      </w:r>
+      <w:r>
+        <w:rPr>
+          <w:rStyle w:val="Strong"/>
+          <w:rFonts w:asciiTheme="minorHAnsi" w:hAnsiTheme="minorHAnsi" w:cstheme="minorHAnsi"/>
+        </w:rPr>
+        <w:t>should not</w:t>
+      </w:r>
+      <w:r>
+        <w:rPr>
+          <w:rFonts w:asciiTheme="minorHAnsi" w:hAnsiTheme="minorHAnsi" w:cstheme="minorHAnsi"/>
+        </w:rPr>
+        <w:t xml:space="preserve"> be static.</w:t>
+      </w:r>
+    </w:p>
+    <w:p>
+      <w:pPr>
+        <w:pStyle w:val="NormalWeb"/>
+        <w:numPr>
+          <w:ilvl w:val="1"/>
+          <w:numId w:val="1"/>
+        </w:numPr>
+      </w:pPr>
+      <w:r>
+        <w:rPr>
+          <w:rFonts w:asciiTheme="minorHAnsi" w:hAnsiTheme="minorHAnsi" w:cstheme="minorHAnsi"/>
+        </w:rPr>
+        <w:t xml:space="preserve">If your method only works with </w:t>
+      </w:r>
+      <w:r>
+        <w:rPr>
+          <w:rStyle w:val="Strong"/>
+          <w:rFonts w:asciiTheme="minorHAnsi" w:hAnsiTheme="minorHAnsi" w:cstheme="minorHAnsi"/>
+        </w:rPr>
+        <w:t xml:space="preserve">input parameters and </w:t>
+      </w:r>
+      <w:proofErr w:type="gramStart"/>
+      <w:r>
+        <w:rPr>
+          <w:rStyle w:val="Strong"/>
+          <w:rFonts w:asciiTheme="minorHAnsi" w:hAnsiTheme="minorHAnsi" w:cstheme="minorHAnsi"/>
+        </w:rPr>
+        <w:t>doesn’t</w:t>
+      </w:r>
+      <w:proofErr w:type="gramEnd"/>
+      <w:r>
+        <w:rPr>
+          <w:rStyle w:val="Strong"/>
+          <w:rFonts w:asciiTheme="minorHAnsi" w:hAnsiTheme="minorHAnsi" w:cstheme="minorHAnsi"/>
+        </w:rPr>
+        <w:t xml:space="preserve"> depend on any object data</w:t>
+      </w:r>
+      <w:r>
+        <w:rPr>
+          <w:rFonts w:asciiTheme="minorHAnsi" w:hAnsiTheme="minorHAnsi" w:cstheme="minorHAnsi"/>
+        </w:rPr>
+        <w:t xml:space="preserve">, it </w:t>
+      </w:r>
+      <w:r>
+        <w:rPr>
+          <w:rStyle w:val="Strong"/>
+          <w:rFonts w:asciiTheme="minorHAnsi" w:hAnsiTheme="minorHAnsi" w:cstheme="minorHAnsi"/>
+        </w:rPr>
+        <w:t>can be static</w:t>
+      </w:r>
+      <w:r>
+        <w:rPr>
+          <w:rFonts w:asciiTheme="minorHAnsi" w:hAnsiTheme="minorHAnsi" w:cstheme="minorHAnsi"/>
+        </w:rPr>
+        <w:t>.</w:t>
+      </w:r>
+    </w:p>
+    <w:p>
+      <w:pPr>
+        <w:pStyle w:val="NormalWeb"/>
+        <w:numPr>
+          <w:ilvl w:val="0"/>
+          <w:numId w:val="1"/>
+        </w:numPr>
+      </w:pPr>
+      <w:r>
+        <w:rPr>
+          <w:rFonts w:asciiTheme="minorHAnsi" w:hAnsiTheme="minorHAnsi" w:cstheme="minorHAnsi"/>
+        </w:rPr>
+        <w:t>In the class diagram what is included in the method</w:t>
+      </w:r>
+      <w:r>
+        <w:rPr>
+          <w:rFonts w:asciiTheme="minorHAnsi" w:hAnsiTheme="minorHAnsi" w:cstheme="minorHAnsi"/>
+        </w:rPr>
+        <w:t xml:space="preserve"> box (bottom) if no value is returned for a </w:t>
+      </w:r>
+      <w:proofErr w:type="spellStart"/>
+      <w:proofErr w:type="gramStart"/>
+      <w:r>
+        <w:rPr>
+          <w:rFonts w:asciiTheme="minorHAnsi" w:hAnsiTheme="minorHAnsi" w:cstheme="minorHAnsi"/>
+        </w:rPr>
+        <w:t>non constructor</w:t>
+      </w:r>
+      <w:proofErr w:type="spellEnd"/>
+      <w:proofErr w:type="gramEnd"/>
+      <w:r>
+        <w:rPr>
+          <w:rFonts w:asciiTheme="minorHAnsi" w:hAnsiTheme="minorHAnsi" w:cstheme="minorHAnsi"/>
+        </w:rPr>
+        <w:t xml:space="preserve"> method, </w:t>
+      </w:r>
+      <w:proofErr w:type="spellStart"/>
+      <w:r>
+        <w:rPr>
+          <w:rFonts w:asciiTheme="minorHAnsi" w:hAnsiTheme="minorHAnsi" w:cstheme="minorHAnsi"/>
+        </w:rPr>
+        <w:t>someMethod</w:t>
+      </w:r>
+      <w:proofErr w:type="spellEnd"/>
+      <w:r>
+        <w:rPr>
+          <w:rFonts w:asciiTheme="minorHAnsi" w:hAnsiTheme="minorHAnsi" w:cstheme="minorHAnsi"/>
+        </w:rPr>
+        <w:t>?</w:t>
+      </w:r>
+    </w:p>
+    <w:p>
+      <w:pPr>
+        <w:pStyle w:val="NormalWeb"/>
+        <w:numPr>
+          <w:ilvl w:val="1"/>
+          <w:numId w:val="1"/>
+        </w:numPr>
+        <w:rPr>
+          <w:rFonts w:asciiTheme="minorHAnsi" w:hAnsiTheme="minorHAnsi" w:cstheme="minorHAnsi"/>
+          <w:sz w:val="22"/>
+        </w:rPr>
+      </w:pPr>
+      <w:r>
+        <w:rPr>
+          <w:rFonts w:asciiTheme="minorHAnsi" w:hAnsiTheme="minorHAnsi" w:cstheme="minorHAnsi"/>
+          <w:color w:val="333333"/>
+          <w:spacing w:val="2"/>
+          <w:szCs w:val="27"/>
+          <w:shd w:val="clear" w:color="auto" w:fill="FCFCFC"/>
+        </w:rPr>
+        <w:t>The method is also marked with information indicating that it does not return a value, here </w:t>
+      </w:r>
+      <w:proofErr w:type="spellStart"/>
+      <w:proofErr w:type="gramStart"/>
+      <w:r>
+        <w:rPr>
+          <w:rFonts w:asciiTheme="minorHAnsi" w:hAnsiTheme="minorHAnsi" w:cstheme="minorHAnsi"/>
+          <w:color w:val="333333"/>
+          <w:spacing w:val="2"/>
+          <w:szCs w:val="27"/>
+          <w:shd w:val="clear" w:color="auto" w:fill="FCFCFC"/>
+        </w:rPr>
+        <w:t>someMethod</w:t>
+      </w:r>
+      <w:proofErr w:type="spellEnd"/>
+      <w:r>
+        <w:rPr>
+          <w:rFonts w:asciiTheme="minorHAnsi" w:hAnsiTheme="minorHAnsi" w:cstheme="minorHAnsi"/>
+          <w:color w:val="333333"/>
+          <w:spacing w:val="2"/>
+          <w:szCs w:val="27"/>
+          <w:shd w:val="clear" w:color="auto" w:fill="FCFCFC"/>
+        </w:rPr>
+        <w:t>(</w:t>
+      </w:r>
+      <w:proofErr w:type="gramEnd"/>
+      <w:r>
+        <w:rPr>
+          <w:rFonts w:asciiTheme="minorHAnsi" w:hAnsiTheme="minorHAnsi" w:cstheme="minorHAnsi"/>
+          <w:color w:val="333333"/>
+          <w:spacing w:val="2"/>
+          <w:szCs w:val="27"/>
+          <w:shd w:val="clear" w:color="auto" w:fill="FCFCFC"/>
+        </w:rPr>
+        <w:t xml:space="preserve">): </w:t>
+      </w:r>
+      <w:r>
+        <w:rPr>
+          <w:rStyle w:val="HTMLCode"/>
+          <w:rFonts w:asciiTheme="minorHAnsi" w:hAnsiTheme="minorHAnsi" w:cstheme="minorHAnsi"/>
+          <w:spacing w:val="2"/>
+          <w:sz w:val="24"/>
+          <w:szCs w:val="27"/>
+        </w:rPr>
+        <w:t>void</w:t>
+      </w:r>
+      <w:r>
+        <w:rPr>
+          <w:rFonts w:asciiTheme="minorHAnsi" w:hAnsiTheme="minorHAnsi" w:cstheme="minorHAnsi"/>
+          <w:color w:val="333333"/>
+          <w:spacing w:val="2"/>
+          <w:szCs w:val="27"/>
+          <w:shd w:val="clear" w:color="auto" w:fill="FCFCFC"/>
+        </w:rPr>
+        <w:t>.</w:t>
+      </w:r>
+    </w:p>
+    <w:p>
+      <w:pPr>
+        <w:pStyle w:val="NormalWeb"/>
+        <w:numPr>
+          <w:ilvl w:val="0"/>
+          <w:numId w:val="1"/>
+        </w:numPr>
+        <w:rPr>
+          <w:rFonts w:asciiTheme="minorHAnsi" w:hAnsiTheme="minorHAnsi" w:cstheme="minorHAnsi"/>
+          <w:sz w:val="22"/>
+        </w:rPr>
+      </w:pPr>
       <w:bookmarkStart w:id="0" w:name="_GoBack"/>
       <w:bookmarkEnd w:id="0"/>
     </w:p>
     <w:p>
       <w:pPr>
         <w:pStyle w:val="ListParagraph"/>
-        <w:ind w:left="1440"/>
+        <w:ind w:left="0"/>
         <w:rPr>
           <w:sz w:val="24"/>
           <w:szCs w:val="24"/>
@@ -621,8 +4412,8 @@
   <w:abstractNum w:abstractNumId="0" w15:restartNumberingAfterBreak="0">
     <w:nsid w:val="11686D3E"/>
     <w:multiLevelType w:val="hybridMultilevel"/>
-    <w:tmpl w:val="45E488F0"/>
-    <w:lvl w:ilvl="0" w:tplc="1809000F">
+    <w:tmpl w:val="E1D2D9A2"/>
+    <w:lvl w:ilvl="0" w:tplc="C38EA2FC">
       <w:start w:val="1"/>
       <w:numFmt w:val="decimal"/>
       <w:lvlText w:val="%1."/>
@@ -630,6 +4421,9 @@
       <w:pPr>
         <w:ind w:left="720" w:hanging="360"/>
       </w:pPr>
+      <w:rPr>
+        <w:sz w:val="18"/>
+      </w:rPr>
     </w:lvl>
     <w:lvl w:ilvl="1" w:tplc="18090019">
       <w:start w:val="1"/>
@@ -640,7 +4434,7 @@
         <w:ind w:left="1440" w:hanging="360"/>
       </w:pPr>
     </w:lvl>
-    <w:lvl w:ilvl="2" w:tplc="1809001B" w:tentative="1">
+    <w:lvl w:ilvl="2" w:tplc="1809001B">
       <w:start w:val="1"/>
       <w:numFmt w:val="lowerRoman"/>
       <w:lvlText w:val="%3."/>
@@ -704,8 +4498,192 @@
       </w:pPr>
     </w:lvl>
   </w:abstractNum>
+  <w:abstractNum w:abstractNumId="1" w15:restartNumberingAfterBreak="0">
+    <w:nsid w:val="462E2240"/>
+    <w:multiLevelType w:val="hybridMultilevel"/>
+    <w:tmpl w:val="3B941624"/>
+    <w:lvl w:ilvl="0" w:tplc="C38EA2FC">
+      <w:start w:val="1"/>
+      <w:numFmt w:val="decimal"/>
+      <w:lvlText w:val="%1."/>
+      <w:lvlJc w:val="left"/>
+      <w:pPr>
+        <w:ind w:left="720" w:hanging="360"/>
+      </w:pPr>
+      <w:rPr>
+        <w:sz w:val="18"/>
+      </w:rPr>
+    </w:lvl>
+    <w:lvl w:ilvl="1" w:tplc="18090019" w:tentative="1">
+      <w:start w:val="1"/>
+      <w:numFmt w:val="lowerLetter"/>
+      <w:lvlText w:val="%2."/>
+      <w:lvlJc w:val="left"/>
+      <w:pPr>
+        <w:ind w:left="1440" w:hanging="360"/>
+      </w:pPr>
+    </w:lvl>
+    <w:lvl w:ilvl="2" w:tplc="1809001B" w:tentative="1">
+      <w:start w:val="1"/>
+      <w:numFmt w:val="lowerRoman"/>
+      <w:lvlText w:val="%3."/>
+      <w:lvlJc w:val="right"/>
+      <w:pPr>
+        <w:ind w:left="2160" w:hanging="180"/>
+      </w:pPr>
+    </w:lvl>
+    <w:lvl w:ilvl="3" w:tplc="1809000F" w:tentative="1">
+      <w:start w:val="1"/>
+      <w:numFmt w:val="decimal"/>
+      <w:lvlText w:val="%4."/>
+      <w:lvlJc w:val="left"/>
+      <w:pPr>
+        <w:ind w:left="2880" w:hanging="360"/>
+      </w:pPr>
+    </w:lvl>
+    <w:lvl w:ilvl="4" w:tplc="18090019" w:tentative="1">
+      <w:start w:val="1"/>
+      <w:numFmt w:val="lowerLetter"/>
+      <w:lvlText w:val="%5."/>
+      <w:lvlJc w:val="left"/>
+      <w:pPr>
+        <w:ind w:left="3600" w:hanging="360"/>
+      </w:pPr>
+    </w:lvl>
+    <w:lvl w:ilvl="5" w:tplc="1809001B" w:tentative="1">
+      <w:start w:val="1"/>
+      <w:numFmt w:val="lowerRoman"/>
+      <w:lvlText w:val="%6."/>
+      <w:lvlJc w:val="right"/>
+      <w:pPr>
+        <w:ind w:left="4320" w:hanging="180"/>
+      </w:pPr>
+    </w:lvl>
+    <w:lvl w:ilvl="6" w:tplc="1809000F" w:tentative="1">
+      <w:start w:val="1"/>
+      <w:numFmt w:val="decimal"/>
+      <w:lvlText w:val="%7."/>
+      <w:lvlJc w:val="left"/>
+      <w:pPr>
+        <w:ind w:left="5040" w:hanging="360"/>
+      </w:pPr>
+    </w:lvl>
+    <w:lvl w:ilvl="7" w:tplc="18090019" w:tentative="1">
+      <w:start w:val="1"/>
+      <w:numFmt w:val="lowerLetter"/>
+      <w:lvlText w:val="%8."/>
+      <w:lvlJc w:val="left"/>
+      <w:pPr>
+        <w:ind w:left="5760" w:hanging="360"/>
+      </w:pPr>
+    </w:lvl>
+    <w:lvl w:ilvl="8" w:tplc="1809001B" w:tentative="1">
+      <w:start w:val="1"/>
+      <w:numFmt w:val="lowerRoman"/>
+      <w:lvlText w:val="%9."/>
+      <w:lvlJc w:val="right"/>
+      <w:pPr>
+        <w:ind w:left="6480" w:hanging="180"/>
+      </w:pPr>
+    </w:lvl>
+  </w:abstractNum>
+  <w:abstractNum w:abstractNumId="2" w15:restartNumberingAfterBreak="0">
+    <w:nsid w:val="63D5318F"/>
+    <w:multiLevelType w:val="hybridMultilevel"/>
+    <w:tmpl w:val="11EE2D32"/>
+    <w:lvl w:ilvl="0" w:tplc="C38EA2FC">
+      <w:start w:val="1"/>
+      <w:numFmt w:val="decimal"/>
+      <w:lvlText w:val="%1."/>
+      <w:lvlJc w:val="left"/>
+      <w:pPr>
+        <w:ind w:left="720" w:hanging="360"/>
+      </w:pPr>
+      <w:rPr>
+        <w:sz w:val="18"/>
+      </w:rPr>
+    </w:lvl>
+    <w:lvl w:ilvl="1" w:tplc="18090019">
+      <w:start w:val="1"/>
+      <w:numFmt w:val="lowerLetter"/>
+      <w:lvlText w:val="%2."/>
+      <w:lvlJc w:val="left"/>
+      <w:pPr>
+        <w:ind w:left="1440" w:hanging="360"/>
+      </w:pPr>
+    </w:lvl>
+    <w:lvl w:ilvl="2" w:tplc="1809001B" w:tentative="1">
+      <w:start w:val="1"/>
+      <w:numFmt w:val="lowerRoman"/>
+      <w:lvlText w:val="%3."/>
+      <w:lvlJc w:val="right"/>
+      <w:pPr>
+        <w:ind w:left="2160" w:hanging="180"/>
+      </w:pPr>
+    </w:lvl>
+    <w:lvl w:ilvl="3" w:tplc="1809000F" w:tentative="1">
+      <w:start w:val="1"/>
+      <w:numFmt w:val="decimal"/>
+      <w:lvlText w:val="%4."/>
+      <w:lvlJc w:val="left"/>
+      <w:pPr>
+        <w:ind w:left="2880" w:hanging="360"/>
+      </w:pPr>
+    </w:lvl>
+    <w:lvl w:ilvl="4" w:tplc="18090019" w:tentative="1">
+      <w:start w:val="1"/>
+      <w:numFmt w:val="lowerLetter"/>
+      <w:lvlText w:val="%5."/>
+      <w:lvlJc w:val="left"/>
+      <w:pPr>
+        <w:ind w:left="3600" w:hanging="360"/>
+      </w:pPr>
+    </w:lvl>
+    <w:lvl w:ilvl="5" w:tplc="1809001B" w:tentative="1">
+      <w:start w:val="1"/>
+      <w:numFmt w:val="lowerRoman"/>
+      <w:lvlText w:val="%6."/>
+      <w:lvlJc w:val="right"/>
+      <w:pPr>
+        <w:ind w:left="4320" w:hanging="180"/>
+      </w:pPr>
+    </w:lvl>
+    <w:lvl w:ilvl="6" w:tplc="1809000F" w:tentative="1">
+      <w:start w:val="1"/>
+      <w:numFmt w:val="decimal"/>
+      <w:lvlText w:val="%7."/>
+      <w:lvlJc w:val="left"/>
+      <w:pPr>
+        <w:ind w:left="5040" w:hanging="360"/>
+      </w:pPr>
+    </w:lvl>
+    <w:lvl w:ilvl="7" w:tplc="18090019" w:tentative="1">
+      <w:start w:val="1"/>
+      <w:numFmt w:val="lowerLetter"/>
+      <w:lvlText w:val="%8."/>
+      <w:lvlJc w:val="left"/>
+      <w:pPr>
+        <w:ind w:left="5760" w:hanging="360"/>
+      </w:pPr>
+    </w:lvl>
+    <w:lvl w:ilvl="8" w:tplc="1809001B" w:tentative="1">
+      <w:start w:val="1"/>
+      <w:numFmt w:val="lowerRoman"/>
+      <w:lvlText w:val="%9."/>
+      <w:lvlJc w:val="right"/>
+      <w:pPr>
+        <w:ind w:left="6480" w:hanging="180"/>
+      </w:pPr>
+    </w:lvl>
+  </w:abstractNum>
   <w:num w:numId="1">
     <w:abstractNumId w:val="0"/>
+  </w:num>
+  <w:num w:numId="2">
+    <w:abstractNumId w:val="2"/>
+  </w:num>
+  <w:num w:numId="3">
+    <w:abstractNumId w:val="1"/>
   </w:num>
 </w:numbering>
 </file>
@@ -1107,7 +5085,6 @@
   <w:style w:type="character" w:default="1" w:styleId="DefaultParagraphFont">
     <w:name w:val="Default Paragraph Font"/>
     <w:uiPriority w:val="1"/>
-    <w:semiHidden/>
     <w:unhideWhenUsed/>
   </w:style>
   <w:style w:type="table" w:default="1" w:styleId="TableNormal">
@@ -1220,6 +5197,33 @@
     <w:name w:val="token"/>
     <w:basedOn w:val="DefaultParagraphFont"/>
     <w:rsid w:val="00FB7FBC"/>
+  </w:style>
+  <w:style w:type="character" w:styleId="Strong">
+    <w:name w:val="Strong"/>
+    <w:basedOn w:val="DefaultParagraphFont"/>
+    <w:uiPriority w:val="22"/>
+    <w:qFormat/>
+    <w:rsid w:val="005B34CC"/>
+    <w:rPr>
+      <w:b/>
+      <w:bCs/>
+    </w:rPr>
+  </w:style>
+  <w:style w:type="paragraph" w:styleId="NormalWeb">
+    <w:name w:val="Normal (Web)"/>
+    <w:basedOn w:val="Normal"/>
+    <w:uiPriority w:val="99"/>
+    <w:unhideWhenUsed/>
+    <w:rsid w:val="00437ACE"/>
+    <w:pPr>
+      <w:spacing w:before="100" w:beforeAutospacing="1" w:after="100" w:afterAutospacing="1" w:line="240" w:lineRule="auto"/>
+    </w:pPr>
+    <w:rPr>
+      <w:rFonts w:ascii="Times New Roman" w:eastAsia="Times New Roman" w:hAnsi="Times New Roman" w:cs="Times New Roman"/>
+      <w:sz w:val="24"/>
+      <w:szCs w:val="24"/>
+      <w:lang w:eastAsia="en-IE"/>
+    </w:rPr>
   </w:style>
 </w:styles>
 </file>

</xml_diff>

<commit_message>
Updated questions from work on Part 1 - Section 4
</commit_message>
<xml_diff>
--- a/Section3_Part2 Notes.docx
+++ b/Section3_Part2 Notes.docx
@@ -1,6 +1,6 @@
 
 <file path=word/document.xml><?xml version="1.0" encoding="utf-8"?>
-<w:document xmlns:wpc="http://schemas.microsoft.com/office/word/2010/wordprocessingCanvas" xmlns:cx="http://schemas.microsoft.com/office/drawing/2014/chartex" xmlns:cx1="http://schemas.microsoft.com/office/drawing/2015/9/8/chartex" xmlns:mc="http://schemas.openxmlformats.org/markup-compatibility/2006" xmlns:o="urn:schemas-microsoft-com:office:office" xmlns:r="http://schemas.openxmlformats.org/officeDocument/2006/relationships" xmlns:m="http://schemas.openxmlformats.org/officeDocument/2006/math" xmlns:v="urn:schemas-microsoft-com:vml" xmlns:wp14="http://schemas.microsoft.com/office/word/2010/wordprocessingDrawing" xmlns:wp="http://schemas.openxmlformats.org/drawingml/2006/wordprocessingDrawing" xmlns:w10="urn:schemas-microsoft-com:office:word" xmlns:w="http://schemas.openxmlformats.org/wordprocessingml/2006/main" xmlns:w14="http://schemas.microsoft.com/office/word/2010/wordml" xmlns:w15="http://schemas.microsoft.com/office/word/2012/wordml" xmlns:w16se="http://schemas.microsoft.com/office/word/2015/wordml/symex" xmlns:wpg="http://schemas.microsoft.com/office/word/2010/wordprocessingGroup" xmlns:wpi="http://schemas.microsoft.com/office/word/2010/wordprocessingInk" xmlns:wne="http://schemas.microsoft.com/office/word/2006/wordml" xmlns:wps="http://schemas.microsoft.com/office/word/2010/wordprocessingShape" mc:Ignorable="w14 w15 w16se wp14">
+<w:document xmlns:wpc="http://schemas.microsoft.com/office/word/2010/wordprocessingCanvas" xmlns:cx="http://schemas.microsoft.com/office/drawing/2014/chartex" xmlns:cx1="http://schemas.microsoft.com/office/drawing/2015/9/8/chartex" xmlns:cx2="http://schemas.microsoft.com/office/drawing/2015/10/21/chartex" xmlns:cx3="http://schemas.microsoft.com/office/drawing/2016/5/9/chartex" xmlns:cx4="http://schemas.microsoft.com/office/drawing/2016/5/10/chartex" xmlns:cx5="http://schemas.microsoft.com/office/drawing/2016/5/11/chartex" xmlns:cx6="http://schemas.microsoft.com/office/drawing/2016/5/12/chartex" xmlns:cx7="http://schemas.microsoft.com/office/drawing/2016/5/13/chartex" xmlns:cx8="http://schemas.microsoft.com/office/drawing/2016/5/14/chartex" xmlns:mc="http://schemas.openxmlformats.org/markup-compatibility/2006" xmlns:aink="http://schemas.microsoft.com/office/drawing/2016/ink" xmlns:am3d="http://schemas.microsoft.com/office/drawing/2017/model3d" xmlns:o="urn:schemas-microsoft-com:office:office" xmlns:oel="http://schemas.microsoft.com/office/2019/extlst" xmlns:r="http://schemas.openxmlformats.org/officeDocument/2006/relationships" xmlns:m="http://schemas.openxmlformats.org/officeDocument/2006/math" xmlns:v="urn:schemas-microsoft-com:vml" xmlns:wp14="http://schemas.microsoft.com/office/word/2010/wordprocessingDrawing" xmlns:wp="http://schemas.openxmlformats.org/drawingml/2006/wordprocessingDrawing" xmlns:w10="urn:schemas-microsoft-com:office:word" xmlns:w="http://schemas.openxmlformats.org/wordprocessingml/2006/main" xmlns:w14="http://schemas.microsoft.com/office/word/2010/wordml" xmlns:w15="http://schemas.microsoft.com/office/word/2012/wordml" xmlns:w16cex="http://schemas.microsoft.com/office/word/2018/wordml/cex" xmlns:w16cid="http://schemas.microsoft.com/office/word/2016/wordml/cid" xmlns:w16="http://schemas.microsoft.com/office/word/2018/wordml" xmlns:w16du="http://schemas.microsoft.com/office/word/2023/wordml/word16du" xmlns:w16sdtdh="http://schemas.microsoft.com/office/word/2020/wordml/sdtdatahash" xmlns:w16se="http://schemas.microsoft.com/office/word/2015/wordml/symex" xmlns:wpg="http://schemas.microsoft.com/office/word/2010/wordprocessingGroup" xmlns:wpi="http://schemas.microsoft.com/office/word/2010/wordprocessingInk" xmlns:wne="http://schemas.microsoft.com/office/word/2006/wordml" xmlns:wps="http://schemas.microsoft.com/office/word/2010/wordprocessingShape" mc:Ignorable="w14 w15 w16se w16cid w16 w16cex w16sdtdh w16du wp14">
   <w:body>
     <w:p>
       <w:pPr>
@@ -43,31 +43,7 @@
           <w:szCs w:val="24"/>
           <w:shd w:val="clear" w:color="auto" w:fill="FCFCFC"/>
         </w:rPr>
-        <w:t xml:space="preserve">When comparing strings, you should make sure the string variable has some value assigned to it. If it </w:t>
-      </w:r>
-      <w:proofErr w:type="gramStart"/>
-      <w:r>
-        <w:rPr>
-          <w:rFonts w:ascii="Segoe UI" w:hAnsi="Segoe UI" w:cs="Segoe UI"/>
-          <w:color w:val="333333"/>
-          <w:spacing w:val="2"/>
-          <w:sz w:val="24"/>
-          <w:szCs w:val="24"/>
-          <w:shd w:val="clear" w:color="auto" w:fill="FCFCFC"/>
-        </w:rPr>
-        <w:t>doesn't</w:t>
-      </w:r>
-      <w:proofErr w:type="gramEnd"/>
-      <w:r>
-        <w:rPr>
-          <w:rFonts w:ascii="Segoe UI" w:hAnsi="Segoe UI" w:cs="Segoe UI"/>
-          <w:color w:val="333333"/>
-          <w:spacing w:val="2"/>
-          <w:sz w:val="24"/>
-          <w:szCs w:val="24"/>
-          <w:shd w:val="clear" w:color="auto" w:fill="FCFCFC"/>
-        </w:rPr>
-        <w:t xml:space="preserve"> have a value, the program will produce a </w:t>
+        <w:t>When comparing strings, you should make sure the string variable has some value assigned to it. If it doesn't have a value, the program will produce a </w:t>
       </w:r>
       <w:proofErr w:type="spellStart"/>
       <w:r>
@@ -206,31 +182,7 @@
           <w:szCs w:val="24"/>
           <w:shd w:val="clear" w:color="auto" w:fill="FCFCFC"/>
         </w:rPr>
-        <w:t xml:space="preserve">-method of the String class. The method takes as a parameter a string denoting the place around which the string </w:t>
-      </w:r>
-      <w:proofErr w:type="gramStart"/>
-      <w:r>
-        <w:rPr>
-          <w:rFonts w:ascii="Segoe UI" w:hAnsi="Segoe UI" w:cs="Segoe UI"/>
-          <w:color w:val="333333"/>
-          <w:spacing w:val="2"/>
-          <w:sz w:val="24"/>
-          <w:szCs w:val="24"/>
-          <w:shd w:val="clear" w:color="auto" w:fill="FCFCFC"/>
-        </w:rPr>
-        <w:t>should be split</w:t>
-      </w:r>
-      <w:proofErr w:type="gramEnd"/>
-      <w:r>
-        <w:rPr>
-          <w:rFonts w:ascii="Segoe UI" w:hAnsi="Segoe UI" w:cs="Segoe UI"/>
-          <w:color w:val="333333"/>
-          <w:spacing w:val="2"/>
-          <w:sz w:val="24"/>
-          <w:szCs w:val="24"/>
-          <w:shd w:val="clear" w:color="auto" w:fill="FCFCFC"/>
-        </w:rPr>
-        <w:t xml:space="preserve">. </w:t>
+        <w:t xml:space="preserve">-method of the String class. The method takes as a parameter a string denoting the place around which the string should be split. </w:t>
       </w:r>
     </w:p>
     <w:p>
@@ -518,15 +470,7 @@
           <w:sz w:val="24"/>
           <w:szCs w:val="24"/>
         </w:rPr>
-        <w:t xml:space="preserve">How do you get character in the </w:t>
-      </w:r>
-      <w:proofErr w:type="gramStart"/>
-      <w:r>
-        <w:rPr>
-          <w:sz w:val="24"/>
-          <w:szCs w:val="24"/>
-        </w:rPr>
-        <w:t>7</w:t>
+        <w:t>How do you get character in the 7</w:t>
       </w:r>
       <w:r>
         <w:rPr>
@@ -536,7 +480,6 @@
         </w:rPr>
         <w:t>th</w:t>
       </w:r>
-      <w:proofErr w:type="gramEnd"/>
       <w:r>
         <w:rPr>
           <w:sz w:val="24"/>
@@ -912,31 +855,7 @@
           <w:szCs w:val="27"/>
           <w:shd w:val="clear" w:color="auto" w:fill="FCFCFC"/>
         </w:rPr>
-        <w:t xml:space="preserve"> is a piece of source code written inside a class </w:t>
-      </w:r>
-      <w:proofErr w:type="gramStart"/>
-      <w:r>
-        <w:rPr>
-          <w:rFonts w:ascii="Segoe UI" w:hAnsi="Segoe UI" w:cs="Segoe UI"/>
-          <w:color w:val="333333"/>
-          <w:spacing w:val="2"/>
-          <w:sz w:val="24"/>
-          <w:szCs w:val="27"/>
-          <w:shd w:val="clear" w:color="auto" w:fill="FCFCFC"/>
-        </w:rPr>
-        <w:t>that's</w:t>
-      </w:r>
-      <w:proofErr w:type="gramEnd"/>
-      <w:r>
-        <w:rPr>
-          <w:rFonts w:ascii="Segoe UI" w:hAnsi="Segoe UI" w:cs="Segoe UI"/>
-          <w:color w:val="333333"/>
-          <w:spacing w:val="2"/>
-          <w:sz w:val="24"/>
-          <w:szCs w:val="27"/>
-          <w:shd w:val="clear" w:color="auto" w:fill="FCFCFC"/>
-        </w:rPr>
-        <w:t xml:space="preserve"> been named and has the ability to be called. A method is always part of some class</w:t>
+        <w:t> is a piece of source code written inside a class that's been named and has the ability to be called. A method is always part of some class</w:t>
       </w:r>
     </w:p>
     <w:p>
@@ -960,31 +879,7 @@
           <w:szCs w:val="27"/>
           <w:shd w:val="clear" w:color="auto" w:fill="FCFCFC"/>
         </w:rPr>
-        <w:t xml:space="preserve">What </w:t>
-      </w:r>
-      <w:proofErr w:type="gramStart"/>
-      <w:r>
-        <w:rPr>
-          <w:rFonts w:ascii="Segoe UI" w:hAnsi="Segoe UI" w:cs="Segoe UI"/>
-          <w:color w:val="333333"/>
-          <w:spacing w:val="2"/>
-          <w:sz w:val="24"/>
-          <w:szCs w:val="27"/>
-          <w:shd w:val="clear" w:color="auto" w:fill="FCFCFC"/>
-        </w:rPr>
-        <w:t>is a method often used</w:t>
-      </w:r>
-      <w:proofErr w:type="gramEnd"/>
-      <w:r>
-        <w:rPr>
-          <w:rFonts w:ascii="Segoe UI" w:hAnsi="Segoe UI" w:cs="Segoe UI"/>
-          <w:color w:val="333333"/>
-          <w:spacing w:val="2"/>
-          <w:sz w:val="24"/>
-          <w:szCs w:val="27"/>
-          <w:shd w:val="clear" w:color="auto" w:fill="FCFCFC"/>
-        </w:rPr>
-        <w:t xml:space="preserve"> for?</w:t>
+        <w:t>What is a method often used for?</w:t>
       </w:r>
     </w:p>
     <w:p>
@@ -1194,31 +1089,7 @@
           <w:szCs w:val="27"/>
           <w:shd w:val="clear" w:color="auto" w:fill="FCFCFC"/>
         </w:rPr>
-        <w:t xml:space="preserve"> section located on the left, </w:t>
-      </w:r>
-      <w:proofErr w:type="gramStart"/>
-      <w:r>
-        <w:rPr>
-          <w:rFonts w:ascii="Segoe UI" w:hAnsi="Segoe UI" w:cs="Segoe UI"/>
-          <w:color w:val="333333"/>
-          <w:spacing w:val="2"/>
-          <w:sz w:val="24"/>
-          <w:szCs w:val="27"/>
-          <w:shd w:val="clear" w:color="auto" w:fill="FCFCFC"/>
-        </w:rPr>
-        <w:t>right-clicking</w:t>
-      </w:r>
-      <w:proofErr w:type="gramEnd"/>
-      <w:r>
-        <w:rPr>
-          <w:rFonts w:ascii="Segoe UI" w:hAnsi="Segoe UI" w:cs="Segoe UI"/>
-          <w:color w:val="333333"/>
-          <w:spacing w:val="2"/>
-          <w:sz w:val="24"/>
-          <w:szCs w:val="27"/>
-          <w:shd w:val="clear" w:color="auto" w:fill="FCFCFC"/>
-        </w:rPr>
-        <w:t> </w:t>
+        <w:t> section located on the left, right-clicking </w:t>
       </w:r>
       <w:r>
         <w:rPr>
@@ -1264,31 +1135,7 @@
           <w:szCs w:val="27"/>
           <w:shd w:val="clear" w:color="auto" w:fill="FCFCFC"/>
         </w:rPr>
-        <w:t xml:space="preserve">. The class </w:t>
-      </w:r>
-      <w:proofErr w:type="gramStart"/>
-      <w:r>
-        <w:rPr>
-          <w:rFonts w:ascii="Segoe UI" w:hAnsi="Segoe UI" w:cs="Segoe UI"/>
-          <w:color w:val="333333"/>
-          <w:spacing w:val="2"/>
-          <w:sz w:val="24"/>
-          <w:szCs w:val="27"/>
-          <w:shd w:val="clear" w:color="auto" w:fill="FCFCFC"/>
-        </w:rPr>
-        <w:t>is provided</w:t>
-      </w:r>
-      <w:proofErr w:type="gramEnd"/>
-      <w:r>
-        <w:rPr>
-          <w:rFonts w:ascii="Segoe UI" w:hAnsi="Segoe UI" w:cs="Segoe UI"/>
-          <w:color w:val="333333"/>
-          <w:spacing w:val="2"/>
-          <w:sz w:val="24"/>
-          <w:szCs w:val="27"/>
-          <w:shd w:val="clear" w:color="auto" w:fill="FCFCFC"/>
-        </w:rPr>
-        <w:t xml:space="preserve"> a name in the dialog that opens.</w:t>
+        <w:t>. The class is provided a name in the dialog that opens.</w:t>
       </w:r>
     </w:p>
     <w:p>
@@ -1394,29 +1241,7 @@
           <w:szCs w:val="27"/>
           <w:shd w:val="clear" w:color="auto" w:fill="FCFCFC"/>
         </w:rPr>
-        <w:t xml:space="preserve">. Variables defined inside a class </w:t>
-      </w:r>
-      <w:proofErr w:type="gramStart"/>
-      <w:r>
-        <w:rPr>
-          <w:rFonts w:ascii="Segoe UI" w:hAnsi="Segoe UI" w:cs="Segoe UI"/>
-          <w:color w:val="333333"/>
-          <w:spacing w:val="2"/>
-          <w:szCs w:val="27"/>
-          <w:shd w:val="clear" w:color="auto" w:fill="FCFCFC"/>
-        </w:rPr>
-        <w:t>are called</w:t>
-      </w:r>
-      <w:proofErr w:type="gramEnd"/>
-      <w:r>
-        <w:rPr>
-          <w:rFonts w:ascii="Segoe UI" w:hAnsi="Segoe UI" w:cs="Segoe UI"/>
-          <w:color w:val="333333"/>
-          <w:spacing w:val="2"/>
-          <w:szCs w:val="27"/>
-          <w:shd w:val="clear" w:color="auto" w:fill="FCFCFC"/>
-        </w:rPr>
-        <w:t> </w:t>
+        <w:t>. Variables defined inside a class are called </w:t>
       </w:r>
       <w:r>
         <w:rPr>
@@ -1504,29 +1329,7 @@
           <w:szCs w:val="27"/>
           <w:shd w:val="clear" w:color="auto" w:fill="FCFCFC"/>
         </w:rPr>
-        <w:t xml:space="preserve"> means that the variables are "hidden" inside the object. This </w:t>
-      </w:r>
-      <w:proofErr w:type="gramStart"/>
-      <w:r>
-        <w:rPr>
-          <w:rFonts w:ascii="Segoe UI" w:hAnsi="Segoe UI" w:cs="Segoe UI"/>
-          <w:color w:val="333333"/>
-          <w:spacing w:val="2"/>
-          <w:szCs w:val="27"/>
-          <w:shd w:val="clear" w:color="auto" w:fill="FCFCFC"/>
-        </w:rPr>
-        <w:t>is known</w:t>
-      </w:r>
-      <w:proofErr w:type="gramEnd"/>
-      <w:r>
-        <w:rPr>
-          <w:rFonts w:ascii="Segoe UI" w:hAnsi="Segoe UI" w:cs="Segoe UI"/>
-          <w:color w:val="333333"/>
-          <w:spacing w:val="2"/>
-          <w:szCs w:val="27"/>
-          <w:shd w:val="clear" w:color="auto" w:fill="FCFCFC"/>
-        </w:rPr>
-        <w:t xml:space="preserve"> as </w:t>
+        <w:t> means that the variables are "hidden" inside the object. This is known as </w:t>
       </w:r>
       <w:r>
         <w:rPr>
@@ -1624,29 +1427,7 @@
           <w:szCs w:val="27"/>
           <w:shd w:val="clear" w:color="auto" w:fill="FCFCFC"/>
         </w:rPr>
-        <w:t xml:space="preserve">In a class </w:t>
-      </w:r>
-      <w:proofErr w:type="gramStart"/>
-      <w:r>
-        <w:rPr>
-          <w:rFonts w:ascii="Segoe UI" w:hAnsi="Segoe UI" w:cs="Segoe UI"/>
-          <w:color w:val="333333"/>
-          <w:spacing w:val="2"/>
-          <w:szCs w:val="27"/>
-          <w:shd w:val="clear" w:color="auto" w:fill="FCFCFC"/>
-        </w:rPr>
-        <w:t>diagram</w:t>
-      </w:r>
-      <w:proofErr w:type="gramEnd"/>
-      <w:r>
-        <w:rPr>
-          <w:rFonts w:ascii="Segoe UI" w:hAnsi="Segoe UI" w:cs="Segoe UI"/>
-          <w:color w:val="333333"/>
-          <w:spacing w:val="2"/>
-          <w:szCs w:val="27"/>
-          <w:shd w:val="clear" w:color="auto" w:fill="FCFCFC"/>
-        </w:rPr>
-        <w:t xml:space="preserve"> how do you signify that an attribute is encapsulated?</w:t>
+        <w:t>In a class diagram how do you signify that an attribute is encapsulated?</w:t>
       </w:r>
     </w:p>
     <w:p>
@@ -1712,7 +1493,6 @@
           <w:szCs w:val="24"/>
         </w:rPr>
       </w:pPr>
-      <w:proofErr w:type="gramStart"/>
       <w:r>
         <w:rPr>
           <w:rFonts w:ascii="Segoe UI" w:hAnsi="Segoe UI" w:cs="Segoe UI"/>
@@ -1722,43 +1502,7 @@
           <w:szCs w:val="27"/>
           <w:shd w:val="clear" w:color="auto" w:fill="FCFCFC"/>
         </w:rPr>
-        <w:t>It’s a method that</w:t>
-      </w:r>
-      <w:proofErr w:type="gramEnd"/>
-      <w:r>
-        <w:rPr>
-          <w:rFonts w:ascii="Segoe UI" w:hAnsi="Segoe UI" w:cs="Segoe UI"/>
-          <w:vanish/>
-          <w:color w:val="333333"/>
-          <w:spacing w:val="2"/>
-          <w:szCs w:val="27"/>
-          <w:shd w:val="clear" w:color="auto" w:fill="FCFCFC"/>
-        </w:rPr>
-        <w:t xml:space="preserve"> creates an instance of an object. It may take an input </w:t>
-      </w:r>
-      <w:proofErr w:type="gramStart"/>
-      <w:r>
-        <w:rPr>
-          <w:rFonts w:ascii="Segoe UI" w:hAnsi="Segoe UI" w:cs="Segoe UI"/>
-          <w:vanish/>
-          <w:color w:val="333333"/>
-          <w:spacing w:val="2"/>
-          <w:szCs w:val="27"/>
-          <w:shd w:val="clear" w:color="auto" w:fill="FCFCFC"/>
-        </w:rPr>
-        <w:t>and also</w:t>
-      </w:r>
-      <w:proofErr w:type="gramEnd"/>
-      <w:r>
-        <w:rPr>
-          <w:rFonts w:ascii="Segoe UI" w:hAnsi="Segoe UI" w:cs="Segoe UI"/>
-          <w:vanish/>
-          <w:color w:val="333333"/>
-          <w:spacing w:val="2"/>
-          <w:szCs w:val="27"/>
-          <w:shd w:val="clear" w:color="auto" w:fill="FCFCFC"/>
-        </w:rPr>
-        <w:t xml:space="preserve"> set some of the instance attributes.</w:t>
+        <w:t>It’s a method that creates an instance of an object. It may take an input and also set some of the instance attributes.</w:t>
       </w:r>
     </w:p>
     <w:p>
@@ -1833,31 +1577,7 @@
           <w:szCs w:val="27"/>
           <w:shd w:val="clear" w:color="auto" w:fill="FCFCFC"/>
         </w:rPr>
-        <w:t xml:space="preserve">What keyword </w:t>
-      </w:r>
-      <w:proofErr w:type="gramStart"/>
-      <w:r>
-        <w:rPr>
-          <w:rFonts w:ascii="Segoe UI" w:hAnsi="Segoe UI" w:cs="Segoe UI"/>
-          <w:vanish/>
-          <w:color w:val="333333"/>
-          <w:spacing w:val="2"/>
-          <w:szCs w:val="27"/>
-          <w:shd w:val="clear" w:color="auto" w:fill="FCFCFC"/>
-        </w:rPr>
-        <w:t>is always used</w:t>
-      </w:r>
-      <w:proofErr w:type="gramEnd"/>
-      <w:r>
-        <w:rPr>
-          <w:rFonts w:ascii="Segoe UI" w:hAnsi="Segoe UI" w:cs="Segoe UI"/>
-          <w:vanish/>
-          <w:color w:val="333333"/>
-          <w:spacing w:val="2"/>
-          <w:szCs w:val="27"/>
-          <w:shd w:val="clear" w:color="auto" w:fill="FCFCFC"/>
-        </w:rPr>
-        <w:t xml:space="preserve"> whe</w:t>
+        <w:t>What keyword is always used whe</w:t>
       </w:r>
       <w:r>
         <w:rPr>
@@ -1905,9 +1625,8 @@
           <w:szCs w:val="27"/>
           <w:shd w:val="clear" w:color="auto" w:fill="FCFCFC"/>
         </w:rPr>
-        <w:t xml:space="preserve">, </w:t>
-      </w:r>
-      <w:proofErr w:type="spellStart"/>
+        <w:t>, ClassName some</w:t>
+      </w:r>
       <w:r>
         <w:rPr>
           <w:rFonts w:ascii="Segoe UI" w:hAnsi="Segoe UI" w:cs="Segoe UI"/>
@@ -1917,9 +1636,8 @@
           <w:szCs w:val="27"/>
           <w:shd w:val="clear" w:color="auto" w:fill="FCFCFC"/>
         </w:rPr>
-        <w:t>ClassName</w:t>
-      </w:r>
-      <w:proofErr w:type="spellEnd"/>
+        <w:t>Cl</w:t>
+      </w:r>
       <w:r>
         <w:rPr>
           <w:rFonts w:ascii="Segoe UI" w:hAnsi="Segoe UI" w:cs="Segoe UI"/>
@@ -1929,9 +1647,8 @@
           <w:szCs w:val="27"/>
           <w:shd w:val="clear" w:color="auto" w:fill="FCFCFC"/>
         </w:rPr>
-        <w:t xml:space="preserve"> </w:t>
-      </w:r>
-      <w:proofErr w:type="spellStart"/>
+        <w:t>ass = new C</w:t>
+      </w:r>
       <w:r>
         <w:rPr>
           <w:rFonts w:ascii="Segoe UI" w:hAnsi="Segoe UI" w:cs="Segoe UI"/>
@@ -1941,76 +1658,7 @@
           <w:szCs w:val="27"/>
           <w:shd w:val="clear" w:color="auto" w:fill="FCFCFC"/>
         </w:rPr>
-        <w:t>some</w:t>
-      </w:r>
-      <w:r>
-        <w:rPr>
-          <w:rFonts w:ascii="Segoe UI" w:hAnsi="Segoe UI" w:cs="Segoe UI"/>
-          <w:vanish/>
-          <w:color w:val="333333"/>
-          <w:spacing w:val="2"/>
-          <w:szCs w:val="27"/>
-          <w:shd w:val="clear" w:color="auto" w:fill="FCFCFC"/>
-        </w:rPr>
-        <w:t>Cl</w:t>
-      </w:r>
-      <w:r>
-        <w:rPr>
-          <w:rFonts w:ascii="Segoe UI" w:hAnsi="Segoe UI" w:cs="Segoe UI"/>
-          <w:vanish/>
-          <w:color w:val="333333"/>
-          <w:spacing w:val="2"/>
-          <w:szCs w:val="27"/>
-          <w:shd w:val="clear" w:color="auto" w:fill="FCFCFC"/>
-        </w:rPr>
-        <w:t>ass</w:t>
-      </w:r>
-      <w:proofErr w:type="spellEnd"/>
-      <w:r>
-        <w:rPr>
-          <w:rFonts w:ascii="Segoe UI" w:hAnsi="Segoe UI" w:cs="Segoe UI"/>
-          <w:vanish/>
-          <w:color w:val="333333"/>
-          <w:spacing w:val="2"/>
-          <w:szCs w:val="27"/>
-          <w:shd w:val="clear" w:color="auto" w:fill="FCFCFC"/>
-        </w:rPr>
-        <w:t xml:space="preserve"> = new </w:t>
-      </w:r>
-      <w:proofErr w:type="spellStart"/>
-      <w:r>
-        <w:rPr>
-          <w:rFonts w:ascii="Segoe UI" w:hAnsi="Segoe UI" w:cs="Segoe UI"/>
-          <w:vanish/>
-          <w:color w:val="333333"/>
-          <w:spacing w:val="2"/>
-          <w:szCs w:val="27"/>
-          <w:shd w:val="clear" w:color="auto" w:fill="FCFCFC"/>
-        </w:rPr>
-        <w:t>C</w:t>
-      </w:r>
-      <w:r>
-        <w:rPr>
-          <w:rFonts w:ascii="Segoe UI" w:hAnsi="Segoe UI" w:cs="Segoe UI"/>
-          <w:vanish/>
-          <w:color w:val="333333"/>
-          <w:spacing w:val="2"/>
-          <w:szCs w:val="27"/>
-          <w:shd w:val="clear" w:color="auto" w:fill="FCFCFC"/>
-        </w:rPr>
-        <w:t>lassName</w:t>
-      </w:r>
-      <w:proofErr w:type="spellEnd"/>
-      <w:r>
-        <w:rPr>
-          <w:rFonts w:ascii="Segoe UI" w:hAnsi="Segoe UI" w:cs="Segoe UI"/>
-          <w:vanish/>
-          <w:color w:val="333333"/>
-          <w:spacing w:val="2"/>
-          <w:szCs w:val="27"/>
-          <w:shd w:val="clear" w:color="auto" w:fill="FCFCFC"/>
-        </w:rPr>
-        <w:t>(constructor arguments)</w:t>
+        <w:t>lassName(constructor arguments)</w:t>
       </w:r>
     </w:p>
     <w:p>
@@ -2051,29 +1699,16 @@
           <w:szCs w:val="24"/>
         </w:rPr>
       </w:pPr>
-      <w:proofErr w:type="gramStart"/>
-      <w:r>
-        <w:rPr>
-          <w:rFonts w:ascii="Segoe UI" w:hAnsi="Segoe UI" w:cs="Segoe UI"/>
-          <w:color w:val="333333"/>
-          <w:spacing w:val="2"/>
-          <w:sz w:val="24"/>
-          <w:szCs w:val="27"/>
-          <w:shd w:val="clear" w:color="auto" w:fill="FCFCFC"/>
-        </w:rPr>
-        <w:t>the</w:t>
-      </w:r>
-      <w:proofErr w:type="gramEnd"/>
-      <w:r>
-        <w:rPr>
-          <w:rFonts w:ascii="Segoe UI" w:hAnsi="Segoe UI" w:cs="Segoe UI"/>
-          <w:color w:val="333333"/>
-          <w:spacing w:val="2"/>
-          <w:sz w:val="24"/>
-          <w:szCs w:val="27"/>
-          <w:shd w:val="clear" w:color="auto" w:fill="FCFCFC"/>
-        </w:rPr>
-        <w:t xml:space="preserve"> constructor contains the expression </w:t>
+      <w:r>
+        <w:rPr>
+          <w:rFonts w:ascii="Segoe UI" w:hAnsi="Segoe UI" w:cs="Segoe UI"/>
+          <w:color w:val="333333"/>
+          <w:spacing w:val="2"/>
+          <w:sz w:val="24"/>
+          <w:szCs w:val="27"/>
+          <w:shd w:val="clear" w:color="auto" w:fill="FCFCFC"/>
+        </w:rPr>
+        <w:t>the constructor contains the expression </w:t>
       </w:r>
       <w:proofErr w:type="spellStart"/>
       <w:r>
@@ -2127,31 +1762,7 @@
           <w:szCs w:val="27"/>
           <w:shd w:val="clear" w:color="auto" w:fill="FCFCFC"/>
         </w:rPr>
-        <w:t xml:space="preserve"> of the newly created object (i.e., "this" object's age) to </w:t>
-      </w:r>
-      <w:proofErr w:type="gramStart"/>
-      <w:r>
-        <w:rPr>
-          <w:rFonts w:ascii="Segoe UI" w:hAnsi="Segoe UI" w:cs="Segoe UI"/>
-          <w:color w:val="333333"/>
-          <w:spacing w:val="2"/>
-          <w:sz w:val="24"/>
-          <w:szCs w:val="27"/>
-          <w:shd w:val="clear" w:color="auto" w:fill="FCFCFC"/>
-        </w:rPr>
-        <w:t>0</w:t>
-      </w:r>
-      <w:proofErr w:type="gramEnd"/>
-      <w:r>
-        <w:rPr>
-          <w:rFonts w:ascii="Segoe UI" w:hAnsi="Segoe UI" w:cs="Segoe UI"/>
-          <w:color w:val="333333"/>
-          <w:spacing w:val="2"/>
-          <w:sz w:val="24"/>
-          <w:szCs w:val="27"/>
-          <w:shd w:val="clear" w:color="auto" w:fill="FCFCFC"/>
-        </w:rPr>
-        <w:t>. The second expression </w:t>
+        <w:t> of the newly created object (i.e., "this" object's age) to 0. The second expression </w:t>
       </w:r>
       <w:r>
         <w:rPr>
@@ -2281,7 +1892,6 @@
         </w:rPr>
         <w:tab/>
       </w:r>
-      <w:proofErr w:type="gramStart"/>
       <w:r>
         <w:rPr>
           <w:rFonts w:ascii="Consolas" w:eastAsia="Times New Roman" w:hAnsi="Consolas" w:cs="Courier New"/>
@@ -2293,7 +1903,6 @@
         </w:rPr>
         <w:t>public</w:t>
       </w:r>
-      <w:proofErr w:type="gramEnd"/>
       <w:r>
         <w:rPr>
           <w:rFonts w:ascii="Consolas" w:eastAsia="Times New Roman" w:hAnsi="Consolas" w:cs="Courier New"/>
@@ -2403,7 +2012,6 @@
         </w:rPr>
         <w:t xml:space="preserve">    </w:t>
       </w:r>
-      <w:proofErr w:type="gramStart"/>
       <w:r>
         <w:rPr>
           <w:rFonts w:ascii="Consolas" w:eastAsia="Times New Roman" w:hAnsi="Consolas" w:cs="Courier New"/>
@@ -2415,7 +2023,6 @@
         </w:rPr>
         <w:t>private</w:t>
       </w:r>
-      <w:proofErr w:type="gramEnd"/>
       <w:r>
         <w:rPr>
           <w:rFonts w:ascii="Consolas" w:eastAsia="Times New Roman" w:hAnsi="Consolas" w:cs="Courier New"/>
@@ -2503,7 +2110,6 @@
         </w:rPr>
         <w:t xml:space="preserve">    </w:t>
       </w:r>
-      <w:proofErr w:type="gramStart"/>
       <w:r>
         <w:rPr>
           <w:rFonts w:ascii="Consolas" w:eastAsia="Times New Roman" w:hAnsi="Consolas" w:cs="Courier New"/>
@@ -2515,7 +2121,6 @@
         </w:rPr>
         <w:t>private</w:t>
       </w:r>
-      <w:proofErr w:type="gramEnd"/>
       <w:r>
         <w:rPr>
           <w:rFonts w:ascii="Consolas" w:eastAsia="Times New Roman" w:hAnsi="Consolas" w:cs="Courier New"/>
@@ -2527,7 +2132,6 @@
         </w:rPr>
         <w:t xml:space="preserve"> </w:t>
       </w:r>
-      <w:proofErr w:type="spellStart"/>
       <w:r>
         <w:rPr>
           <w:rFonts w:ascii="Consolas" w:eastAsia="Times New Roman" w:hAnsi="Consolas" w:cs="Courier New"/>
@@ -2539,7 +2143,6 @@
         </w:rPr>
         <w:t>int</w:t>
       </w:r>
-      <w:proofErr w:type="spellEnd"/>
       <w:r>
         <w:rPr>
           <w:rFonts w:ascii="Consolas" w:eastAsia="Times New Roman" w:hAnsi="Consolas" w:cs="Courier New"/>
@@ -2637,7 +2240,6 @@
         </w:rPr>
         <w:t xml:space="preserve">    </w:t>
       </w:r>
-      <w:proofErr w:type="gramStart"/>
       <w:r>
         <w:rPr>
           <w:rFonts w:ascii="Consolas" w:eastAsia="Times New Roman" w:hAnsi="Consolas" w:cs="Courier New"/>
@@ -2649,7 +2251,6 @@
         </w:rPr>
         <w:t>public</w:t>
       </w:r>
-      <w:proofErr w:type="gramEnd"/>
       <w:r>
         <w:rPr>
           <w:rFonts w:ascii="Consolas" w:eastAsia="Times New Roman" w:hAnsi="Consolas" w:cs="Courier New"/>
@@ -3148,31 +2749,7 @@
           <w:szCs w:val="21"/>
           <w:lang w:eastAsia="en-IE"/>
         </w:rPr>
-        <w:t xml:space="preserve">What happens if no constructor is defined and you call the class </w:t>
-      </w:r>
-      <w:proofErr w:type="gramStart"/>
-      <w:r>
-        <w:rPr>
-          <w:rFonts w:ascii="Consolas" w:eastAsia="Times New Roman" w:hAnsi="Consolas" w:cs="Courier New"/>
-          <w:color w:val="000000"/>
-          <w:spacing w:val="2"/>
-          <w:sz w:val="21"/>
-          <w:szCs w:val="21"/>
-          <w:lang w:eastAsia="en-IE"/>
-        </w:rPr>
-        <w:t>Person(</w:t>
-      </w:r>
-      <w:proofErr w:type="gramEnd"/>
-      <w:r>
-        <w:rPr>
-          <w:rFonts w:ascii="Consolas" w:eastAsia="Times New Roman" w:hAnsi="Consolas" w:cs="Courier New"/>
-          <w:color w:val="000000"/>
-          <w:spacing w:val="2"/>
-          <w:sz w:val="21"/>
-          <w:szCs w:val="21"/>
-          <w:lang w:eastAsia="en-IE"/>
-        </w:rPr>
-        <w:t>)?</w:t>
+        <w:t>What happens if no constructor is defined and you call the class Person()?</w:t>
       </w:r>
     </w:p>
     <w:p>
@@ -3211,16 +2788,7 @@
         </w:rPr>
       </w:pPr>
       <w:r>
-        <w:lastRenderedPageBreak/>
-        <w:t xml:space="preserve">If the programmer does not define a constructor for a class, Java automatically creates a default one for it. A default constructor is a constructor that </w:t>
-      </w:r>
-      <w:proofErr w:type="gramStart"/>
-      <w:r>
-        <w:t>doesn't</w:t>
-      </w:r>
-      <w:proofErr w:type="gramEnd"/>
-      <w:r>
-        <w:t xml:space="preserve"> do anything apart from creating the object.</w:t>
+        <w:t>If the programmer does not define a constructor for a class, Java automatically creates a default one for it. A default constructor is a constructor that doesn't do anything apart from creating the object.</w:t>
       </w:r>
     </w:p>
     <w:p>
@@ -3259,15 +2827,7 @@
         </w:rPr>
       </w:pPr>
       <w:r>
-        <w:t xml:space="preserve">In the default </w:t>
-      </w:r>
-      <w:proofErr w:type="gramStart"/>
-      <w:r>
-        <w:t>constructor</w:t>
-      </w:r>
-      <w:proofErr w:type="gramEnd"/>
-      <w:r>
-        <w:t xml:space="preserve"> what are the values given to attributes?</w:t>
+        <w:t>In the default constructor what are the values given to attributes?</w:t>
       </w:r>
     </w:p>
     <w:p>
@@ -3422,7 +2982,6 @@
           <w:lang w:eastAsia="en-IE"/>
         </w:rPr>
       </w:pPr>
-      <w:proofErr w:type="spellStart"/>
       <w:r>
         <w:rPr>
           <w:rFonts w:eastAsia="Times New Roman" w:cstheme="minorHAnsi"/>
@@ -3432,19 +2991,7 @@
           <w:szCs w:val="21"/>
           <w:lang w:eastAsia="en-IE"/>
         </w:rPr>
-        <w:t>int</w:t>
-      </w:r>
-      <w:proofErr w:type="spellEnd"/>
-      <w:r>
-        <w:rPr>
-          <w:rFonts w:eastAsia="Times New Roman" w:cstheme="minorHAnsi"/>
-          <w:color w:val="000000"/>
-          <w:spacing w:val="2"/>
-          <w:sz w:val="21"/>
-          <w:szCs w:val="21"/>
-          <w:lang w:eastAsia="en-IE"/>
-        </w:rPr>
-        <w:t xml:space="preserve">, double, </w:t>
+        <w:t xml:space="preserve">int, double, </w:t>
       </w:r>
       <w:proofErr w:type="spellStart"/>
       <w:r>
@@ -3683,15 +3230,7 @@
         </w:rPr>
       </w:pPr>
       <w:r>
-        <w:t xml:space="preserve">Where and how </w:t>
-      </w:r>
-      <w:proofErr w:type="gramStart"/>
-      <w:r>
-        <w:t>is a method written</w:t>
-      </w:r>
-      <w:proofErr w:type="gramEnd"/>
-      <w:r>
-        <w:t xml:space="preserve"> in a class?</w:t>
+        <w:t>Where and how is a method written in a class?</w:t>
       </w:r>
     </w:p>
     <w:p>
@@ -3738,55 +3277,8 @@
           <w:szCs w:val="24"/>
           <w:shd w:val="clear" w:color="auto" w:fill="FCFCFC"/>
         </w:rPr>
-        <w:t xml:space="preserve">A method </w:t>
-      </w:r>
-      <w:proofErr w:type="gramStart"/>
-      <w:r>
-        <w:rPr>
-          <w:rFonts w:cstheme="minorHAnsi"/>
-          <w:color w:val="333333"/>
-          <w:spacing w:val="2"/>
-          <w:sz w:val="24"/>
-          <w:szCs w:val="24"/>
-          <w:shd w:val="clear" w:color="auto" w:fill="FCFCFC"/>
-        </w:rPr>
-        <w:t>is written</w:t>
-      </w:r>
-      <w:proofErr w:type="gramEnd"/>
-      <w:r>
-        <w:rPr>
-          <w:rFonts w:cstheme="minorHAnsi"/>
-          <w:color w:val="333333"/>
-          <w:spacing w:val="2"/>
-          <w:sz w:val="24"/>
-          <w:szCs w:val="24"/>
-          <w:shd w:val="clear" w:color="auto" w:fill="FCFCFC"/>
-        </w:rPr>
-        <w:t xml:space="preserve"> inside of the class beneath the constructor. The method name </w:t>
-      </w:r>
-      <w:proofErr w:type="gramStart"/>
-      <w:r>
-        <w:rPr>
-          <w:rFonts w:cstheme="minorHAnsi"/>
-          <w:color w:val="333333"/>
-          <w:spacing w:val="2"/>
-          <w:sz w:val="24"/>
-          <w:szCs w:val="24"/>
-          <w:shd w:val="clear" w:color="auto" w:fill="FCFCFC"/>
-        </w:rPr>
-        <w:t>is preceded</w:t>
-      </w:r>
-      <w:proofErr w:type="gramEnd"/>
-      <w:r>
-        <w:rPr>
-          <w:rFonts w:cstheme="minorHAnsi"/>
-          <w:color w:val="333333"/>
-          <w:spacing w:val="2"/>
-          <w:sz w:val="24"/>
-          <w:szCs w:val="24"/>
-          <w:shd w:val="clear" w:color="auto" w:fill="FCFCFC"/>
-        </w:rPr>
-        <w:t xml:space="preserve"> by </w:t>
+        <w:lastRenderedPageBreak/>
+        <w:t>A method is written inside of the class beneath the constructor. The method name is preceded by </w:t>
       </w:r>
       <w:r>
         <w:rPr>
@@ -4015,7 +3507,6 @@
           <w:lang w:eastAsia="en-IE"/>
         </w:rPr>
       </w:pPr>
-      <w:proofErr w:type="gramStart"/>
       <w:r>
         <w:rPr>
           <w:rFonts w:eastAsia="Times New Roman" w:cstheme="minorHAnsi"/>
@@ -4025,19 +3516,7 @@
           <w:szCs w:val="24"/>
           <w:lang w:eastAsia="en-IE"/>
         </w:rPr>
-        <w:t>But</w:t>
-      </w:r>
-      <w:proofErr w:type="gramEnd"/>
-      <w:r>
-        <w:rPr>
-          <w:rFonts w:eastAsia="Times New Roman" w:cstheme="minorHAnsi"/>
-          <w:color w:val="000000"/>
-          <w:spacing w:val="2"/>
-          <w:sz w:val="24"/>
-          <w:szCs w:val="24"/>
-          <w:lang w:eastAsia="en-IE"/>
-        </w:rPr>
-        <w:t xml:space="preserve"> they don’t operate on instance-specific data (unless you pass that data as parameters).</w:t>
+        <w:t>But they don’t operate on instance-specific data (unless you pass that data as parameters).</w:t>
       </w:r>
     </w:p>
     <w:p>
@@ -4206,74 +3685,56 @@
           <w:rStyle w:val="Strong"/>
           <w:rFonts w:asciiTheme="minorHAnsi" w:hAnsiTheme="minorHAnsi" w:cstheme="minorHAnsi"/>
         </w:rPr>
-        <w:t xml:space="preserve">input parameters and </w:t>
-      </w:r>
-      <w:proofErr w:type="gramStart"/>
+        <w:t>input parameters and doesn’t depend on any object data</w:t>
+      </w:r>
+      <w:r>
+        <w:rPr>
+          <w:rFonts w:asciiTheme="minorHAnsi" w:hAnsiTheme="minorHAnsi" w:cstheme="minorHAnsi"/>
+        </w:rPr>
+        <w:t xml:space="preserve">, it </w:t>
+      </w:r>
       <w:r>
         <w:rPr>
           <w:rStyle w:val="Strong"/>
           <w:rFonts w:asciiTheme="minorHAnsi" w:hAnsiTheme="minorHAnsi" w:cstheme="minorHAnsi"/>
         </w:rPr>
-        <w:t>doesn’t</w:t>
-      </w:r>
-      <w:proofErr w:type="gramEnd"/>
-      <w:r>
-        <w:rPr>
-          <w:rStyle w:val="Strong"/>
+        <w:t>can be static</w:t>
+      </w:r>
+      <w:r>
+        <w:rPr>
           <w:rFonts w:asciiTheme="minorHAnsi" w:hAnsiTheme="minorHAnsi" w:cstheme="minorHAnsi"/>
         </w:rPr>
-        <w:t xml:space="preserve"> depend on any object data</w:t>
-      </w:r>
+        <w:t>.</w:t>
+      </w:r>
+    </w:p>
+    <w:p>
+      <w:pPr>
+        <w:pStyle w:val="NormalWeb"/>
+        <w:numPr>
+          <w:ilvl w:val="0"/>
+          <w:numId w:val="1"/>
+        </w:numPr>
+      </w:pPr>
       <w:r>
         <w:rPr>
           <w:rFonts w:asciiTheme="minorHAnsi" w:hAnsiTheme="minorHAnsi" w:cstheme="minorHAnsi"/>
         </w:rPr>
-        <w:t xml:space="preserve">, it </w:t>
-      </w:r>
-      <w:r>
-        <w:rPr>
-          <w:rStyle w:val="Strong"/>
+        <w:t>In the class diagram what is included in the method</w:t>
+      </w:r>
+      <w:r>
+        <w:rPr>
           <w:rFonts w:asciiTheme="minorHAnsi" w:hAnsiTheme="minorHAnsi" w:cstheme="minorHAnsi"/>
         </w:rPr>
-        <w:t>can be static</w:t>
-      </w:r>
+        <w:t xml:space="preserve"> box (bottom) if no value is returned for a </w:t>
+      </w:r>
+      <w:proofErr w:type="spellStart"/>
       <w:r>
         <w:rPr>
           <w:rFonts w:asciiTheme="minorHAnsi" w:hAnsiTheme="minorHAnsi" w:cstheme="minorHAnsi"/>
         </w:rPr>
-        <w:t>.</w:t>
-      </w:r>
-    </w:p>
-    <w:p>
-      <w:pPr>
-        <w:pStyle w:val="NormalWeb"/>
-        <w:numPr>
-          <w:ilvl w:val="0"/>
-          <w:numId w:val="1"/>
-        </w:numPr>
-      </w:pPr>
-      <w:r>
-        <w:rPr>
-          <w:rFonts w:asciiTheme="minorHAnsi" w:hAnsiTheme="minorHAnsi" w:cstheme="minorHAnsi"/>
-        </w:rPr>
-        <w:t>In the class diagram what is included in the method</w:t>
-      </w:r>
-      <w:r>
-        <w:rPr>
-          <w:rFonts w:asciiTheme="minorHAnsi" w:hAnsiTheme="minorHAnsi" w:cstheme="minorHAnsi"/>
-        </w:rPr>
-        <w:t xml:space="preserve"> box (bottom) if no value is returned for a </w:t>
-      </w:r>
-      <w:proofErr w:type="spellStart"/>
-      <w:proofErr w:type="gramStart"/>
-      <w:r>
-        <w:rPr>
-          <w:rFonts w:asciiTheme="minorHAnsi" w:hAnsiTheme="minorHAnsi" w:cstheme="minorHAnsi"/>
-        </w:rPr>
         <w:t>non constructor</w:t>
       </w:r>
       <w:proofErr w:type="spellEnd"/>
-      <w:proofErr w:type="gramEnd"/>
       <w:r>
         <w:rPr>
           <w:rFonts w:asciiTheme="minorHAnsi" w:hAnsiTheme="minorHAnsi" w:cstheme="minorHAnsi"/>
@@ -4318,7 +3779,6 @@
         <w:t>The method is also marked with information indicating that it does not return a value, here </w:t>
       </w:r>
       <w:proofErr w:type="spellStart"/>
-      <w:proofErr w:type="gramStart"/>
       <w:r>
         <w:rPr>
           <w:rFonts w:asciiTheme="minorHAnsi" w:hAnsiTheme="minorHAnsi" w:cstheme="minorHAnsi"/>
@@ -4338,18 +3798,7 @@
           <w:szCs w:val="27"/>
           <w:shd w:val="clear" w:color="auto" w:fill="FCFCFC"/>
         </w:rPr>
-        <w:t>(</w:t>
-      </w:r>
-      <w:proofErr w:type="gramEnd"/>
-      <w:r>
-        <w:rPr>
-          <w:rFonts w:asciiTheme="minorHAnsi" w:hAnsiTheme="minorHAnsi" w:cstheme="minorHAnsi"/>
-          <w:color w:val="333333"/>
-          <w:spacing w:val="2"/>
-          <w:szCs w:val="27"/>
-          <w:shd w:val="clear" w:color="auto" w:fill="FCFCFC"/>
-        </w:rPr>
-        <w:t xml:space="preserve">): </w:t>
+        <w:t xml:space="preserve">(): </w:t>
       </w:r>
       <w:r>
         <w:rPr>
@@ -4384,8 +3833,135 @@
           <w:sz w:val="22"/>
         </w:rPr>
       </w:pPr>
-      <w:bookmarkStart w:id="0" w:name="_GoBack"/>
-      <w:bookmarkEnd w:id="0"/>
+      <w:r>
+        <w:rPr>
+          <w:rFonts w:asciiTheme="minorHAnsi" w:hAnsiTheme="minorHAnsi" w:cstheme="minorHAnsi"/>
+          <w:sz w:val="22"/>
+        </w:rPr>
+        <w:t>What is the naming convention for accessing attributes in classes, and what are they collectively known as?</w:t>
+      </w:r>
+    </w:p>
+    <w:p>
+      <w:pPr>
+        <w:pStyle w:val="NormalWeb"/>
+        <w:numPr>
+          <w:ilvl w:val="1"/>
+          <w:numId w:val="1"/>
+        </w:numPr>
+        <w:rPr>
+          <w:rFonts w:asciiTheme="minorHAnsi" w:hAnsiTheme="minorHAnsi" w:cstheme="minorHAnsi"/>
+          <w:sz w:val="22"/>
+        </w:rPr>
+      </w:pPr>
+      <w:r>
+        <w:rPr>
+          <w:rFonts w:asciiTheme="minorHAnsi" w:hAnsiTheme="minorHAnsi" w:cstheme="minorHAnsi"/>
+          <w:sz w:val="22"/>
+        </w:rPr>
+        <w:t>The </w:t>
+      </w:r>
+      <w:proofErr w:type="spellStart"/>
+      <w:r>
+        <w:rPr>
+          <w:rFonts w:asciiTheme="minorHAnsi" w:hAnsiTheme="minorHAnsi" w:cstheme="minorHAnsi"/>
+          <w:sz w:val="22"/>
+        </w:rPr>
+        <w:t>getName</w:t>
+      </w:r>
+      <w:proofErr w:type="spellEnd"/>
+      <w:r>
+        <w:rPr>
+          <w:rFonts w:asciiTheme="minorHAnsi" w:hAnsiTheme="minorHAnsi" w:cstheme="minorHAnsi"/>
+          <w:sz w:val="22"/>
+        </w:rPr>
+        <w:t> method returns the instance variable name to the caller. The name of this method is somewhat strange. It is the convention in Java to name a method that returns an instance variable exactly this way, i.e., </w:t>
+      </w:r>
+      <w:proofErr w:type="spellStart"/>
+      <w:r>
+        <w:rPr>
+          <w:rFonts w:asciiTheme="minorHAnsi" w:hAnsiTheme="minorHAnsi" w:cstheme="minorHAnsi"/>
+          <w:sz w:val="22"/>
+        </w:rPr>
+        <w:t>getVariableName</w:t>
+      </w:r>
+      <w:proofErr w:type="spellEnd"/>
+      <w:r>
+        <w:rPr>
+          <w:rFonts w:asciiTheme="minorHAnsi" w:hAnsiTheme="minorHAnsi" w:cstheme="minorHAnsi"/>
+          <w:sz w:val="22"/>
+        </w:rPr>
+        <w:t>. Such methods are often referred to as "getters".</w:t>
+      </w:r>
+    </w:p>
+    <w:p>
+      <w:pPr>
+        <w:pStyle w:val="NormalWeb"/>
+        <w:numPr>
+          <w:ilvl w:val="0"/>
+          <w:numId w:val="1"/>
+        </w:numPr>
+        <w:rPr>
+          <w:rFonts w:asciiTheme="minorHAnsi" w:hAnsiTheme="minorHAnsi" w:cstheme="minorHAnsi"/>
+          <w:sz w:val="22"/>
+        </w:rPr>
+      </w:pPr>
+      <w:r>
+        <w:rPr>
+          <w:rFonts w:asciiTheme="minorHAnsi" w:hAnsiTheme="minorHAnsi" w:cstheme="minorHAnsi"/>
+          <w:sz w:val="22"/>
+        </w:rPr>
+        <w:t>What is the naming convention for returning a string representation of an object in Java?</w:t>
+      </w:r>
+    </w:p>
+    <w:p>
+      <w:pPr>
+        <w:pStyle w:val="NormalWeb"/>
+        <w:numPr>
+          <w:ilvl w:val="1"/>
+          <w:numId w:val="1"/>
+        </w:numPr>
+        <w:rPr>
+          <w:rFonts w:asciiTheme="minorHAnsi" w:hAnsiTheme="minorHAnsi" w:cstheme="minorHAnsi"/>
+          <w:sz w:val="22"/>
+        </w:rPr>
+      </w:pPr>
+      <w:r>
+        <w:rPr>
+          <w:rFonts w:asciiTheme="minorHAnsi" w:hAnsiTheme="minorHAnsi" w:cstheme="minorHAnsi"/>
+          <w:sz w:val="22"/>
+        </w:rPr>
+        <w:t>The method returning the string representation is always</w:t>
+      </w:r>
+      <w:r>
+        <w:rPr>
+          <w:rFonts w:asciiTheme="minorHAnsi" w:hAnsiTheme="minorHAnsi" w:cstheme="minorHAnsi"/>
+          <w:sz w:val="22"/>
+        </w:rPr>
+        <w:t xml:space="preserve"> named</w:t>
+      </w:r>
+      <w:r>
+        <w:rPr>
+          <w:rFonts w:asciiTheme="minorHAnsi" w:hAnsiTheme="minorHAnsi" w:cstheme="minorHAnsi"/>
+          <w:sz w:val="22"/>
+        </w:rPr>
+        <w:t> </w:t>
+      </w:r>
+      <w:proofErr w:type="spellStart"/>
+      <w:r>
+        <w:rPr>
+          <w:rFonts w:asciiTheme="minorHAnsi" w:hAnsiTheme="minorHAnsi" w:cstheme="minorHAnsi"/>
+          <w:sz w:val="22"/>
+        </w:rPr>
+        <w:t>toString</w:t>
+      </w:r>
+      <w:proofErr w:type="spellEnd"/>
+      <w:r>
+        <w:rPr>
+          <w:rFonts w:asciiTheme="minorHAnsi" w:hAnsiTheme="minorHAnsi" w:cstheme="minorHAnsi"/>
+          <w:sz w:val="22"/>
+        </w:rPr>
+        <w:t> in Java.</w:t>
+      </w:r>
     </w:p>
     <w:p>
       <w:pPr>
@@ -4408,7 +3984,7 @@
 </file>
 
 <file path=word/numbering.xml><?xml version="1.0" encoding="utf-8"?>
-<w:numbering xmlns:wpc="http://schemas.microsoft.com/office/word/2010/wordprocessingCanvas" xmlns:cx="http://schemas.microsoft.com/office/drawing/2014/chartex" xmlns:cx1="http://schemas.microsoft.com/office/drawing/2015/9/8/chartex" xmlns:mc="http://schemas.openxmlformats.org/markup-compatibility/2006" xmlns:o="urn:schemas-microsoft-com:office:office" xmlns:r="http://schemas.openxmlformats.org/officeDocument/2006/relationships" xmlns:m="http://schemas.openxmlformats.org/officeDocument/2006/math" xmlns:v="urn:schemas-microsoft-com:vml" xmlns:wp14="http://schemas.microsoft.com/office/word/2010/wordprocessingDrawing" xmlns:wp="http://schemas.openxmlformats.org/drawingml/2006/wordprocessingDrawing" xmlns:w10="urn:schemas-microsoft-com:office:word" xmlns:w="http://schemas.openxmlformats.org/wordprocessingml/2006/main" xmlns:w14="http://schemas.microsoft.com/office/word/2010/wordml" xmlns:w15="http://schemas.microsoft.com/office/word/2012/wordml" xmlns:w16se="http://schemas.microsoft.com/office/word/2015/wordml/symex" xmlns:wpg="http://schemas.microsoft.com/office/word/2010/wordprocessingGroup" xmlns:wpi="http://schemas.microsoft.com/office/word/2010/wordprocessingInk" xmlns:wne="http://schemas.microsoft.com/office/word/2006/wordml" xmlns:wps="http://schemas.microsoft.com/office/word/2010/wordprocessingShape" mc:Ignorable="w14 w15 w16se wp14">
+<w:numbering xmlns:wpc="http://schemas.microsoft.com/office/word/2010/wordprocessingCanvas" xmlns:cx="http://schemas.microsoft.com/office/drawing/2014/chartex" xmlns:cx1="http://schemas.microsoft.com/office/drawing/2015/9/8/chartex" xmlns:cx2="http://schemas.microsoft.com/office/drawing/2015/10/21/chartex" xmlns:cx3="http://schemas.microsoft.com/office/drawing/2016/5/9/chartex" xmlns:cx4="http://schemas.microsoft.com/office/drawing/2016/5/10/chartex" xmlns:cx5="http://schemas.microsoft.com/office/drawing/2016/5/11/chartex" xmlns:cx6="http://schemas.microsoft.com/office/drawing/2016/5/12/chartex" xmlns:cx7="http://schemas.microsoft.com/office/drawing/2016/5/13/chartex" xmlns:cx8="http://schemas.microsoft.com/office/drawing/2016/5/14/chartex" xmlns:mc="http://schemas.openxmlformats.org/markup-compatibility/2006" xmlns:aink="http://schemas.microsoft.com/office/drawing/2016/ink" xmlns:am3d="http://schemas.microsoft.com/office/drawing/2017/model3d" xmlns:o="urn:schemas-microsoft-com:office:office" xmlns:oel="http://schemas.microsoft.com/office/2019/extlst" xmlns:r="http://schemas.openxmlformats.org/officeDocument/2006/relationships" xmlns:m="http://schemas.openxmlformats.org/officeDocument/2006/math" xmlns:v="urn:schemas-microsoft-com:vml" xmlns:wp14="http://schemas.microsoft.com/office/word/2010/wordprocessingDrawing" xmlns:wp="http://schemas.openxmlformats.org/drawingml/2006/wordprocessingDrawing" xmlns:w10="urn:schemas-microsoft-com:office:word" xmlns:w="http://schemas.openxmlformats.org/wordprocessingml/2006/main" xmlns:w14="http://schemas.microsoft.com/office/word/2010/wordml" xmlns:w15="http://schemas.microsoft.com/office/word/2012/wordml" xmlns:w16cex="http://schemas.microsoft.com/office/word/2018/wordml/cex" xmlns:w16cid="http://schemas.microsoft.com/office/word/2016/wordml/cid" xmlns:w16="http://schemas.microsoft.com/office/word/2018/wordml" xmlns:w16du="http://schemas.microsoft.com/office/word/2023/wordml/word16du" xmlns:w16sdtdh="http://schemas.microsoft.com/office/word/2020/wordml/sdtdatahash" xmlns:w16se="http://schemas.microsoft.com/office/word/2015/wordml/symex" xmlns:wpg="http://schemas.microsoft.com/office/word/2010/wordprocessingGroup" xmlns:wpi="http://schemas.microsoft.com/office/word/2010/wordprocessingInk" xmlns:wne="http://schemas.microsoft.com/office/word/2006/wordml" xmlns:wps="http://schemas.microsoft.com/office/word/2010/wordprocessingShape" mc:Ignorable="w14 w15 w16se w16cid w16 w16cex w16sdtdh w16du wp14">
   <w:abstractNum w:abstractNumId="0" w15:restartNumberingAfterBreak="0">
     <w:nsid w:val="11686D3E"/>
     <w:multiLevelType w:val="hybridMultilevel"/>
@@ -4676,20 +4252,20 @@
       </w:pPr>
     </w:lvl>
   </w:abstractNum>
-  <w:num w:numId="1">
+  <w:num w:numId="1" w16cid:durableId="1029767498">
     <w:abstractNumId w:val="0"/>
   </w:num>
-  <w:num w:numId="2">
+  <w:num w:numId="2" w16cid:durableId="1561285596">
     <w:abstractNumId w:val="2"/>
   </w:num>
-  <w:num w:numId="3">
+  <w:num w:numId="3" w16cid:durableId="173810802">
     <w:abstractNumId w:val="1"/>
   </w:num>
 </w:numbering>
 </file>
 
 <file path=word/styles.xml><?xml version="1.0" encoding="utf-8"?>
-<w:styles xmlns:mc="http://schemas.openxmlformats.org/markup-compatibility/2006" xmlns:r="http://schemas.openxmlformats.org/officeDocument/2006/relationships" xmlns:w="http://schemas.openxmlformats.org/wordprocessingml/2006/main" xmlns:w14="http://schemas.microsoft.com/office/word/2010/wordml" xmlns:w15="http://schemas.microsoft.com/office/word/2012/wordml" xmlns:w16se="http://schemas.microsoft.com/office/word/2015/wordml/symex" mc:Ignorable="w14 w15 w16se">
+<w:styles xmlns:mc="http://schemas.openxmlformats.org/markup-compatibility/2006" xmlns:r="http://schemas.openxmlformats.org/officeDocument/2006/relationships" xmlns:w="http://schemas.openxmlformats.org/wordprocessingml/2006/main" xmlns:w14="http://schemas.microsoft.com/office/word/2010/wordml" xmlns:w15="http://schemas.microsoft.com/office/word/2012/wordml" xmlns:w16cex="http://schemas.microsoft.com/office/word/2018/wordml/cex" xmlns:w16cid="http://schemas.microsoft.com/office/word/2016/wordml/cid" xmlns:w16="http://schemas.microsoft.com/office/word/2018/wordml" xmlns:w16du="http://schemas.microsoft.com/office/word/2023/wordml/word16du" xmlns:w16sdtdh="http://schemas.microsoft.com/office/word/2020/wordml/sdtdatahash" xmlns:w16se="http://schemas.microsoft.com/office/word/2015/wordml/symex" mc:Ignorable="w14 w15 w16se w16cid w16 w16cex w16sdtdh w16du">
   <w:docDefaults>
     <w:rPrDefault>
       <w:rPr>
@@ -4705,7 +4281,7 @@
       </w:pPr>
     </w:pPrDefault>
   </w:docDefaults>
-  <w:latentStyles w:defLockedState="0" w:defUIPriority="99" w:defSemiHidden="0" w:defUnhideWhenUsed="0" w:defQFormat="0" w:count="371">
+  <w:latentStyles w:defLockedState="0" w:defUIPriority="99" w:defSemiHidden="0" w:defUnhideWhenUsed="0" w:defQFormat="0" w:count="376">
     <w:lsdException w:name="Normal" w:uiPriority="0" w:qFormat="1"/>
     <w:lsdException w:name="heading 1" w:uiPriority="9" w:qFormat="1"/>
     <w:lsdException w:name="heading 2" w:semiHidden="1" w:uiPriority="9" w:unhideWhenUsed="1" w:qFormat="1"/>
@@ -5077,6 +4653,11 @@
     <w:lsdException w:name="List Table 5 Dark Accent 6" w:uiPriority="50"/>
     <w:lsdException w:name="List Table 6 Colorful Accent 6" w:uiPriority="51"/>
     <w:lsdException w:name="List Table 7 Colorful Accent 6" w:uiPriority="52"/>
+    <w:lsdException w:name="Mention" w:semiHidden="1" w:unhideWhenUsed="1"/>
+    <w:lsdException w:name="Smart Hyperlink" w:semiHidden="1" w:unhideWhenUsed="1"/>
+    <w:lsdException w:name="Hashtag" w:semiHidden="1" w:unhideWhenUsed="1"/>
+    <w:lsdException w:name="Unresolved Mention" w:semiHidden="1" w:unhideWhenUsed="1"/>
+    <w:lsdException w:name="Smart Link" w:semiHidden="1" w:unhideWhenUsed="1"/>
   </w:latentStyles>
   <w:style w:type="paragraph" w:default="1" w:styleId="Normal">
     <w:name w:val="Normal"/>

</xml_diff>